<commit_message>
agrego guias de trabajos prácticos y conceptuales
</commit_message>
<xml_diff>
--- a/PlanDeConfiguracion/ISW-G7_PlanDeConfiguracion.docx
+++ b/PlanDeConfiguracion/ISW-G7_PlanDeConfiguracion.docx
@@ -3980,7 +3980,7 @@
                 <w:rFonts w:ascii="Overpass" w:hAnsi="Overpass" w:cs="Calibri"/>
                 <w:lang w:val="es-AR"/>
               </w:rPr>
-              <w:t>á</w:t>
+              <w:t>a</w:t>
             </w:r>
             <w:r>
               <w:rPr>
@@ -4273,7 +4273,7 @@
                 <w:rFonts w:ascii="Overpass" w:hAnsi="Overpass" w:cs="Calibri"/>
                 <w:lang w:val="es-AR"/>
               </w:rPr>
-              <w:t>á</w:t>
+              <w:t>a</w:t>
             </w:r>
             <w:r>
               <w:rPr>
@@ -4537,21 +4537,37 @@
                 <w:rFonts w:ascii="Overpass" w:hAnsi="Overpass" w:cs="Courier New"/>
                 <w:lang w:val="es-AR"/>
               </w:rPr>
-              <w:t>/Te</w:t>
+              <w:t>/</w:t>
+            </w:r>
+            <w:proofErr w:type="spellStart"/>
+            <w:r>
+              <w:rPr>
+                <w:rFonts w:ascii="Overpass" w:hAnsi="Overpass" w:cs="Courier New"/>
+                <w:lang w:val="es-AR"/>
+              </w:rPr>
+              <w:t>Te</w:t>
             </w:r>
             <w:r>
               <w:rPr>
                 <w:rFonts w:ascii="Overpass" w:hAnsi="Overpass" w:cs="Calibri"/>
                 <w:lang w:val="es-AR"/>
               </w:rPr>
-              <w:t>ó</w:t>
-            </w:r>
-            <w:r>
-              <w:rPr>
-                <w:rFonts w:ascii="Overpass" w:hAnsi="Overpass" w:cs="Courier New"/>
-                <w:lang w:val="es-AR"/>
-              </w:rPr>
-              <w:t>rico/</w:t>
+              <w:t>o</w:t>
+            </w:r>
+            <w:r>
+              <w:rPr>
+                <w:rFonts w:ascii="Overpass" w:hAnsi="Overpass" w:cs="Courier New"/>
+                <w:lang w:val="es-AR"/>
+              </w:rPr>
+              <w:t>rico</w:t>
+            </w:r>
+            <w:proofErr w:type="spellEnd"/>
+            <w:r>
+              <w:rPr>
+                <w:rFonts w:ascii="Overpass" w:hAnsi="Overpass" w:cs="Courier New"/>
+                <w:lang w:val="es-AR"/>
+              </w:rPr>
+              <w:t>/</w:t>
             </w:r>
           </w:p>
           <w:p>
@@ -4801,21 +4817,37 @@
                 <w:rFonts w:ascii="Overpass" w:hAnsi="Overpass" w:cs="Courier New"/>
                 <w:lang w:val="es-AR"/>
               </w:rPr>
-              <w:t>/Te</w:t>
+              <w:t>/</w:t>
+            </w:r>
+            <w:proofErr w:type="spellStart"/>
+            <w:r>
+              <w:rPr>
+                <w:rFonts w:ascii="Overpass" w:hAnsi="Overpass" w:cs="Courier New"/>
+                <w:lang w:val="es-AR"/>
+              </w:rPr>
+              <w:t>Te</w:t>
             </w:r>
             <w:r>
               <w:rPr>
                 <w:rFonts w:ascii="Overpass" w:hAnsi="Overpass" w:cs="Calibri"/>
                 <w:lang w:val="es-AR"/>
               </w:rPr>
-              <w:t>ó</w:t>
-            </w:r>
-            <w:r>
-              <w:rPr>
-                <w:rFonts w:ascii="Overpass" w:hAnsi="Overpass" w:cs="Courier New"/>
-                <w:lang w:val="es-AR"/>
-              </w:rPr>
-              <w:t>rico/</w:t>
+              <w:t>o</w:t>
+            </w:r>
+            <w:r>
+              <w:rPr>
+                <w:rFonts w:ascii="Overpass" w:hAnsi="Overpass" w:cs="Courier New"/>
+                <w:lang w:val="es-AR"/>
+              </w:rPr>
+              <w:t>rico</w:t>
+            </w:r>
+            <w:proofErr w:type="spellEnd"/>
+            <w:r>
+              <w:rPr>
+                <w:rFonts w:ascii="Overpass" w:hAnsi="Overpass" w:cs="Courier New"/>
+                <w:lang w:val="es-AR"/>
+              </w:rPr>
+              <w:t>/</w:t>
             </w:r>
           </w:p>
           <w:p>
@@ -4930,21 +4962,37 @@
                 <w:rFonts w:ascii="Overpass" w:hAnsi="Overpass" w:cs="Courier New"/>
                 <w:lang w:val="es-AR"/>
               </w:rPr>
-              <w:t>/Te</w:t>
+              <w:t>/</w:t>
+            </w:r>
+            <w:proofErr w:type="spellStart"/>
+            <w:r>
+              <w:rPr>
+                <w:rFonts w:ascii="Overpass" w:hAnsi="Overpass" w:cs="Courier New"/>
+                <w:lang w:val="es-AR"/>
+              </w:rPr>
+              <w:t>Te</w:t>
             </w:r>
             <w:r>
               <w:rPr>
                 <w:rFonts w:ascii="Overpass" w:hAnsi="Overpass" w:cs="Calibri"/>
                 <w:lang w:val="es-AR"/>
               </w:rPr>
-              <w:t>ó</w:t>
-            </w:r>
-            <w:r>
-              <w:rPr>
-                <w:rFonts w:ascii="Overpass" w:hAnsi="Overpass" w:cs="Courier New"/>
-                <w:lang w:val="es-AR"/>
-              </w:rPr>
-              <w:t>rico/Bibliograf</w:t>
+              <w:t>o</w:t>
+            </w:r>
+            <w:r>
+              <w:rPr>
+                <w:rFonts w:ascii="Overpass" w:hAnsi="Overpass" w:cs="Courier New"/>
+                <w:lang w:val="es-AR"/>
+              </w:rPr>
+              <w:t>rico</w:t>
+            </w:r>
+            <w:proofErr w:type="spellEnd"/>
+            <w:r>
+              <w:rPr>
+                <w:rFonts w:ascii="Overpass" w:hAnsi="Overpass" w:cs="Courier New"/>
+                <w:lang w:val="es-AR"/>
+              </w:rPr>
+              <w:t>/Bibliograf</w:t>
             </w:r>
             <w:r>
               <w:rPr>
@@ -5035,6 +5083,330 @@
           </w:p>
         </w:tc>
       </w:tr>
+      <w:tr>
+        <w:trPr>
+          <w:jc w:val="center"/>
+        </w:trPr>
+        <w:tc>
+          <w:tcPr>
+            <w:cnfStyle w:val="001000000000" w:firstRow="0" w:lastRow="0" w:firstColumn="1" w:lastColumn="0" w:oddVBand="0" w:evenVBand="0" w:oddHBand="0" w:evenHBand="0" w:firstRowFirstColumn="0" w:firstRowLastColumn="0" w:lastRowFirstColumn="0" w:lastRowLastColumn="0"/>
+            <w:tcW w:w="2127" w:type="dxa"/>
+            <w:shd w:val="clear" w:color="auto" w:fill="62777A"/>
+          </w:tcPr>
+          <w:p>
+            <w:pPr>
+              <w:rPr>
+                <w:rFonts w:ascii="Overpass" w:hAnsi="Overpass" w:cs="Courier New"/>
+                <w:lang w:val="es-AR"/>
+              </w:rPr>
+            </w:pPr>
+            <w:r>
+              <w:rPr>
+                <w:rFonts w:ascii="Overpass" w:hAnsi="Overpass" w:cs="Courier New"/>
+                <w:lang w:val="es-AR"/>
+              </w:rPr>
+              <w:t>Guía de trabajos prácticos resueltos</w:t>
+            </w:r>
+          </w:p>
+        </w:tc>
+        <w:tc>
+          <w:tcPr>
+            <w:tcW w:w="4395" w:type="dxa"/>
+            <w:shd w:val="clear" w:color="auto" w:fill="F4E2BE"/>
+          </w:tcPr>
+          <w:p>
+            <w:pPr>
+              <w:cnfStyle w:val="000000000000" w:firstRow="0" w:lastRow="0" w:firstColumn="0" w:lastColumn="0" w:oddVBand="0" w:evenVBand="0" w:oddHBand="0" w:evenHBand="0" w:firstRowFirstColumn="0" w:firstRowLastColumn="0" w:lastRowFirstColumn="0" w:lastRowLastColumn="0"/>
+              <w:rPr>
+                <w:rFonts w:ascii="Overpass" w:hAnsi="Overpass" w:cs="Courier New"/>
+                <w:lang w:val="es-AR"/>
+              </w:rPr>
+            </w:pPr>
+            <w:r>
+              <w:rPr>
+                <w:rFonts w:ascii="Overpass" w:hAnsi="Overpass" w:cs="Courier New"/>
+                <w:lang w:val="es-AR"/>
+              </w:rPr>
+              <w:t>ISW-G7_GuiaDeTrabajosPracticosResueltos.</w:t>
+            </w:r>
+          </w:p>
+          <w:p>
+            <w:pPr>
+              <w:cnfStyle w:val="000000000000" w:firstRow="0" w:lastRow="0" w:firstColumn="0" w:lastColumn="0" w:oddVBand="0" w:evenVBand="0" w:oddHBand="0" w:evenHBand="0" w:firstRowFirstColumn="0" w:firstRowLastColumn="0" w:lastRowFirstColumn="0" w:lastRowLastColumn="0"/>
+              <w:rPr>
+                <w:rFonts w:ascii="Overpass" w:hAnsi="Overpass" w:cs="Courier New"/>
+                <w:lang w:val="es-AR"/>
+              </w:rPr>
+            </w:pPr>
+            <w:proofErr w:type="spellStart"/>
+            <w:r>
+              <w:rPr>
+                <w:rFonts w:ascii="Overpass" w:hAnsi="Overpass" w:cs="Courier New"/>
+                <w:lang w:val="es-AR"/>
+              </w:rPr>
+              <w:t>pdf</w:t>
+            </w:r>
+            <w:proofErr w:type="spellEnd"/>
+          </w:p>
+        </w:tc>
+        <w:tc>
+          <w:tcPr>
+            <w:tcW w:w="3685" w:type="dxa"/>
+            <w:shd w:val="clear" w:color="auto" w:fill="F4E2BE"/>
+          </w:tcPr>
+          <w:p>
+            <w:pPr>
+              <w:cnfStyle w:val="000000000000" w:firstRow="0" w:lastRow="0" w:firstColumn="0" w:lastColumn="0" w:oddVBand="0" w:evenVBand="0" w:oddHBand="0" w:evenHBand="0" w:firstRowFirstColumn="0" w:firstRowLastColumn="0" w:lastRowFirstColumn="0" w:lastRowLastColumn="0"/>
+              <w:rPr>
+                <w:rFonts w:ascii="Overpass" w:hAnsi="Overpass" w:cs="Courier New"/>
+                <w:lang w:val="es-AR"/>
+              </w:rPr>
+            </w:pPr>
+            <w:r>
+              <w:rPr>
+                <w:rFonts w:ascii="Overpass" w:hAnsi="Overpass" w:cs="Courier New"/>
+                <w:lang w:val="es-AR"/>
+              </w:rPr>
+              <w:t>/Pr</w:t>
+            </w:r>
+            <w:r>
+              <w:rPr>
+                <w:rFonts w:ascii="Overpass" w:hAnsi="Overpass" w:cs="Calibri"/>
+                <w:lang w:val="es-AR"/>
+              </w:rPr>
+              <w:t>a</w:t>
+            </w:r>
+            <w:r>
+              <w:rPr>
+                <w:rFonts w:ascii="Overpass" w:hAnsi="Overpass" w:cs="Courier New"/>
+                <w:lang w:val="es-AR"/>
+              </w:rPr>
+              <w:t>ctico/</w:t>
+            </w:r>
+          </w:p>
+          <w:p>
+            <w:pPr>
+              <w:cnfStyle w:val="000000000000" w:firstRow="0" w:lastRow="0" w:firstColumn="0" w:lastColumn="0" w:oddVBand="0" w:evenVBand="0" w:oddHBand="0" w:evenHBand="0" w:firstRowFirstColumn="0" w:firstRowLastColumn="0" w:lastRowFirstColumn="0" w:lastRowLastColumn="0"/>
+              <w:rPr>
+                <w:rFonts w:ascii="Overpass" w:hAnsi="Overpass" w:cs="Courier New"/>
+                <w:lang w:val="es-AR"/>
+              </w:rPr>
+            </w:pPr>
+          </w:p>
+        </w:tc>
+      </w:tr>
+      <w:tr>
+        <w:trPr>
+          <w:cnfStyle w:val="000000100000" w:firstRow="0" w:lastRow="0" w:firstColumn="0" w:lastColumn="0" w:oddVBand="0" w:evenVBand="0" w:oddHBand="1" w:evenHBand="0" w:firstRowFirstColumn="0" w:firstRowLastColumn="0" w:lastRowFirstColumn="0" w:lastRowLastColumn="0"/>
+          <w:jc w:val="center"/>
+        </w:trPr>
+        <w:tc>
+          <w:tcPr>
+            <w:cnfStyle w:val="001000000000" w:firstRow="0" w:lastRow="0" w:firstColumn="1" w:lastColumn="0" w:oddVBand="0" w:evenVBand="0" w:oddHBand="0" w:evenHBand="0" w:firstRowFirstColumn="0" w:firstRowLastColumn="0" w:lastRowFirstColumn="0" w:lastRowLastColumn="0"/>
+            <w:tcW w:w="2127" w:type="dxa"/>
+            <w:shd w:val="clear" w:color="auto" w:fill="62777A"/>
+          </w:tcPr>
+          <w:p>
+            <w:pPr>
+              <w:rPr>
+                <w:rFonts w:ascii="Overpass" w:hAnsi="Overpass" w:cs="Courier New"/>
+                <w:lang w:val="es-AR"/>
+              </w:rPr>
+            </w:pPr>
+            <w:r>
+              <w:rPr>
+                <w:rFonts w:ascii="Overpass" w:hAnsi="Overpass" w:cs="Courier New"/>
+                <w:lang w:val="es-AR"/>
+              </w:rPr>
+              <w:t>Enunciados de trabajos prácticos evaluables</w:t>
+            </w:r>
+          </w:p>
+        </w:tc>
+        <w:tc>
+          <w:tcPr>
+            <w:tcW w:w="4395" w:type="dxa"/>
+            <w:shd w:val="clear" w:color="auto" w:fill="F4E2BE"/>
+          </w:tcPr>
+          <w:p>
+            <w:pPr>
+              <w:cnfStyle w:val="000000100000" w:firstRow="0" w:lastRow="0" w:firstColumn="0" w:lastColumn="0" w:oddVBand="0" w:evenVBand="0" w:oddHBand="1" w:evenHBand="0" w:firstRowFirstColumn="0" w:firstRowLastColumn="0" w:lastRowFirstColumn="0" w:lastRowLastColumn="0"/>
+              <w:rPr>
+                <w:rFonts w:ascii="Overpass" w:hAnsi="Overpass" w:cs="Courier New"/>
+                <w:lang w:val="es-AR"/>
+              </w:rPr>
+            </w:pPr>
+            <w:r>
+              <w:rPr>
+                <w:rFonts w:ascii="Overpass" w:hAnsi="Overpass" w:cs="Courier New"/>
+                <w:lang w:val="es-AR"/>
+              </w:rPr>
+              <w:t>ISW-G7_EnunciadosDeTrabajosPracticosEvaluables.pdf</w:t>
+            </w:r>
+          </w:p>
+        </w:tc>
+        <w:tc>
+          <w:tcPr>
+            <w:tcW w:w="3685" w:type="dxa"/>
+            <w:shd w:val="clear" w:color="auto" w:fill="F4E2BE"/>
+          </w:tcPr>
+          <w:p>
+            <w:pPr>
+              <w:cnfStyle w:val="000000100000" w:firstRow="0" w:lastRow="0" w:firstColumn="0" w:lastColumn="0" w:oddVBand="0" w:evenVBand="0" w:oddHBand="1" w:evenHBand="0" w:firstRowFirstColumn="0" w:firstRowLastColumn="0" w:lastRowFirstColumn="0" w:lastRowLastColumn="0"/>
+              <w:rPr>
+                <w:rFonts w:ascii="Overpass" w:hAnsi="Overpass" w:cs="Courier New"/>
+                <w:lang w:val="es-AR"/>
+              </w:rPr>
+            </w:pPr>
+            <w:r>
+              <w:rPr>
+                <w:rFonts w:ascii="Overpass" w:hAnsi="Overpass" w:cs="Courier New"/>
+                <w:lang w:val="es-AR"/>
+              </w:rPr>
+              <w:t>/Pr</w:t>
+            </w:r>
+            <w:r>
+              <w:rPr>
+                <w:rFonts w:ascii="Overpass" w:hAnsi="Overpass" w:cs="Calibri"/>
+                <w:lang w:val="es-AR"/>
+              </w:rPr>
+              <w:t>a</w:t>
+            </w:r>
+            <w:r>
+              <w:rPr>
+                <w:rFonts w:ascii="Overpass" w:hAnsi="Overpass" w:cs="Courier New"/>
+                <w:lang w:val="es-AR"/>
+              </w:rPr>
+              <w:t>ctico/</w:t>
+            </w:r>
+            <w:proofErr w:type="spellStart"/>
+            <w:r>
+              <w:rPr>
+                <w:rFonts w:ascii="Overpass" w:hAnsi="Overpass" w:cs="Courier New"/>
+                <w:lang w:val="es-AR"/>
+              </w:rPr>
+              <w:t>PracticosEvaluables</w:t>
+            </w:r>
+            <w:proofErr w:type="spellEnd"/>
+            <w:r>
+              <w:rPr>
+                <w:rFonts w:ascii="Overpass" w:hAnsi="Overpass" w:cs="Courier New"/>
+                <w:lang w:val="es-AR"/>
+              </w:rPr>
+              <w:t>/</w:t>
+            </w:r>
+          </w:p>
+        </w:tc>
+      </w:tr>
+      <w:tr>
+        <w:trPr>
+          <w:jc w:val="center"/>
+        </w:trPr>
+        <w:tc>
+          <w:tcPr>
+            <w:cnfStyle w:val="001000000000" w:firstRow="0" w:lastRow="0" w:firstColumn="1" w:lastColumn="0" w:oddVBand="0" w:evenVBand="0" w:oddHBand="0" w:evenHBand="0" w:firstRowFirstColumn="0" w:firstRowLastColumn="0" w:lastRowFirstColumn="0" w:lastRowLastColumn="0"/>
+            <w:tcW w:w="2127" w:type="dxa"/>
+            <w:shd w:val="clear" w:color="auto" w:fill="62777A"/>
+          </w:tcPr>
+          <w:p>
+            <w:pPr>
+              <w:rPr>
+                <w:rFonts w:ascii="Overpass" w:hAnsi="Overpass" w:cs="Courier New"/>
+                <w:lang w:val="es-AR"/>
+              </w:rPr>
+            </w:pPr>
+            <w:r>
+              <w:rPr>
+                <w:rFonts w:ascii="Overpass" w:hAnsi="Overpass" w:cs="Courier New"/>
+                <w:lang w:val="es-AR"/>
+              </w:rPr>
+              <w:t>Lineamientos para trabajos conceptuales</w:t>
+            </w:r>
+          </w:p>
+        </w:tc>
+        <w:tc>
+          <w:tcPr>
+            <w:tcW w:w="4395" w:type="dxa"/>
+            <w:shd w:val="clear" w:color="auto" w:fill="F4E2BE"/>
+          </w:tcPr>
+          <w:p>
+            <w:pPr>
+              <w:cnfStyle w:val="000000000000" w:firstRow="0" w:lastRow="0" w:firstColumn="0" w:lastColumn="0" w:oddVBand="0" w:evenVBand="0" w:oddHBand="0" w:evenHBand="0" w:firstRowFirstColumn="0" w:firstRowLastColumn="0" w:lastRowFirstColumn="0" w:lastRowLastColumn="0"/>
+              <w:rPr>
+                <w:rFonts w:ascii="Overpass" w:hAnsi="Overpass" w:cs="Courier New"/>
+                <w:lang w:val="es-AR"/>
+              </w:rPr>
+            </w:pPr>
+            <w:r>
+              <w:rPr>
+                <w:rFonts w:ascii="Overpass" w:hAnsi="Overpass" w:cs="Courier New"/>
+                <w:lang w:val="es-AR"/>
+              </w:rPr>
+              <w:t>ISW-G7_LineamientosParaTrabajosConceptuales.pdf</w:t>
+            </w:r>
+          </w:p>
+        </w:tc>
+        <w:tc>
+          <w:tcPr>
+            <w:tcW w:w="3685" w:type="dxa"/>
+            <w:shd w:val="clear" w:color="auto" w:fill="F4E2BE"/>
+          </w:tcPr>
+          <w:p>
+            <w:pPr>
+              <w:cnfStyle w:val="000000000000" w:firstRow="0" w:lastRow="0" w:firstColumn="0" w:lastColumn="0" w:oddVBand="0" w:evenVBand="0" w:oddHBand="0" w:evenHBand="0" w:firstRowFirstColumn="0" w:firstRowLastColumn="0" w:lastRowFirstColumn="0" w:lastRowLastColumn="0"/>
+              <w:rPr>
+                <w:rFonts w:ascii="Overpass" w:hAnsi="Overpass" w:cs="Courier New"/>
+                <w:lang w:val="es-AR"/>
+              </w:rPr>
+            </w:pPr>
+            <w:r>
+              <w:rPr>
+                <w:rFonts w:ascii="Overpass" w:hAnsi="Overpass" w:cs="Courier New"/>
+                <w:lang w:val="es-AR"/>
+              </w:rPr>
+              <w:t>/</w:t>
+            </w:r>
+            <w:proofErr w:type="spellStart"/>
+            <w:r>
+              <w:rPr>
+                <w:rFonts w:ascii="Overpass" w:hAnsi="Overpass" w:cs="Courier New"/>
+                <w:lang w:val="es-AR"/>
+              </w:rPr>
+              <w:t>Teorico</w:t>
+            </w:r>
+            <w:proofErr w:type="spellEnd"/>
+            <w:r>
+              <w:rPr>
+                <w:rFonts w:ascii="Overpass" w:hAnsi="Overpass" w:cs="Courier New"/>
+                <w:lang w:val="es-AR"/>
+              </w:rPr>
+              <w:t>/</w:t>
+            </w:r>
+            <w:proofErr w:type="spellStart"/>
+            <w:r>
+              <w:rPr>
+                <w:rFonts w:ascii="Overpass" w:hAnsi="Overpass" w:cs="Courier New"/>
+                <w:lang w:val="es-AR"/>
+              </w:rPr>
+              <w:t>TrabajosConceptuales</w:t>
+            </w:r>
+            <w:proofErr w:type="spellEnd"/>
+            <w:r>
+              <w:rPr>
+                <w:rFonts w:ascii="Overpass" w:hAnsi="Overpass" w:cs="Courier New"/>
+                <w:lang w:val="es-AR"/>
+              </w:rPr>
+              <w:t xml:space="preserve"> </w:t>
+            </w:r>
+            <w:r>
+              <w:rPr>
+                <w:rFonts w:ascii="Overpass" w:hAnsi="Overpass" w:cs="Courier New"/>
+                <w:lang w:val="es-AR"/>
+              </w:rPr>
+              <w:t>/</w:t>
+            </w:r>
+          </w:p>
+        </w:tc>
+      </w:tr>
     </w:tbl>
     <w:p>
       <w:pPr>
@@ -5124,6 +5496,7 @@
           <w:rFonts w:ascii="Overpass" w:hAnsi="Overpass"/>
           <w:lang w:val="es-AR"/>
         </w:rPr>
+        <w:lastRenderedPageBreak/>
         <w:t>Extensiones</w:t>
       </w:r>
     </w:p>
@@ -5428,6 +5801,13 @@
     </w:tbl>
     <w:p>
       <w:pPr>
+        <w:rPr>
+          <w:lang w:val="es-AR"/>
+        </w:rPr>
+      </w:pPr>
+    </w:p>
+    <w:p>
+      <w:pPr>
         <w:pStyle w:val="Heading2"/>
         <w:rPr>
           <w:rFonts w:ascii="Overpass" w:hAnsi="Overpass"/>
@@ -5443,7 +5823,6 @@
           <w:bCs/>
           <w:lang w:val="es-AR"/>
         </w:rPr>
-        <w:lastRenderedPageBreak/>
         <w:t>Glosario</w:t>
       </w:r>
       <w:r>
@@ -6165,17 +6544,69 @@
           </w:p>
         </w:tc>
       </w:tr>
+      <w:tr>
+        <w:tc>
+          <w:tcPr>
+            <w:cnfStyle w:val="001000000000" w:firstRow="0" w:lastRow="0" w:firstColumn="1" w:lastColumn="0" w:oddVBand="0" w:evenVBand="0" w:oddHBand="0" w:evenHBand="0" w:firstRowFirstColumn="0" w:firstRowLastColumn="0" w:lastRowFirstColumn="0" w:lastRowLastColumn="0"/>
+            <w:tcW w:w="1838" w:type="dxa"/>
+            <w:shd w:val="clear" w:color="auto" w:fill="62777A"/>
+          </w:tcPr>
+          <w:p>
+            <w:pPr>
+              <w:rPr>
+                <w:rFonts w:ascii="Overpass" w:hAnsi="Overpass" w:cs="Courier New"/>
+                <w:lang w:val="es-AR"/>
+              </w:rPr>
+            </w:pPr>
+            <w:r>
+              <w:rPr>
+                <w:rFonts w:ascii="Overpass" w:hAnsi="Overpass" w:cs="Courier New"/>
+                <w:lang w:val="es-AR"/>
+              </w:rPr>
+              <w:t>&lt;</w:t>
+            </w:r>
+            <w:proofErr w:type="spellStart"/>
+            <w:r>
+              <w:rPr>
+                <w:rFonts w:ascii="Overpass" w:hAnsi="Overpass" w:cs="Courier New"/>
+                <w:lang w:val="es-AR"/>
+              </w:rPr>
+              <w:t>UnidadX</w:t>
+            </w:r>
+            <w:proofErr w:type="spellEnd"/>
+            <w:r>
+              <w:rPr>
+                <w:rFonts w:ascii="Overpass" w:hAnsi="Overpass" w:cs="Courier New"/>
+                <w:lang w:val="es-AR"/>
+              </w:rPr>
+              <w:t>&gt;</w:t>
+            </w:r>
+          </w:p>
+        </w:tc>
+        <w:tc>
+          <w:tcPr>
+            <w:tcW w:w="7178" w:type="dxa"/>
+            <w:shd w:val="clear" w:color="auto" w:fill="F4E2BE"/>
+          </w:tcPr>
+          <w:p>
+            <w:pPr>
+              <w:cnfStyle w:val="000000000000" w:firstRow="0" w:lastRow="0" w:firstColumn="0" w:lastColumn="0" w:oddVBand="0" w:evenVBand="0" w:oddHBand="0" w:evenHBand="0" w:firstRowFirstColumn="0" w:firstRowLastColumn="0" w:lastRowFirstColumn="0" w:lastRowLastColumn="0"/>
+              <w:rPr>
+                <w:rFonts w:ascii="Overpass" w:hAnsi="Overpass" w:cs="Courier New"/>
+                <w:lang w:val="es-AR"/>
+              </w:rPr>
+            </w:pPr>
+            <w:r>
+              <w:rPr>
+                <w:rFonts w:ascii="Overpass" w:hAnsi="Overpass" w:cs="Courier New"/>
+                <w:lang w:val="es-AR"/>
+              </w:rPr>
+              <w:t>Unidad X</w:t>
+            </w:r>
+          </w:p>
+        </w:tc>
+      </w:tr>
     </w:tbl>
-    <w:p>
-      <w:pPr>
-        <w:rPr>
-          <w:rFonts w:ascii="Overpass" w:hAnsi="Overpass" w:cs="Courier New"/>
-          <w:b/>
-          <w:bCs/>
-          <w:lang w:val="es-AR"/>
-        </w:rPr>
-      </w:pPr>
-    </w:p>
     <w:p>
       <w:pPr>
         <w:rPr>
@@ -6531,24 +6962,6 @@
         </w:rPr>
         <w:t>v3</w:t>
       </w:r>
-    </w:p>
-    <w:p>
-      <w:pPr>
-        <w:jc w:val="both"/>
-        <w:rPr>
-          <w:rFonts w:ascii="Overpass" w:hAnsi="Overpass" w:cs="Courier New"/>
-          <w:lang w:val="es-AR"/>
-        </w:rPr>
-      </w:pPr>
-    </w:p>
-    <w:p>
-      <w:pPr>
-        <w:jc w:val="both"/>
-        <w:rPr>
-          <w:rFonts w:ascii="Overpass" w:hAnsi="Overpass" w:cs="Courier New"/>
-          <w:lang w:val="es-AR"/>
-        </w:rPr>
-      </w:pPr>
     </w:p>
     <w:sectPr>
       <w:headerReference w:type="default" r:id="rId9"/>

</xml_diff>

<commit_message>
actualiza plan de configuracion
</commit_message>
<xml_diff>
--- a/PlanDeConfiguracion/ISW-G7_PlanDeConfiguracion.docx
+++ b/PlanDeConfiguracion/ISW-G7_PlanDeConfiguracion.docx
@@ -680,14 +680,6 @@
           <w:lang w:eastAsia="en-GB"/>
         </w:rPr>
         <w:tab/>
-      </w:r>
-      <w:r>
-        <w:rPr>
-          <w:rFonts w:ascii="Overpass" w:eastAsia="Times New Roman" w:hAnsi="Overpass" w:cs="Arial"/>
-          <w:sz w:val="24"/>
-          <w:szCs w:val="24"/>
-          <w:lang w:eastAsia="en-GB"/>
-        </w:rPr>
         <w:t>79581</w:t>
       </w:r>
     </w:p>
@@ -1164,17 +1156,7 @@
           <w:szCs w:val="24"/>
           <w:lang w:eastAsia="en-GB"/>
         </w:rPr>
-        <w:t xml:space="preserve"> </w:t>
-      </w:r>
-      <w:r>
-        <w:rPr>
-          <w:rFonts w:ascii="Overpass" w:eastAsia="Times New Roman" w:hAnsi="Overpass" w:cs="Arial"/>
-          <w:color w:val="000000"/>
-          <w:sz w:val="24"/>
-          <w:szCs w:val="24"/>
-          <w:lang w:eastAsia="en-GB"/>
-        </w:rPr>
-        <w:t>(</w:t>
+        <w:t xml:space="preserve"> (</w:t>
       </w:r>
       <w:proofErr w:type="spellStart"/>
       <w:r>
@@ -1394,17 +1376,24 @@
     <w:p>
       <w:pPr>
         <w:rPr>
+          <w:lang w:val="es-AR"/>
+        </w:rPr>
+      </w:pPr>
+    </w:p>
+    <w:p>
+      <w:pPr>
+        <w:rPr>
           <w:rFonts w:ascii="Overpass" w:hAnsi="Overpass" w:cs="Courier New"/>
-          <w:sz w:val="20"/>
-          <w:szCs w:val="20"/>
+          <w:sz w:val="24"/>
+          <w:szCs w:val="24"/>
           <w:lang w:val="es-AR"/>
         </w:rPr>
       </w:pPr>
       <w:r>
         <w:rPr>
           <w:rFonts w:ascii="Courier New" w:hAnsi="Courier New" w:cs="Courier New"/>
-          <w:sz w:val="20"/>
-          <w:szCs w:val="20"/>
+          <w:sz w:val="24"/>
+          <w:szCs w:val="24"/>
           <w:lang w:val="es-AR"/>
         </w:rPr>
         <w:t>├──</w:t>
@@ -1412,8 +1401,8 @@
       <w:r>
         <w:rPr>
           <w:rFonts w:ascii="Overpass" w:hAnsi="Overpass" w:cs="Courier New"/>
-          <w:sz w:val="20"/>
-          <w:szCs w:val="20"/>
+          <w:sz w:val="24"/>
+          <w:szCs w:val="24"/>
           <w:lang w:val="es-AR"/>
         </w:rPr>
         <w:t xml:space="preserve"> </w:t>
@@ -1424,8 +1413,8 @@
           <w:rFonts w:ascii="Overpass" w:hAnsi="Overpass" w:cs="Courier New"/>
           <w:b/>
           <w:bCs/>
-          <w:sz w:val="20"/>
-          <w:szCs w:val="20"/>
+          <w:sz w:val="24"/>
+          <w:szCs w:val="24"/>
           <w:lang w:val="es-AR"/>
         </w:rPr>
         <w:t>HerramientasParaExamenes</w:t>
@@ -1436,16 +1425,16 @@
       <w:pPr>
         <w:rPr>
           <w:rFonts w:ascii="Overpass" w:hAnsi="Overpass" w:cs="Courier New"/>
-          <w:sz w:val="20"/>
-          <w:szCs w:val="20"/>
+          <w:sz w:val="24"/>
+          <w:szCs w:val="24"/>
           <w:lang w:val="es-AR"/>
         </w:rPr>
       </w:pPr>
       <w:r>
         <w:rPr>
           <w:rFonts w:ascii="Courier New" w:hAnsi="Courier New" w:cs="Courier New"/>
-          <w:sz w:val="20"/>
-          <w:szCs w:val="20"/>
+          <w:sz w:val="24"/>
+          <w:szCs w:val="24"/>
           <w:lang w:val="es-AR"/>
         </w:rPr>
         <w:t>│</w:t>
@@ -1453,8 +1442,8 @@
       <w:r>
         <w:rPr>
           <w:rFonts w:ascii="Overpass" w:hAnsi="Overpass" w:cs="Overpass"/>
-          <w:sz w:val="20"/>
-          <w:szCs w:val="20"/>
+          <w:sz w:val="24"/>
+          <w:szCs w:val="24"/>
           <w:lang w:val="es-AR"/>
         </w:rPr>
         <w:t>  </w:t>
@@ -1462,8 +1451,8 @@
       <w:r>
         <w:rPr>
           <w:rFonts w:ascii="Overpass" w:hAnsi="Overpass" w:cs="Courier New"/>
-          <w:sz w:val="20"/>
-          <w:szCs w:val="20"/>
+          <w:sz w:val="24"/>
+          <w:szCs w:val="24"/>
           <w:lang w:val="es-AR"/>
         </w:rPr>
         <w:t xml:space="preserve"> </w:t>
@@ -1471,8 +1460,8 @@
       <w:r>
         <w:rPr>
           <w:rFonts w:ascii="Courier New" w:hAnsi="Courier New" w:cs="Courier New"/>
-          <w:sz w:val="20"/>
-          <w:szCs w:val="20"/>
+          <w:sz w:val="24"/>
+          <w:szCs w:val="24"/>
           <w:lang w:val="es-AR"/>
         </w:rPr>
         <w:t>├──</w:t>
@@ -1480,36 +1469,27 @@
       <w:r>
         <w:rPr>
           <w:rFonts w:ascii="Overpass" w:hAnsi="Overpass" w:cs="Courier New"/>
-          <w:sz w:val="20"/>
-          <w:szCs w:val="20"/>
-          <w:lang w:val="es-AR"/>
-        </w:rPr>
-        <w:t xml:space="preserve"> </w:t>
-      </w:r>
-      <w:r>
-        <w:rPr>
-          <w:rFonts w:ascii="Overpass" w:hAnsi="Overpass" w:cs="Courier New"/>
-          <w:sz w:val="20"/>
-          <w:szCs w:val="20"/>
-          <w:lang w:val="es-AR"/>
-        </w:rPr>
-        <w:t>Protocolos</w:t>
+          <w:sz w:val="24"/>
+          <w:szCs w:val="24"/>
+          <w:lang w:val="es-AR"/>
+        </w:rPr>
+        <w:t xml:space="preserve"> Protocolos</w:t>
       </w:r>
     </w:p>
     <w:p>
       <w:pPr>
         <w:rPr>
           <w:rFonts w:ascii="Overpass" w:hAnsi="Overpass" w:cs="Courier New"/>
-          <w:sz w:val="20"/>
-          <w:szCs w:val="20"/>
+          <w:sz w:val="24"/>
+          <w:szCs w:val="24"/>
           <w:lang w:val="es-AR"/>
         </w:rPr>
       </w:pPr>
       <w:r>
         <w:rPr>
           <w:rFonts w:ascii="Courier New" w:hAnsi="Courier New" w:cs="Courier New"/>
-          <w:sz w:val="20"/>
-          <w:szCs w:val="20"/>
+          <w:sz w:val="24"/>
+          <w:szCs w:val="24"/>
           <w:lang w:val="es-AR"/>
         </w:rPr>
         <w:t>│</w:t>
@@ -1517,8 +1497,8 @@
       <w:r>
         <w:rPr>
           <w:rFonts w:ascii="Overpass" w:hAnsi="Overpass" w:cs="Overpass"/>
-          <w:sz w:val="20"/>
-          <w:szCs w:val="20"/>
+          <w:sz w:val="24"/>
+          <w:szCs w:val="24"/>
           <w:lang w:val="es-AR"/>
         </w:rPr>
         <w:t>  </w:t>
@@ -1526,8 +1506,8 @@
       <w:r>
         <w:rPr>
           <w:rFonts w:ascii="Overpass" w:hAnsi="Overpass" w:cs="Courier New"/>
-          <w:sz w:val="20"/>
-          <w:szCs w:val="20"/>
+          <w:sz w:val="24"/>
+          <w:szCs w:val="24"/>
           <w:lang w:val="es-AR"/>
         </w:rPr>
         <w:t xml:space="preserve"> </w:t>
@@ -1535,8 +1515,8 @@
       <w:r>
         <w:rPr>
           <w:rFonts w:ascii="Courier New" w:hAnsi="Courier New" w:cs="Courier New"/>
-          <w:sz w:val="20"/>
-          <w:szCs w:val="20"/>
+          <w:sz w:val="24"/>
+          <w:szCs w:val="24"/>
           <w:lang w:val="es-AR"/>
         </w:rPr>
         <w:t>└──</w:t>
@@ -1544,8 +1524,8 @@
       <w:r>
         <w:rPr>
           <w:rFonts w:ascii="Overpass" w:hAnsi="Overpass" w:cs="Courier New"/>
-          <w:sz w:val="20"/>
-          <w:szCs w:val="20"/>
+          <w:sz w:val="24"/>
+          <w:szCs w:val="24"/>
           <w:lang w:val="es-AR"/>
         </w:rPr>
         <w:t xml:space="preserve"> </w:t>
@@ -1554,8 +1534,8 @@
       <w:r>
         <w:rPr>
           <w:rFonts w:ascii="Overpass" w:hAnsi="Overpass" w:cs="Courier New"/>
-          <w:sz w:val="20"/>
-          <w:szCs w:val="20"/>
+          <w:sz w:val="24"/>
+          <w:szCs w:val="24"/>
           <w:lang w:val="es-AR"/>
         </w:rPr>
         <w:t>Templates</w:t>
@@ -1566,16 +1546,16 @@
       <w:pPr>
         <w:rPr>
           <w:rFonts w:ascii="Overpass" w:hAnsi="Overpass" w:cs="Courier New"/>
-          <w:sz w:val="20"/>
-          <w:szCs w:val="20"/>
+          <w:sz w:val="24"/>
+          <w:szCs w:val="24"/>
           <w:lang w:val="es-AR"/>
         </w:rPr>
       </w:pPr>
       <w:r>
         <w:rPr>
           <w:rFonts w:ascii="Courier New" w:hAnsi="Courier New" w:cs="Courier New"/>
-          <w:sz w:val="20"/>
-          <w:szCs w:val="20"/>
+          <w:sz w:val="24"/>
+          <w:szCs w:val="24"/>
           <w:lang w:val="es-AR"/>
         </w:rPr>
         <w:t>├──</w:t>
@@ -1583,8 +1563,8 @@
       <w:r>
         <w:rPr>
           <w:rFonts w:ascii="Overpass" w:hAnsi="Overpass" w:cs="Courier New"/>
-          <w:sz w:val="20"/>
-          <w:szCs w:val="20"/>
+          <w:sz w:val="24"/>
+          <w:szCs w:val="24"/>
           <w:lang w:val="es-AR"/>
         </w:rPr>
         <w:t xml:space="preserve"> </w:t>
@@ -1595,8 +1575,8 @@
           <w:rFonts w:ascii="Overpass" w:hAnsi="Overpass" w:cs="Courier New"/>
           <w:b/>
           <w:bCs/>
-          <w:sz w:val="20"/>
-          <w:szCs w:val="20"/>
+          <w:sz w:val="24"/>
+          <w:szCs w:val="24"/>
           <w:lang w:val="es-AR"/>
         </w:rPr>
         <w:t>PlanDeConfiguracion</w:t>
@@ -1607,16 +1587,16 @@
       <w:pPr>
         <w:rPr>
           <w:rFonts w:ascii="Overpass" w:hAnsi="Overpass" w:cs="Courier New"/>
-          <w:sz w:val="20"/>
-          <w:szCs w:val="20"/>
+          <w:sz w:val="24"/>
+          <w:szCs w:val="24"/>
           <w:lang w:val="es-AR"/>
         </w:rPr>
       </w:pPr>
       <w:r>
         <w:rPr>
           <w:rFonts w:ascii="Courier New" w:hAnsi="Courier New" w:cs="Courier New"/>
-          <w:sz w:val="20"/>
-          <w:szCs w:val="20"/>
+          <w:sz w:val="24"/>
+          <w:szCs w:val="24"/>
           <w:lang w:val="es-AR"/>
         </w:rPr>
         <w:t>├──</w:t>
@@ -1626,8 +1606,8 @@
           <w:rFonts w:ascii="Overpass" w:hAnsi="Overpass" w:cs="Courier New"/>
           <w:b/>
           <w:bCs/>
-          <w:sz w:val="20"/>
-          <w:szCs w:val="20"/>
+          <w:sz w:val="24"/>
+          <w:szCs w:val="24"/>
           <w:lang w:val="es-AR"/>
         </w:rPr>
         <w:t xml:space="preserve"> Practico</w:t>
@@ -1637,16 +1617,16 @@
       <w:pPr>
         <w:rPr>
           <w:rFonts w:ascii="Overpass" w:hAnsi="Overpass" w:cs="Courier New"/>
-          <w:sz w:val="20"/>
-          <w:szCs w:val="20"/>
+          <w:sz w:val="24"/>
+          <w:szCs w:val="24"/>
           <w:lang w:val="es-AR"/>
         </w:rPr>
       </w:pPr>
       <w:r>
         <w:rPr>
           <w:rFonts w:ascii="Courier New" w:hAnsi="Courier New" w:cs="Courier New"/>
-          <w:sz w:val="20"/>
-          <w:szCs w:val="20"/>
+          <w:sz w:val="24"/>
+          <w:szCs w:val="24"/>
           <w:lang w:val="es-AR"/>
         </w:rPr>
         <w:t>│</w:t>
@@ -1654,8 +1634,8 @@
       <w:r>
         <w:rPr>
           <w:rFonts w:ascii="Overpass" w:hAnsi="Overpass" w:cs="Overpass"/>
-          <w:sz w:val="20"/>
-          <w:szCs w:val="20"/>
+          <w:sz w:val="24"/>
+          <w:szCs w:val="24"/>
           <w:lang w:val="es-AR"/>
         </w:rPr>
         <w:t>  </w:t>
@@ -1663,8 +1643,8 @@
       <w:r>
         <w:rPr>
           <w:rFonts w:ascii="Overpass" w:hAnsi="Overpass" w:cs="Courier New"/>
-          <w:sz w:val="20"/>
-          <w:szCs w:val="20"/>
+          <w:sz w:val="24"/>
+          <w:szCs w:val="24"/>
           <w:lang w:val="es-AR"/>
         </w:rPr>
         <w:t xml:space="preserve"> </w:t>
@@ -1672,8 +1652,8 @@
       <w:r>
         <w:rPr>
           <w:rFonts w:ascii="Courier New" w:hAnsi="Courier New" w:cs="Courier New"/>
-          <w:sz w:val="20"/>
-          <w:szCs w:val="20"/>
+          <w:sz w:val="24"/>
+          <w:szCs w:val="24"/>
           <w:lang w:val="es-AR"/>
         </w:rPr>
         <w:t>├──</w:t>
@@ -1681,8 +1661,8 @@
       <w:r>
         <w:rPr>
           <w:rFonts w:ascii="Overpass" w:hAnsi="Overpass" w:cs="Courier New"/>
-          <w:sz w:val="20"/>
-          <w:szCs w:val="20"/>
+          <w:sz w:val="24"/>
+          <w:szCs w:val="24"/>
           <w:lang w:val="es-AR"/>
         </w:rPr>
         <w:t xml:space="preserve"> </w:t>
@@ -1691,8 +1671,8 @@
       <w:r>
         <w:rPr>
           <w:rFonts w:ascii="Overpass" w:hAnsi="Overpass" w:cs="Courier New"/>
-          <w:sz w:val="20"/>
-          <w:szCs w:val="20"/>
+          <w:sz w:val="24"/>
+          <w:szCs w:val="24"/>
           <w:lang w:val="es-AR"/>
         </w:rPr>
         <w:t>PracticosEvaluables</w:t>
@@ -1703,16 +1683,16 @@
       <w:pPr>
         <w:rPr>
           <w:rFonts w:ascii="Overpass" w:hAnsi="Overpass" w:cs="Courier New"/>
-          <w:sz w:val="20"/>
-          <w:szCs w:val="20"/>
+          <w:sz w:val="24"/>
+          <w:szCs w:val="24"/>
           <w:lang w:val="es-AR"/>
         </w:rPr>
       </w:pPr>
       <w:r>
         <w:rPr>
           <w:rFonts w:ascii="Courier New" w:hAnsi="Courier New" w:cs="Courier New"/>
-          <w:sz w:val="20"/>
-          <w:szCs w:val="20"/>
+          <w:sz w:val="24"/>
+          <w:szCs w:val="24"/>
           <w:lang w:val="es-AR"/>
         </w:rPr>
         <w:t>│</w:t>
@@ -1720,8 +1700,8 @@
       <w:r>
         <w:rPr>
           <w:rFonts w:ascii="Overpass" w:hAnsi="Overpass" w:cs="Overpass"/>
-          <w:sz w:val="20"/>
-          <w:szCs w:val="20"/>
+          <w:sz w:val="24"/>
+          <w:szCs w:val="24"/>
           <w:lang w:val="es-AR"/>
         </w:rPr>
         <w:t>  </w:t>
@@ -1729,8 +1709,8 @@
       <w:r>
         <w:rPr>
           <w:rFonts w:ascii="Overpass" w:hAnsi="Overpass" w:cs="Courier New"/>
-          <w:sz w:val="20"/>
-          <w:szCs w:val="20"/>
+          <w:sz w:val="24"/>
+          <w:szCs w:val="24"/>
           <w:lang w:val="es-AR"/>
         </w:rPr>
         <w:t xml:space="preserve"> </w:t>
@@ -1738,355 +1718,27 @@
       <w:r>
         <w:rPr>
           <w:rFonts w:ascii="Courier New" w:hAnsi="Courier New" w:cs="Courier New"/>
-          <w:sz w:val="20"/>
-          <w:szCs w:val="20"/>
-          <w:lang w:val="es-AR"/>
-        </w:rPr>
-        <w:t>│</w:t>
-      </w:r>
-      <w:r>
-        <w:rPr>
-          <w:rFonts w:ascii="Overpass" w:hAnsi="Overpass" w:cs="Overpass"/>
-          <w:sz w:val="20"/>
-          <w:szCs w:val="20"/>
-          <w:lang w:val="es-AR"/>
-        </w:rPr>
-        <w:t>  </w:t>
+          <w:sz w:val="24"/>
+          <w:szCs w:val="24"/>
+          <w:lang w:val="es-AR"/>
+        </w:rPr>
+        <w:t>└──</w:t>
       </w:r>
       <w:r>
         <w:rPr>
           <w:rFonts w:ascii="Overpass" w:hAnsi="Overpass" w:cs="Courier New"/>
-          <w:sz w:val="20"/>
-          <w:szCs w:val="20"/>
+          <w:sz w:val="24"/>
+          <w:szCs w:val="24"/>
           <w:lang w:val="es-AR"/>
         </w:rPr>
         <w:t xml:space="preserve"> </w:t>
       </w:r>
-      <w:r>
-        <w:rPr>
-          <w:rFonts w:ascii="Courier New" w:hAnsi="Courier New" w:cs="Courier New"/>
-          <w:sz w:val="20"/>
-          <w:szCs w:val="20"/>
-          <w:lang w:val="es-AR"/>
-        </w:rPr>
-        <w:t>├──</w:t>
-      </w:r>
+      <w:proofErr w:type="spellStart"/>
       <w:r>
         <w:rPr>
           <w:rFonts w:ascii="Overpass" w:hAnsi="Overpass" w:cs="Courier New"/>
-          <w:sz w:val="20"/>
-          <w:szCs w:val="20"/>
-          <w:lang w:val="es-AR"/>
-        </w:rPr>
-        <w:t xml:space="preserve"> Unidad1</w:t>
-      </w:r>
-    </w:p>
-    <w:p>
-      <w:pPr>
-        <w:rPr>
-          <w:rFonts w:ascii="Overpass" w:hAnsi="Overpass" w:cs="Courier New"/>
-          <w:sz w:val="20"/>
-          <w:szCs w:val="20"/>
-          <w:lang w:val="es-AR"/>
-        </w:rPr>
-      </w:pPr>
-      <w:r>
-        <w:rPr>
-          <w:rFonts w:ascii="Courier New" w:hAnsi="Courier New" w:cs="Courier New"/>
-          <w:sz w:val="20"/>
-          <w:szCs w:val="20"/>
-          <w:lang w:val="es-AR"/>
-        </w:rPr>
-        <w:t>│</w:t>
-      </w:r>
-      <w:r>
-        <w:rPr>
-          <w:rFonts w:ascii="Overpass" w:hAnsi="Overpass" w:cs="Overpass"/>
-          <w:sz w:val="20"/>
-          <w:szCs w:val="20"/>
-          <w:lang w:val="es-AR"/>
-        </w:rPr>
-        <w:t>  </w:t>
-      </w:r>
-      <w:r>
-        <w:rPr>
-          <w:rFonts w:ascii="Overpass" w:hAnsi="Overpass" w:cs="Courier New"/>
-          <w:sz w:val="20"/>
-          <w:szCs w:val="20"/>
-          <w:lang w:val="es-AR"/>
-        </w:rPr>
-        <w:t xml:space="preserve"> </w:t>
-      </w:r>
-      <w:r>
-        <w:rPr>
-          <w:rFonts w:ascii="Courier New" w:hAnsi="Courier New" w:cs="Courier New"/>
-          <w:sz w:val="20"/>
-          <w:szCs w:val="20"/>
-          <w:lang w:val="es-AR"/>
-        </w:rPr>
-        <w:t>│</w:t>
-      </w:r>
-      <w:r>
-        <w:rPr>
-          <w:rFonts w:ascii="Overpass" w:hAnsi="Overpass" w:cs="Overpass"/>
-          <w:sz w:val="20"/>
-          <w:szCs w:val="20"/>
-          <w:lang w:val="es-AR"/>
-        </w:rPr>
-        <w:t>  </w:t>
-      </w:r>
-      <w:r>
-        <w:rPr>
-          <w:rFonts w:ascii="Overpass" w:hAnsi="Overpass" w:cs="Courier New"/>
-          <w:sz w:val="20"/>
-          <w:szCs w:val="20"/>
-          <w:lang w:val="es-AR"/>
-        </w:rPr>
-        <w:t xml:space="preserve"> </w:t>
-      </w:r>
-      <w:r>
-        <w:rPr>
-          <w:rFonts w:ascii="Courier New" w:hAnsi="Courier New" w:cs="Courier New"/>
-          <w:sz w:val="20"/>
-          <w:szCs w:val="20"/>
-          <w:lang w:val="es-AR"/>
-        </w:rPr>
-        <w:t>├──</w:t>
-      </w:r>
-      <w:r>
-        <w:rPr>
-          <w:rFonts w:ascii="Overpass" w:hAnsi="Overpass" w:cs="Courier New"/>
-          <w:sz w:val="20"/>
-          <w:szCs w:val="20"/>
-          <w:lang w:val="es-AR"/>
-        </w:rPr>
-        <w:t xml:space="preserve"> Unidad2</w:t>
-      </w:r>
-    </w:p>
-    <w:p>
-      <w:pPr>
-        <w:rPr>
-          <w:rFonts w:ascii="Overpass" w:hAnsi="Overpass" w:cs="Courier New"/>
-          <w:sz w:val="20"/>
-          <w:szCs w:val="20"/>
-          <w:lang w:val="es-AR"/>
-        </w:rPr>
-      </w:pPr>
-      <w:r>
-        <w:rPr>
-          <w:rFonts w:ascii="Courier New" w:hAnsi="Courier New" w:cs="Courier New"/>
-          <w:sz w:val="20"/>
-          <w:szCs w:val="20"/>
-          <w:lang w:val="es-AR"/>
-        </w:rPr>
-        <w:t>│</w:t>
-      </w:r>
-      <w:r>
-        <w:rPr>
-          <w:rFonts w:ascii="Overpass" w:hAnsi="Overpass" w:cs="Overpass"/>
-          <w:sz w:val="20"/>
-          <w:szCs w:val="20"/>
-          <w:lang w:val="es-AR"/>
-        </w:rPr>
-        <w:t>  </w:t>
-      </w:r>
-      <w:r>
-        <w:rPr>
-          <w:rFonts w:ascii="Overpass" w:hAnsi="Overpass" w:cs="Courier New"/>
-          <w:sz w:val="20"/>
-          <w:szCs w:val="20"/>
-          <w:lang w:val="es-AR"/>
-        </w:rPr>
-        <w:t xml:space="preserve"> </w:t>
-      </w:r>
-      <w:r>
-        <w:rPr>
-          <w:rFonts w:ascii="Courier New" w:hAnsi="Courier New" w:cs="Courier New"/>
-          <w:sz w:val="20"/>
-          <w:szCs w:val="20"/>
-          <w:lang w:val="es-AR"/>
-        </w:rPr>
-        <w:t>│</w:t>
-      </w:r>
-      <w:r>
-        <w:rPr>
-          <w:rFonts w:ascii="Overpass" w:hAnsi="Overpass" w:cs="Overpass"/>
-          <w:sz w:val="20"/>
-          <w:szCs w:val="20"/>
-          <w:lang w:val="es-AR"/>
-        </w:rPr>
-        <w:t>  </w:t>
-      </w:r>
-      <w:r>
-        <w:rPr>
-          <w:rFonts w:ascii="Overpass" w:hAnsi="Overpass" w:cs="Courier New"/>
-          <w:sz w:val="20"/>
-          <w:szCs w:val="20"/>
-          <w:lang w:val="es-AR"/>
-        </w:rPr>
-        <w:t xml:space="preserve"> </w:t>
-      </w:r>
-      <w:r>
-        <w:rPr>
-          <w:rFonts w:ascii="Courier New" w:hAnsi="Courier New" w:cs="Courier New"/>
-          <w:sz w:val="20"/>
-          <w:szCs w:val="20"/>
-          <w:lang w:val="es-AR"/>
-        </w:rPr>
-        <w:t>├──</w:t>
-      </w:r>
-      <w:r>
-        <w:rPr>
-          <w:rFonts w:ascii="Overpass" w:hAnsi="Overpass" w:cs="Courier New"/>
-          <w:sz w:val="20"/>
-          <w:szCs w:val="20"/>
-          <w:lang w:val="es-AR"/>
-        </w:rPr>
-        <w:t xml:space="preserve"> Unidad3</w:t>
-      </w:r>
-    </w:p>
-    <w:p>
-      <w:pPr>
-        <w:rPr>
-          <w:rFonts w:ascii="Overpass" w:hAnsi="Overpass" w:cs="Courier New"/>
-          <w:sz w:val="20"/>
-          <w:szCs w:val="20"/>
-          <w:lang w:val="es-AR"/>
-        </w:rPr>
-      </w:pPr>
-      <w:r>
-        <w:rPr>
-          <w:rFonts w:ascii="Courier New" w:hAnsi="Courier New" w:cs="Courier New"/>
-          <w:sz w:val="20"/>
-          <w:szCs w:val="20"/>
-          <w:lang w:val="es-AR"/>
-        </w:rPr>
-        <w:t>│</w:t>
-      </w:r>
-      <w:r>
-        <w:rPr>
-          <w:rFonts w:ascii="Overpass" w:hAnsi="Overpass" w:cs="Overpass"/>
-          <w:sz w:val="20"/>
-          <w:szCs w:val="20"/>
-          <w:lang w:val="es-AR"/>
-        </w:rPr>
-        <w:t>  </w:t>
-      </w:r>
-      <w:r>
-        <w:rPr>
-          <w:rFonts w:ascii="Overpass" w:hAnsi="Overpass" w:cs="Courier New"/>
-          <w:sz w:val="20"/>
-          <w:szCs w:val="20"/>
-          <w:lang w:val="es-AR"/>
-        </w:rPr>
-        <w:t xml:space="preserve"> </w:t>
-      </w:r>
-      <w:r>
-        <w:rPr>
-          <w:rFonts w:ascii="Courier New" w:hAnsi="Courier New" w:cs="Courier New"/>
-          <w:sz w:val="20"/>
-          <w:szCs w:val="20"/>
-          <w:lang w:val="es-AR"/>
-        </w:rPr>
-        <w:t>│</w:t>
-      </w:r>
-      <w:r>
-        <w:rPr>
-          <w:rFonts w:ascii="Overpass" w:hAnsi="Overpass" w:cs="Overpass"/>
-          <w:sz w:val="20"/>
-          <w:szCs w:val="20"/>
-          <w:lang w:val="es-AR"/>
-        </w:rPr>
-        <w:t>  </w:t>
-      </w:r>
-      <w:r>
-        <w:rPr>
-          <w:rFonts w:ascii="Overpass" w:hAnsi="Overpass" w:cs="Courier New"/>
-          <w:sz w:val="20"/>
-          <w:szCs w:val="20"/>
-          <w:lang w:val="es-AR"/>
-        </w:rPr>
-        <w:t xml:space="preserve"> </w:t>
-      </w:r>
-      <w:r>
-        <w:rPr>
-          <w:rFonts w:ascii="Courier New" w:hAnsi="Courier New" w:cs="Courier New"/>
-          <w:sz w:val="20"/>
-          <w:szCs w:val="20"/>
-          <w:lang w:val="es-AR"/>
-        </w:rPr>
-        <w:t>└──</w:t>
-      </w:r>
-      <w:r>
-        <w:rPr>
-          <w:rFonts w:ascii="Overpass" w:hAnsi="Overpass" w:cs="Courier New"/>
-          <w:sz w:val="20"/>
-          <w:szCs w:val="20"/>
-          <w:lang w:val="es-AR"/>
-        </w:rPr>
-        <w:t xml:space="preserve"> Unidad4</w:t>
-      </w:r>
-    </w:p>
-    <w:p>
-      <w:pPr>
-        <w:rPr>
-          <w:rFonts w:ascii="Overpass" w:hAnsi="Overpass" w:cs="Courier New"/>
-          <w:sz w:val="20"/>
-          <w:szCs w:val="20"/>
-          <w:lang w:val="es-AR"/>
-        </w:rPr>
-      </w:pPr>
-      <w:r>
-        <w:rPr>
-          <w:rFonts w:ascii="Courier New" w:hAnsi="Courier New" w:cs="Courier New"/>
-          <w:sz w:val="20"/>
-          <w:szCs w:val="20"/>
-          <w:lang w:val="es-AR"/>
-        </w:rPr>
-        <w:t>│</w:t>
-      </w:r>
-      <w:r>
-        <w:rPr>
-          <w:rFonts w:ascii="Overpass" w:hAnsi="Overpass" w:cs="Overpass"/>
-          <w:sz w:val="20"/>
-          <w:szCs w:val="20"/>
-          <w:lang w:val="es-AR"/>
-        </w:rPr>
-        <w:t>  </w:t>
-      </w:r>
-      <w:r>
-        <w:rPr>
-          <w:rFonts w:ascii="Overpass" w:hAnsi="Overpass" w:cs="Courier New"/>
-          <w:sz w:val="20"/>
-          <w:szCs w:val="20"/>
-          <w:lang w:val="es-AR"/>
-        </w:rPr>
-        <w:t xml:space="preserve"> </w:t>
-      </w:r>
-      <w:r>
-        <w:rPr>
-          <w:rFonts w:ascii="Courier New" w:hAnsi="Courier New" w:cs="Courier New"/>
-          <w:sz w:val="20"/>
-          <w:szCs w:val="20"/>
-          <w:lang w:val="es-AR"/>
-        </w:rPr>
-        <w:t>└──</w:t>
-      </w:r>
-      <w:r>
-        <w:rPr>
-          <w:rFonts w:ascii="Overpass" w:hAnsi="Overpass" w:cs="Courier New"/>
-          <w:sz w:val="20"/>
-          <w:szCs w:val="20"/>
-          <w:lang w:val="es-AR"/>
-        </w:rPr>
-        <w:t xml:space="preserve"> </w:t>
-      </w:r>
-      <w:proofErr w:type="spellStart"/>
-      <w:r>
-        <w:rPr>
-          <w:rFonts w:ascii="Overpass" w:hAnsi="Overpass" w:cs="Courier New"/>
-          <w:sz w:val="20"/>
-          <w:szCs w:val="20"/>
+          <w:sz w:val="24"/>
+          <w:szCs w:val="24"/>
           <w:lang w:val="es-AR"/>
         </w:rPr>
         <w:t>PracticosNoEvaluables</w:t>
@@ -2097,245 +1749,25 @@
       <w:pPr>
         <w:rPr>
           <w:rFonts w:ascii="Overpass" w:hAnsi="Overpass" w:cs="Courier New"/>
-          <w:sz w:val="20"/>
-          <w:szCs w:val="20"/>
+          <w:sz w:val="24"/>
+          <w:szCs w:val="24"/>
           <w:lang w:val="es-AR"/>
         </w:rPr>
       </w:pPr>
       <w:r>
         <w:rPr>
           <w:rFonts w:ascii="Courier New" w:hAnsi="Courier New" w:cs="Courier New"/>
-          <w:sz w:val="20"/>
-          <w:szCs w:val="20"/>
-          <w:lang w:val="es-AR"/>
-        </w:rPr>
-        <w:t>│</w:t>
-      </w:r>
-      <w:r>
-        <w:rPr>
-          <w:rFonts w:ascii="Overpass" w:hAnsi="Overpass" w:cs="Overpass"/>
-          <w:sz w:val="20"/>
-          <w:szCs w:val="20"/>
-          <w:lang w:val="es-AR"/>
-        </w:rPr>
-        <w:t>  </w:t>
+          <w:sz w:val="24"/>
+          <w:szCs w:val="24"/>
+          <w:lang w:val="es-AR"/>
+        </w:rPr>
+        <w:t>└──</w:t>
       </w:r>
       <w:r>
         <w:rPr>
           <w:rFonts w:ascii="Overpass" w:hAnsi="Overpass" w:cs="Courier New"/>
-          <w:sz w:val="20"/>
-          <w:szCs w:val="20"/>
-          <w:lang w:val="es-AR"/>
-        </w:rPr>
-        <w:t xml:space="preserve">     </w:t>
-      </w:r>
-      <w:r>
-        <w:rPr>
-          <w:rFonts w:ascii="Courier New" w:hAnsi="Courier New" w:cs="Courier New"/>
-          <w:sz w:val="20"/>
-          <w:szCs w:val="20"/>
-          <w:lang w:val="es-AR"/>
-        </w:rPr>
-        <w:t>├──</w:t>
-      </w:r>
-      <w:r>
-        <w:rPr>
-          <w:rFonts w:ascii="Overpass" w:hAnsi="Overpass" w:cs="Courier New"/>
-          <w:sz w:val="20"/>
-          <w:szCs w:val="20"/>
-          <w:lang w:val="es-AR"/>
-        </w:rPr>
-        <w:t xml:space="preserve"> Unidad1</w:t>
-      </w:r>
-    </w:p>
-    <w:p>
-      <w:pPr>
-        <w:rPr>
-          <w:rFonts w:ascii="Overpass" w:hAnsi="Overpass" w:cs="Courier New"/>
-          <w:sz w:val="20"/>
-          <w:szCs w:val="20"/>
-          <w:lang w:val="es-AR"/>
-        </w:rPr>
-      </w:pPr>
-      <w:r>
-        <w:rPr>
-          <w:rFonts w:ascii="Courier New" w:hAnsi="Courier New" w:cs="Courier New"/>
-          <w:sz w:val="20"/>
-          <w:szCs w:val="20"/>
-          <w:lang w:val="es-AR"/>
-        </w:rPr>
-        <w:t>│</w:t>
-      </w:r>
-      <w:r>
-        <w:rPr>
-          <w:rFonts w:ascii="Overpass" w:hAnsi="Overpass" w:cs="Overpass"/>
-          <w:sz w:val="20"/>
-          <w:szCs w:val="20"/>
-          <w:lang w:val="es-AR"/>
-        </w:rPr>
-        <w:t>  </w:t>
-      </w:r>
-      <w:r>
-        <w:rPr>
-          <w:rFonts w:ascii="Overpass" w:hAnsi="Overpass" w:cs="Courier New"/>
-          <w:sz w:val="20"/>
-          <w:szCs w:val="20"/>
-          <w:lang w:val="es-AR"/>
-        </w:rPr>
-        <w:t xml:space="preserve">     </w:t>
-      </w:r>
-      <w:r>
-        <w:rPr>
-          <w:rFonts w:ascii="Courier New" w:hAnsi="Courier New" w:cs="Courier New"/>
-          <w:sz w:val="20"/>
-          <w:szCs w:val="20"/>
-          <w:lang w:val="es-AR"/>
-        </w:rPr>
-        <w:t>├──</w:t>
-      </w:r>
-      <w:r>
-        <w:rPr>
-          <w:rFonts w:ascii="Overpass" w:hAnsi="Overpass" w:cs="Courier New"/>
-          <w:sz w:val="20"/>
-          <w:szCs w:val="20"/>
-          <w:lang w:val="es-AR"/>
-        </w:rPr>
-        <w:t xml:space="preserve"> Unidad2</w:t>
-      </w:r>
-    </w:p>
-    <w:p>
-      <w:pPr>
-        <w:rPr>
-          <w:rFonts w:ascii="Overpass" w:hAnsi="Overpass" w:cs="Courier New"/>
-          <w:sz w:val="20"/>
-          <w:szCs w:val="20"/>
-          <w:lang w:val="es-AR"/>
-        </w:rPr>
-      </w:pPr>
-      <w:r>
-        <w:rPr>
-          <w:rFonts w:ascii="Courier New" w:hAnsi="Courier New" w:cs="Courier New"/>
-          <w:sz w:val="20"/>
-          <w:szCs w:val="20"/>
-          <w:lang w:val="es-AR"/>
-        </w:rPr>
-        <w:t>│</w:t>
-      </w:r>
-      <w:r>
-        <w:rPr>
-          <w:rFonts w:ascii="Overpass" w:hAnsi="Overpass" w:cs="Overpass"/>
-          <w:sz w:val="20"/>
-          <w:szCs w:val="20"/>
-          <w:lang w:val="es-AR"/>
-        </w:rPr>
-        <w:t>  </w:t>
-      </w:r>
-      <w:r>
-        <w:rPr>
-          <w:rFonts w:ascii="Overpass" w:hAnsi="Overpass" w:cs="Courier New"/>
-          <w:sz w:val="20"/>
-          <w:szCs w:val="20"/>
-          <w:lang w:val="es-AR"/>
-        </w:rPr>
-        <w:t xml:space="preserve">     </w:t>
-      </w:r>
-      <w:r>
-        <w:rPr>
-          <w:rFonts w:ascii="Courier New" w:hAnsi="Courier New" w:cs="Courier New"/>
-          <w:sz w:val="20"/>
-          <w:szCs w:val="20"/>
-          <w:lang w:val="es-AR"/>
-        </w:rPr>
-        <w:t>├──</w:t>
-      </w:r>
-      <w:r>
-        <w:rPr>
-          <w:rFonts w:ascii="Overpass" w:hAnsi="Overpass" w:cs="Courier New"/>
-          <w:sz w:val="20"/>
-          <w:szCs w:val="20"/>
-          <w:lang w:val="es-AR"/>
-        </w:rPr>
-        <w:t xml:space="preserve"> Unidad3</w:t>
-      </w:r>
-    </w:p>
-    <w:p>
-      <w:pPr>
-        <w:rPr>
-          <w:rFonts w:ascii="Overpass" w:hAnsi="Overpass" w:cs="Courier New"/>
-          <w:sz w:val="20"/>
-          <w:szCs w:val="20"/>
-          <w:lang w:val="es-AR"/>
-        </w:rPr>
-      </w:pPr>
-      <w:r>
-        <w:rPr>
-          <w:rFonts w:ascii="Courier New" w:hAnsi="Courier New" w:cs="Courier New"/>
-          <w:sz w:val="20"/>
-          <w:szCs w:val="20"/>
-          <w:lang w:val="es-AR"/>
-        </w:rPr>
-        <w:t>│</w:t>
-      </w:r>
-      <w:r>
-        <w:rPr>
-          <w:rFonts w:ascii="Overpass" w:hAnsi="Overpass" w:cs="Overpass"/>
-          <w:sz w:val="20"/>
-          <w:szCs w:val="20"/>
-          <w:lang w:val="es-AR"/>
-        </w:rPr>
-        <w:t>  </w:t>
-      </w:r>
-      <w:r>
-        <w:rPr>
-          <w:rFonts w:ascii="Overpass" w:hAnsi="Overpass" w:cs="Courier New"/>
-          <w:sz w:val="20"/>
-          <w:szCs w:val="20"/>
-          <w:lang w:val="es-AR"/>
-        </w:rPr>
-        <w:t xml:space="preserve">     </w:t>
-      </w:r>
-      <w:r>
-        <w:rPr>
-          <w:rFonts w:ascii="Courier New" w:hAnsi="Courier New" w:cs="Courier New"/>
-          <w:sz w:val="20"/>
-          <w:szCs w:val="20"/>
-          <w:lang w:val="es-AR"/>
-        </w:rPr>
-        <w:t>└──</w:t>
-      </w:r>
-      <w:r>
-        <w:rPr>
-          <w:rFonts w:ascii="Overpass" w:hAnsi="Overpass" w:cs="Courier New"/>
-          <w:sz w:val="20"/>
-          <w:szCs w:val="20"/>
-          <w:lang w:val="es-AR"/>
-        </w:rPr>
-        <w:t xml:space="preserve"> Unidad4</w:t>
-      </w:r>
-    </w:p>
-    <w:p>
-      <w:pPr>
-        <w:rPr>
-          <w:rFonts w:ascii="Overpass" w:hAnsi="Overpass" w:cs="Courier New"/>
-          <w:sz w:val="20"/>
-          <w:szCs w:val="20"/>
-          <w:lang w:val="es-AR"/>
-        </w:rPr>
-      </w:pPr>
-      <w:r>
-        <w:rPr>
-          <w:rFonts w:ascii="Courier New" w:hAnsi="Courier New" w:cs="Courier New"/>
-          <w:sz w:val="20"/>
-          <w:szCs w:val="20"/>
-          <w:lang w:val="es-AR"/>
-        </w:rPr>
-        <w:t>└──</w:t>
-      </w:r>
-      <w:r>
-        <w:rPr>
-          <w:rFonts w:ascii="Overpass" w:hAnsi="Overpass" w:cs="Courier New"/>
-          <w:sz w:val="20"/>
-          <w:szCs w:val="20"/>
+          <w:sz w:val="24"/>
+          <w:szCs w:val="24"/>
           <w:lang w:val="es-AR"/>
         </w:rPr>
         <w:t xml:space="preserve"> </w:t>
@@ -2346,8 +1778,8 @@
           <w:rFonts w:ascii="Overpass" w:hAnsi="Overpass" w:cs="Courier New"/>
           <w:b/>
           <w:bCs/>
-          <w:sz w:val="20"/>
-          <w:szCs w:val="20"/>
+          <w:sz w:val="24"/>
+          <w:szCs w:val="24"/>
           <w:lang w:val="es-AR"/>
         </w:rPr>
         <w:t>Teorico</w:t>
@@ -2358,16 +1790,16 @@
       <w:pPr>
         <w:rPr>
           <w:rFonts w:ascii="Overpass" w:hAnsi="Overpass" w:cs="Courier New"/>
-          <w:sz w:val="20"/>
-          <w:szCs w:val="20"/>
+          <w:sz w:val="24"/>
+          <w:szCs w:val="24"/>
           <w:lang w:val="es-AR"/>
         </w:rPr>
       </w:pPr>
       <w:r>
         <w:rPr>
           <w:rFonts w:ascii="Overpass" w:hAnsi="Overpass" w:cs="Courier New"/>
-          <w:sz w:val="20"/>
-          <w:szCs w:val="20"/>
+          <w:sz w:val="24"/>
+          <w:szCs w:val="24"/>
           <w:lang w:val="es-AR"/>
         </w:rPr>
         <w:t xml:space="preserve">    </w:t>
@@ -2375,8 +1807,8 @@
       <w:r>
         <w:rPr>
           <w:rFonts w:ascii="Courier New" w:hAnsi="Courier New" w:cs="Courier New"/>
-          <w:sz w:val="20"/>
-          <w:szCs w:val="20"/>
+          <w:sz w:val="24"/>
+          <w:szCs w:val="24"/>
           <w:lang w:val="es-AR"/>
         </w:rPr>
         <w:t>├──</w:t>
@@ -2384,8 +1816,8 @@
       <w:r>
         <w:rPr>
           <w:rFonts w:ascii="Overpass" w:hAnsi="Overpass" w:cs="Courier New"/>
-          <w:sz w:val="20"/>
-          <w:szCs w:val="20"/>
+          <w:sz w:val="24"/>
+          <w:szCs w:val="24"/>
           <w:lang w:val="es-AR"/>
         </w:rPr>
         <w:t xml:space="preserve"> </w:t>
@@ -2394,8 +1826,8 @@
       <w:r>
         <w:rPr>
           <w:rFonts w:ascii="Overpass" w:hAnsi="Overpass" w:cs="Courier New"/>
-          <w:sz w:val="20"/>
-          <w:szCs w:val="20"/>
+          <w:sz w:val="24"/>
+          <w:szCs w:val="24"/>
           <w:lang w:val="es-AR"/>
         </w:rPr>
         <w:t>Bibliografia</w:t>
@@ -2403,11 +1835,17 @@
       <w:proofErr w:type="spellEnd"/>
     </w:p>
     <w:p>
+      <w:pPr>
+        <w:rPr>
+          <w:sz w:val="28"/>
+          <w:szCs w:val="28"/>
+        </w:rPr>
+      </w:pPr>
       <w:r>
         <w:rPr>
           <w:rFonts w:ascii="Overpass" w:hAnsi="Overpass" w:cs="Courier New"/>
-          <w:sz w:val="20"/>
-          <w:szCs w:val="20"/>
+          <w:sz w:val="24"/>
+          <w:szCs w:val="24"/>
           <w:lang w:val="es-AR"/>
         </w:rPr>
         <w:t xml:space="preserve">    </w:t>
@@ -2416,8 +1854,8 @@
       <w:r>
         <w:rPr>
           <w:rFonts w:ascii="Courier New" w:hAnsi="Courier New" w:cs="Courier New"/>
-          <w:sz w:val="20"/>
-          <w:szCs w:val="20"/>
+          <w:sz w:val="24"/>
+          <w:szCs w:val="24"/>
           <w:lang w:val="es-AR"/>
         </w:rPr>
         <w:t>├──</w:t>
@@ -2426,8 +1864,8 @@
       <w:r>
         <w:rPr>
           <w:rFonts w:ascii="Overpass" w:hAnsi="Overpass" w:cs="Courier New"/>
-          <w:sz w:val="20"/>
-          <w:szCs w:val="20"/>
+          <w:sz w:val="24"/>
+          <w:szCs w:val="24"/>
           <w:lang w:val="es-AR"/>
         </w:rPr>
         <w:t xml:space="preserve"> </w:t>
@@ -2436,8 +1874,8 @@
       <w:r>
         <w:rPr>
           <w:rFonts w:ascii="Overpass" w:hAnsi="Overpass" w:cs="Courier New"/>
-          <w:sz w:val="20"/>
-          <w:szCs w:val="20"/>
+          <w:sz w:val="24"/>
+          <w:szCs w:val="24"/>
           <w:lang w:val="es-AR"/>
         </w:rPr>
         <w:t>PresentacionesDeClase</w:t>
@@ -2448,16 +1886,16 @@
       <w:pPr>
         <w:rPr>
           <w:rFonts w:ascii="Overpass" w:hAnsi="Overpass" w:cs="Courier New"/>
-          <w:sz w:val="20"/>
-          <w:szCs w:val="20"/>
+          <w:sz w:val="24"/>
+          <w:szCs w:val="24"/>
           <w:lang w:val="es-AR"/>
         </w:rPr>
       </w:pPr>
       <w:r>
         <w:rPr>
           <w:rFonts w:ascii="Overpass" w:hAnsi="Overpass" w:cs="Courier New"/>
-          <w:sz w:val="20"/>
-          <w:szCs w:val="20"/>
+          <w:sz w:val="24"/>
+          <w:szCs w:val="24"/>
           <w:lang w:val="es-AR"/>
         </w:rPr>
         <w:t xml:space="preserve">    </w:t>
@@ -2465,8 +1903,8 @@
       <w:r>
         <w:rPr>
           <w:rFonts w:ascii="Courier New" w:hAnsi="Courier New" w:cs="Courier New"/>
-          <w:sz w:val="20"/>
-          <w:szCs w:val="20"/>
+          <w:sz w:val="24"/>
+          <w:szCs w:val="24"/>
           <w:lang w:val="es-AR"/>
         </w:rPr>
         <w:t>├──</w:t>
@@ -2475,8 +1913,8 @@
       <w:r>
         <w:rPr>
           <w:rFonts w:ascii="Overpass" w:hAnsi="Overpass" w:cs="Courier New"/>
-          <w:sz w:val="20"/>
-          <w:szCs w:val="20"/>
+          <w:sz w:val="24"/>
+          <w:szCs w:val="24"/>
           <w:lang w:val="es-AR"/>
         </w:rPr>
         <w:t>TrabajosConceptuales</w:t>
@@ -2485,33 +1923,11 @@
     </w:p>
     <w:p>
       <w:pPr>
-        <w:rPr>
-          <w:rFonts w:ascii="Overpass" w:hAnsi="Overpass" w:cs="Courier New"/>
-          <w:sz w:val="20"/>
-          <w:szCs w:val="20"/>
-          <w:lang w:val="es-AR"/>
-        </w:rPr>
-      </w:pPr>
-    </w:p>
-    <w:p>
-      <w:pPr>
-        <w:rPr>
-          <w:rFonts w:ascii="Overpass" w:hAnsi="Overpass" w:cs="Courier New"/>
-          <w:sz w:val="20"/>
-          <w:szCs w:val="20"/>
-          <w:lang w:val="es-AR"/>
-        </w:rPr>
-      </w:pPr>
-    </w:p>
-    <w:p>
-      <w:pPr>
-        <w:rPr>
-          <w:rFonts w:ascii="Overpass" w:hAnsi="Overpass" w:cs="Courier New"/>
-          <w:sz w:val="20"/>
-          <w:szCs w:val="20"/>
-          <w:lang w:val="es-AR"/>
-        </w:rPr>
-      </w:pPr>
+        <w:spacing w:after="0" w:line="240" w:lineRule="auto"/>
+      </w:pPr>
+      <w:r>
+        <w:br w:type="page"/>
+      </w:r>
     </w:p>
     <w:p/>
     <w:p>
@@ -2531,7 +1947,6 @@
           <w:bCs/>
           <w:lang w:val="es-AR"/>
         </w:rPr>
-        <w:lastRenderedPageBreak/>
         <w:t>Reglas de Nombrado</w:t>
       </w:r>
     </w:p>
@@ -2582,7 +1997,6 @@
             <w:r>
               <w:rPr>
                 <w:rFonts w:ascii="Overpass" w:hAnsi="Overpass" w:cs="Courier New"/>
-                <w:color w:val="FFFFFF" w:themeColor="background1"/>
                 <w:lang w:val="es-AR"/>
               </w:rPr>
               <w:t xml:space="preserve">Nombre del </w:t>
@@ -2591,7 +2005,6 @@
             <w:r>
               <w:rPr>
                 <w:rFonts w:ascii="Overpass" w:hAnsi="Overpass" w:cs="Courier New"/>
-                <w:color w:val="FFFFFF" w:themeColor="background1"/>
                 <w:lang w:val="es-AR"/>
               </w:rPr>
               <w:t>Item</w:t>
@@ -2600,7 +2013,6 @@
             <w:r>
               <w:rPr>
                 <w:rFonts w:ascii="Overpass" w:hAnsi="Overpass" w:cs="Courier New"/>
-                <w:color w:val="FFFFFF" w:themeColor="background1"/>
                 <w:lang w:val="es-AR"/>
               </w:rPr>
               <w:t xml:space="preserve"> de Configuraci</w:t>
@@ -2608,7 +2020,6 @@
             <w:r>
               <w:rPr>
                 <w:rFonts w:ascii="Overpass" w:hAnsi="Overpass" w:cs="Calibri"/>
-                <w:color w:val="FFFFFF" w:themeColor="background1"/>
                 <w:lang w:val="es-AR"/>
               </w:rPr>
               <w:t>ó</w:t>
@@ -2616,7 +2027,6 @@
             <w:r>
               <w:rPr>
                 <w:rFonts w:ascii="Overpass" w:hAnsi="Overpass" w:cs="Courier New"/>
-                <w:color w:val="FFFFFF" w:themeColor="background1"/>
                 <w:lang w:val="es-AR"/>
               </w:rPr>
               <w:t>n</w:t>
@@ -2647,7 +2057,6 @@
             <w:r>
               <w:rPr>
                 <w:rFonts w:ascii="Overpass" w:hAnsi="Overpass" w:cs="Courier New"/>
-                <w:color w:val="FFFFFF" w:themeColor="background1"/>
                 <w:lang w:val="es-AR"/>
               </w:rPr>
               <w:t>Regla de nombrado</w:t>
@@ -2678,7 +2087,6 @@
             <w:r>
               <w:rPr>
                 <w:rFonts w:ascii="Overpass" w:hAnsi="Overpass" w:cs="Courier New"/>
-                <w:color w:val="FFFFFF" w:themeColor="background1"/>
                 <w:lang w:val="es-AR"/>
               </w:rPr>
               <w:t>Ubicaci</w:t>
@@ -2686,7 +2094,6 @@
             <w:r>
               <w:rPr>
                 <w:rFonts w:ascii="Overpass" w:hAnsi="Overpass" w:cs="Calibri"/>
-                <w:color w:val="FFFFFF" w:themeColor="background1"/>
                 <w:lang w:val="es-AR"/>
               </w:rPr>
               <w:t>ó</w:t>
@@ -2694,7 +2101,6 @@
             <w:r>
               <w:rPr>
                 <w:rFonts w:ascii="Overpass" w:hAnsi="Overpass" w:cs="Courier New"/>
-                <w:color w:val="FFFFFF" w:themeColor="background1"/>
                 <w:lang w:val="es-AR"/>
               </w:rPr>
               <w:t>n F</w:t>
@@ -2702,7 +2108,6 @@
             <w:r>
               <w:rPr>
                 <w:rFonts w:ascii="Overpass" w:hAnsi="Overpass" w:cs="Calibri"/>
-                <w:color w:val="FFFFFF" w:themeColor="background1"/>
                 <w:lang w:val="es-AR"/>
               </w:rPr>
               <w:t>ísica</w:t>
@@ -2735,7 +2140,6 @@
             <w:r>
               <w:rPr>
                 <w:rFonts w:ascii="Overpass" w:hAnsi="Overpass" w:cs="Courier New"/>
-                <w:color w:val="FFFFFF" w:themeColor="background1"/>
                 <w:lang w:val="es-AR"/>
               </w:rPr>
               <w:t>Modalidad Acad</w:t>
@@ -2743,7 +2147,6 @@
             <w:r>
               <w:rPr>
                 <w:rFonts w:ascii="Overpass" w:hAnsi="Overpass" w:cs="Calibri"/>
-                <w:color w:val="FFFFFF" w:themeColor="background1"/>
                 <w:lang w:val="es-AR"/>
               </w:rPr>
               <w:t>é</w:t>
@@ -2751,7 +2154,6 @@
             <w:r>
               <w:rPr>
                 <w:rFonts w:ascii="Overpass" w:hAnsi="Overpass" w:cs="Courier New"/>
-                <w:color w:val="FFFFFF" w:themeColor="background1"/>
                 <w:lang w:val="es-AR"/>
               </w:rPr>
               <w:t>mica</w:t>
@@ -2844,7 +2246,6 @@
             <w:r>
               <w:rPr>
                 <w:rFonts w:ascii="Overpass" w:hAnsi="Overpass" w:cs="Courier New"/>
-                <w:color w:val="FFFFFF" w:themeColor="background1"/>
                 <w:lang w:val="es-AR"/>
               </w:rPr>
               <w:t>Plan de configuraci</w:t>
@@ -2852,7 +2253,6 @@
             <w:r>
               <w:rPr>
                 <w:rFonts w:ascii="Overpass" w:hAnsi="Overpass" w:cs="Calibri"/>
-                <w:color w:val="FFFFFF" w:themeColor="background1"/>
                 <w:lang w:val="es-AR"/>
               </w:rPr>
               <w:t>ó</w:t>
@@ -2860,7 +2260,6 @@
             <w:r>
               <w:rPr>
                 <w:rFonts w:ascii="Overpass" w:hAnsi="Overpass" w:cs="Courier New"/>
-                <w:color w:val="FFFFFF" w:themeColor="background1"/>
                 <w:lang w:val="es-AR"/>
               </w:rPr>
               <w:t>n</w:t>
@@ -2986,7 +2385,6 @@
             <w:r>
               <w:rPr>
                 <w:rFonts w:ascii="Overpass" w:hAnsi="Overpass" w:cs="Courier New"/>
-                <w:color w:val="FFFFFF" w:themeColor="background1"/>
                 <w:lang w:val="es-AR"/>
               </w:rPr>
               <w:t>Listado de libros recomendados</w:t>
@@ -3092,7 +2490,6 @@
             <w:r>
               <w:rPr>
                 <w:rFonts w:ascii="Overpass" w:hAnsi="Overpass" w:cs="Courier New"/>
-                <w:color w:val="FFFFFF" w:themeColor="background1"/>
                 <w:lang w:val="es-AR"/>
               </w:rPr>
               <w:t>Protocolo</w:t>
@@ -3206,7 +2603,6 @@
               <w:spacing w:after="0" w:line="240" w:lineRule="auto"/>
               <w:rPr>
                 <w:rFonts w:ascii="Overpass" w:hAnsi="Overpass" w:cs="Courier New"/>
-                <w:color w:val="FFFFFF" w:themeColor="background1"/>
                 <w:lang w:val="es-AR"/>
               </w:rPr>
             </w:pPr>
@@ -3214,7 +2610,6 @@
             <w:r>
               <w:rPr>
                 <w:rFonts w:ascii="Overpass" w:hAnsi="Overpass" w:cs="Courier New"/>
-                <w:color w:val="FFFFFF" w:themeColor="background1"/>
                 <w:lang w:val="es-AR"/>
               </w:rPr>
               <w:t>Template</w:t>
@@ -3376,14 +2771,12 @@
               <w:spacing w:after="0" w:line="240" w:lineRule="auto"/>
               <w:rPr>
                 <w:rFonts w:ascii="Overpass" w:hAnsi="Overpass" w:cs="Courier New"/>
-                <w:color w:val="FFFFFF" w:themeColor="background1"/>
-                <w:lang w:val="es-AR"/>
-              </w:rPr>
-            </w:pPr>
-            <w:r>
-              <w:rPr>
-                <w:rFonts w:ascii="Overpass" w:hAnsi="Overpass" w:cs="Courier New"/>
-                <w:color w:val="FFFFFF" w:themeColor="background1"/>
+                <w:lang w:val="es-AR"/>
+              </w:rPr>
+            </w:pPr>
+            <w:r>
+              <w:rPr>
+                <w:rFonts w:ascii="Overpass" w:hAnsi="Overpass" w:cs="Courier New"/>
                 <w:lang w:val="es-AR"/>
               </w:rPr>
               <w:t>Ejercicio pr</w:t>
@@ -3391,7 +2784,6 @@
             <w:r>
               <w:rPr>
                 <w:rFonts w:ascii="Overpass" w:hAnsi="Overpass" w:cs="Calibri"/>
-                <w:color w:val="FFFFFF" w:themeColor="background1"/>
                 <w:lang w:val="es-AR"/>
               </w:rPr>
               <w:t>á</w:t>
@@ -3399,7 +2791,6 @@
             <w:r>
               <w:rPr>
                 <w:rFonts w:ascii="Overpass" w:hAnsi="Overpass" w:cs="Courier New"/>
-                <w:color w:val="FFFFFF" w:themeColor="background1"/>
                 <w:lang w:val="es-AR"/>
               </w:rPr>
               <w:t>ctico evaluable</w:t>
@@ -3425,14 +2816,7 @@
                 <w:rFonts w:ascii="Overpass" w:hAnsi="Overpass" w:cs="Courier New"/>
                 <w:lang w:val="es-AR"/>
               </w:rPr>
-              <w:t>ISW-G7</w:t>
-            </w:r>
-            <w:r>
-              <w:rPr>
-                <w:rFonts w:ascii="Overpass" w:hAnsi="Overpass" w:cs="Courier New"/>
-                <w:lang w:val="es-AR"/>
-              </w:rPr>
-              <w:t>-TPE</w:t>
+              <w:t>ISW-G7-TPE</w:t>
             </w:r>
             <w:r>
               <w:rPr>
@@ -3514,14 +2898,7 @@
                 <w:rFonts w:ascii="Overpass" w:hAnsi="Overpass" w:cs="Courier New"/>
                 <w:lang w:val="es-AR"/>
               </w:rPr>
-              <w:t>ctic</w:t>
-            </w:r>
-            <w:r>
-              <w:rPr>
-                <w:rFonts w:ascii="Overpass" w:hAnsi="Overpass" w:cs="Courier New"/>
-                <w:lang w:val="es-AR"/>
-              </w:rPr>
-              <w:t>o/</w:t>
+              <w:t>ctico/</w:t>
             </w:r>
           </w:p>
           <w:p>
@@ -3585,14 +2962,12 @@
               <w:spacing w:after="0" w:line="240" w:lineRule="auto"/>
               <w:rPr>
                 <w:rFonts w:ascii="Overpass" w:hAnsi="Overpass" w:cs="Courier New"/>
-                <w:color w:val="FFFFFF" w:themeColor="background1"/>
-                <w:lang w:val="es-AR"/>
-              </w:rPr>
-            </w:pPr>
-            <w:r>
-              <w:rPr>
-                <w:rFonts w:ascii="Overpass" w:hAnsi="Overpass" w:cs="Courier New"/>
-                <w:color w:val="FFFFFF" w:themeColor="background1"/>
+                <w:lang w:val="es-AR"/>
+              </w:rPr>
+            </w:pPr>
+            <w:r>
+              <w:rPr>
+                <w:rFonts w:ascii="Overpass" w:hAnsi="Overpass" w:cs="Courier New"/>
                 <w:lang w:val="es-AR"/>
               </w:rPr>
               <w:t>Ejercicio pr</w:t>
@@ -3600,7 +2975,6 @@
             <w:r>
               <w:rPr>
                 <w:rFonts w:ascii="Overpass" w:hAnsi="Overpass" w:cs="Calibri"/>
-                <w:color w:val="FFFFFF" w:themeColor="background1"/>
                 <w:lang w:val="es-AR"/>
               </w:rPr>
               <w:t>á</w:t>
@@ -3608,7 +2982,6 @@
             <w:r>
               <w:rPr>
                 <w:rFonts w:ascii="Overpass" w:hAnsi="Overpass" w:cs="Courier New"/>
-                <w:color w:val="FFFFFF" w:themeColor="background1"/>
                 <w:lang w:val="es-AR"/>
               </w:rPr>
               <w:t>ctico no evaluable</w:t>
@@ -3634,14 +3007,7 @@
                 <w:rFonts w:ascii="Overpass" w:hAnsi="Overpass" w:cs="Courier New"/>
                 <w:lang w:val="es-AR"/>
               </w:rPr>
-              <w:t>ISW-G7</w:t>
-            </w:r>
-            <w:r>
-              <w:rPr>
-                <w:rFonts w:ascii="Overpass" w:hAnsi="Overpass" w:cs="Courier New"/>
-                <w:lang w:val="es-AR"/>
-              </w:rPr>
-              <w:t>-TPNE</w:t>
+              <w:t>ISW-G7-TPNE</w:t>
             </w:r>
             <w:r>
               <w:rPr>
@@ -3772,14 +3138,12 @@
               <w:spacing w:after="0" w:line="240" w:lineRule="auto"/>
               <w:rPr>
                 <w:rFonts w:ascii="Overpass" w:hAnsi="Overpass" w:cs="Courier New"/>
-                <w:color w:val="FFFFFF" w:themeColor="background1"/>
-                <w:lang w:val="es-AR"/>
-              </w:rPr>
-            </w:pPr>
-            <w:r>
-              <w:rPr>
-                <w:rFonts w:ascii="Overpass" w:hAnsi="Overpass" w:cs="Courier New"/>
-                <w:color w:val="FFFFFF" w:themeColor="background1"/>
+                <w:lang w:val="es-AR"/>
+              </w:rPr>
+            </w:pPr>
+            <w:r>
+              <w:rPr>
+                <w:rFonts w:ascii="Overpass" w:hAnsi="Overpass" w:cs="Courier New"/>
                 <w:lang w:val="es-AR"/>
               </w:rPr>
               <w:t>Trabajo conceptual</w:t>
@@ -3805,14 +3169,7 @@
                 <w:rFonts w:ascii="Overpass" w:hAnsi="Overpass" w:cs="Courier New"/>
                 <w:lang w:val="es-AR"/>
               </w:rPr>
-              <w:t>ISW-G7</w:t>
-            </w:r>
-            <w:r>
-              <w:rPr>
-                <w:rFonts w:ascii="Overpass" w:hAnsi="Overpass" w:cs="Courier New"/>
-                <w:lang w:val="es-AR"/>
-              </w:rPr>
-              <w:t>-TC</w:t>
+              <w:t>ISW-G7-TC</w:t>
             </w:r>
             <w:r>
               <w:rPr>
@@ -3961,7 +3318,6 @@
             <w:r>
               <w:rPr>
                 <w:rFonts w:ascii="Overpass" w:hAnsi="Overpass" w:cs="Courier New"/>
-                <w:color w:val="FFFFFF" w:themeColor="background1"/>
                 <w:lang w:val="es-AR"/>
               </w:rPr>
               <w:t>Presentaciones de clases</w:t>
@@ -4145,7 +3501,6 @@
             <w:r>
               <w:rPr>
                 <w:rFonts w:ascii="Overpass" w:hAnsi="Overpass" w:cs="Courier New"/>
-                <w:color w:val="FFFFFF" w:themeColor="background1"/>
                 <w:lang w:val="es-AR"/>
               </w:rPr>
               <w:t>Libro teórico</w:t>
@@ -4293,7 +3648,6 @@
             <w:r>
               <w:rPr>
                 <w:rFonts w:ascii="Overpass" w:hAnsi="Overpass" w:cs="Courier New"/>
-                <w:color w:val="FFFFFF" w:themeColor="background1"/>
                 <w:lang w:val="es-AR"/>
               </w:rPr>
               <w:t>Descripción del Repositorio</w:t>
@@ -4371,18 +3725,9 @@
             <w:r>
               <w:rPr>
                 <w:rFonts w:ascii="Overpass" w:hAnsi="Overpass" w:cs="Courier New"/>
-                <w:color w:val="FFFFFF" w:themeColor="background1"/>
-                <w:lang w:val="es-AR"/>
-              </w:rPr>
-              <w:t xml:space="preserve">Guía de </w:t>
-            </w:r>
-            <w:r>
-              <w:rPr>
-                <w:rFonts w:ascii="Overpass" w:hAnsi="Overpass" w:cs="Courier New"/>
-                <w:color w:val="FFFFFF" w:themeColor="background1"/>
-                <w:lang w:val="es-AR"/>
-              </w:rPr>
-              <w:t>trabajos prácticos resueltos</w:t>
+                <w:lang w:val="es-AR"/>
+              </w:rPr>
+              <w:t>Guía de trabajos prácticos resueltos</w:t>
             </w:r>
           </w:p>
         </w:tc>
@@ -4496,7 +3841,6 @@
             <w:r>
               <w:rPr>
                 <w:rFonts w:ascii="Overpass" w:hAnsi="Overpass" w:cs="Courier New"/>
-                <w:color w:val="FFFFFF" w:themeColor="background1"/>
                 <w:lang w:val="es-AR"/>
               </w:rPr>
               <w:t>Enunciados de trabajos prácticos evaluables</w:t>
@@ -4604,7 +3948,6 @@
             <w:r>
               <w:rPr>
                 <w:rFonts w:ascii="Overpass" w:hAnsi="Overpass" w:cs="Courier New"/>
-                <w:color w:val="FFFFFF" w:themeColor="background1"/>
                 <w:lang w:val="es-AR"/>
               </w:rPr>
               <w:t>Lineamientos para trabajos conceptuales</w:t>
@@ -4760,7 +4103,6 @@
             <w:r>
               <w:rPr>
                 <w:rFonts w:ascii="Overpass" w:hAnsi="Overpass" w:cs="Courier New"/>
-                <w:color w:val="FFFFFF" w:themeColor="background1"/>
                 <w:lang w:val="es-AR"/>
               </w:rPr>
               <w:t xml:space="preserve">Nombre del </w:t>
@@ -4769,7 +4111,6 @@
             <w:r>
               <w:rPr>
                 <w:rFonts w:ascii="Overpass" w:hAnsi="Overpass" w:cs="Courier New"/>
-                <w:color w:val="FFFFFF" w:themeColor="background1"/>
                 <w:lang w:val="es-AR"/>
               </w:rPr>
               <w:t>Item</w:t>
@@ -4778,7 +4119,6 @@
             <w:r>
               <w:rPr>
                 <w:rFonts w:ascii="Overpass" w:hAnsi="Overpass" w:cs="Courier New"/>
-                <w:color w:val="FFFFFF" w:themeColor="background1"/>
                 <w:lang w:val="es-AR"/>
               </w:rPr>
               <w:t xml:space="preserve"> de Configuraci</w:t>
@@ -4786,7 +4126,6 @@
             <w:r>
               <w:rPr>
                 <w:rFonts w:ascii="Overpass" w:hAnsi="Overpass" w:cs="Calibri"/>
-                <w:color w:val="FFFFFF" w:themeColor="background1"/>
                 <w:lang w:val="es-AR"/>
               </w:rPr>
               <w:t>ó</w:t>
@@ -4794,7 +4133,6 @@
             <w:r>
               <w:rPr>
                 <w:rFonts w:ascii="Overpass" w:hAnsi="Overpass" w:cs="Courier New"/>
-                <w:color w:val="FFFFFF" w:themeColor="background1"/>
                 <w:lang w:val="es-AR"/>
               </w:rPr>
               <w:t>n</w:t>
@@ -4824,7 +4162,6 @@
             <w:r>
               <w:rPr>
                 <w:rFonts w:ascii="Overpass" w:hAnsi="Overpass" w:cs="Courier New"/>
-                <w:color w:val="FFFFFF" w:themeColor="background1"/>
                 <w:lang w:val="es-AR"/>
               </w:rPr>
               <w:t>Extensiones a utilizar</w:t>
@@ -4857,23 +4194,13 @@
             <w:r>
               <w:rPr>
                 <w:rFonts w:ascii="Overpass" w:hAnsi="Overpass" w:cs="Courier New"/>
-                <w:color w:val="FFFFFF" w:themeColor="background1"/>
-                <w:lang w:val="es-AR"/>
-              </w:rPr>
-              <w:t xml:space="preserve">Plan de </w:t>
-            </w:r>
-            <w:r>
-              <w:rPr>
-                <w:rFonts w:ascii="Overpass" w:hAnsi="Overpass" w:cs="Courier New"/>
-                <w:color w:val="FFFFFF" w:themeColor="background1"/>
-                <w:lang w:val="es-AR"/>
-              </w:rPr>
-              <w:t>configuraci</w:t>
+                <w:lang w:val="es-AR"/>
+              </w:rPr>
+              <w:t>Plan de configuraci</w:t>
             </w:r>
             <w:r>
               <w:rPr>
                 <w:rFonts w:ascii="Overpass" w:hAnsi="Overpass" w:cs="Calibri"/>
-                <w:color w:val="FFFFFF" w:themeColor="background1"/>
                 <w:lang w:val="es-AR"/>
               </w:rPr>
               <w:t>ó</w:t>
@@ -4881,7 +4208,6 @@
             <w:r>
               <w:rPr>
                 <w:rFonts w:ascii="Overpass" w:hAnsi="Overpass" w:cs="Courier New"/>
-                <w:color w:val="FFFFFF" w:themeColor="background1"/>
                 <w:lang w:val="es-AR"/>
               </w:rPr>
               <w:t>n</w:t>
@@ -4948,7 +4274,6 @@
             <w:r>
               <w:rPr>
                 <w:rFonts w:ascii="Overpass" w:hAnsi="Overpass" w:cs="Courier New"/>
-                <w:color w:val="FFFFFF" w:themeColor="background1"/>
                 <w:lang w:val="es-AR"/>
               </w:rPr>
               <w:t>Template</w:t>
@@ -5016,7 +4341,6 @@
             <w:r>
               <w:rPr>
                 <w:rFonts w:ascii="Overpass" w:hAnsi="Overpass" w:cs="Courier New"/>
-                <w:color w:val="FFFFFF" w:themeColor="background1"/>
                 <w:lang w:val="es-AR"/>
               </w:rPr>
               <w:t>Ejercicio pr</w:t>
@@ -5024,7 +4348,6 @@
             <w:r>
               <w:rPr>
                 <w:rFonts w:ascii="Overpass" w:hAnsi="Overpass" w:cs="Calibri"/>
-                <w:color w:val="FFFFFF" w:themeColor="background1"/>
                 <w:lang w:val="es-AR"/>
               </w:rPr>
               <w:t>á</w:t>
@@ -5032,7 +4355,6 @@
             <w:r>
               <w:rPr>
                 <w:rFonts w:ascii="Overpass" w:hAnsi="Overpass" w:cs="Courier New"/>
-                <w:color w:val="FFFFFF" w:themeColor="background1"/>
                 <w:lang w:val="es-AR"/>
               </w:rPr>
               <w:t>ctico evaluable</w:t>
@@ -5144,7 +4466,6 @@
             <w:r>
               <w:rPr>
                 <w:rFonts w:ascii="Overpass" w:hAnsi="Overpass" w:cs="Courier New"/>
-                <w:color w:val="FFFFFF" w:themeColor="background1"/>
                 <w:lang w:val="es-AR"/>
               </w:rPr>
               <w:t>Abreviatura</w:t>
@@ -5173,7 +4494,6 @@
             <w:r>
               <w:rPr>
                 <w:rFonts w:ascii="Overpass" w:hAnsi="Overpass" w:cs="Courier New"/>
-                <w:color w:val="FFFFFF" w:themeColor="background1"/>
                 <w:lang w:val="es-AR"/>
               </w:rPr>
               <w:t>Descripción</w:t>
@@ -5205,7 +4525,6 @@
             <w:r>
               <w:rPr>
                 <w:rFonts w:ascii="Overpass" w:hAnsi="Overpass" w:cs="Courier New"/>
-                <w:color w:val="FFFFFF" w:themeColor="background1"/>
                 <w:lang w:val="es-AR"/>
               </w:rPr>
               <w:t>PR</w:t>
@@ -5257,7 +4576,6 @@
             <w:r>
               <w:rPr>
                 <w:rFonts w:ascii="Overpass" w:hAnsi="Overpass" w:cs="Courier New"/>
-                <w:color w:val="FFFFFF" w:themeColor="background1"/>
                 <w:lang w:val="es-AR"/>
               </w:rPr>
               <w:t>T</w:t>
@@ -5314,7 +4632,6 @@
             <w:r>
               <w:rPr>
                 <w:rFonts w:ascii="Overpass" w:hAnsi="Overpass" w:cs="Courier New"/>
-                <w:color w:val="FFFFFF" w:themeColor="background1"/>
                 <w:lang w:val="es-AR"/>
               </w:rPr>
               <w:t>TPE&lt;X&gt;</w:t>
@@ -5366,7 +4683,6 @@
             <w:r>
               <w:rPr>
                 <w:rFonts w:ascii="Overpass" w:hAnsi="Overpass" w:cs="Courier New"/>
-                <w:color w:val="FFFFFF" w:themeColor="background1"/>
                 <w:lang w:val="es-AR"/>
               </w:rPr>
               <w:t>TPNE&lt;X&gt;</w:t>
@@ -5421,7 +4737,6 @@
             <w:r>
               <w:rPr>
                 <w:rFonts w:ascii="Overpass" w:hAnsi="Overpass" w:cs="Courier New"/>
-                <w:color w:val="FFFFFF" w:themeColor="background1"/>
                 <w:lang w:val="es-AR"/>
               </w:rPr>
               <w:t>TC&lt;X&gt;</w:t>
@@ -5473,7 +4788,6 @@
             <w:r>
               <w:rPr>
                 <w:rFonts w:ascii="Overpass" w:hAnsi="Overpass" w:cs="Courier New"/>
-                <w:color w:val="FFFFFF" w:themeColor="background1"/>
                 <w:lang w:val="es-AR"/>
               </w:rPr>
               <w:t>P&lt;X&gt;</w:t>
@@ -5528,7 +4842,6 @@
             <w:r>
               <w:rPr>
                 <w:rFonts w:ascii="Overpass" w:hAnsi="Overpass" w:cs="Courier New"/>
-                <w:color w:val="FFFFFF" w:themeColor="background1"/>
                 <w:lang w:val="es-AR"/>
               </w:rPr>
               <w:t>B</w:t>
@@ -5580,7 +4893,6 @@
             <w:r>
               <w:rPr>
                 <w:rFonts w:ascii="Overpass" w:hAnsi="Overpass" w:cs="Courier New"/>
-                <w:color w:val="FFFFFF" w:themeColor="background1"/>
                 <w:lang w:val="es-AR"/>
               </w:rPr>
               <w:t>G7</w:t>
@@ -5635,7 +4947,6 @@
             <w:r>
               <w:rPr>
                 <w:rFonts w:ascii="Overpass" w:hAnsi="Overpass" w:cs="Courier New"/>
-                <w:color w:val="FFFFFF" w:themeColor="background1"/>
                 <w:lang w:val="es-AR"/>
               </w:rPr>
               <w:t>ISW</w:t>
@@ -5687,7 +4998,6 @@
             <w:r>
               <w:rPr>
                 <w:rFonts w:ascii="Overpass" w:hAnsi="Overpass" w:cs="Courier New"/>
-                <w:color w:val="FFFFFF" w:themeColor="background1"/>
                 <w:lang w:val="es-AR"/>
               </w:rPr>
               <w:t>v</w:t>
@@ -5770,14 +5080,7 @@
           <w:rFonts w:ascii="Overpass" w:hAnsi="Overpass" w:cs="Courier New"/>
           <w:lang w:val="es-AR"/>
         </w:rPr>
-        <w:t xml:space="preserve">Proponemos que la línea base se defina el día siguiente a cada parcial </w:t>
-      </w:r>
-      <w:r>
-        <w:rPr>
-          <w:rFonts w:ascii="Overpass" w:hAnsi="Overpass" w:cs="Courier New"/>
-          <w:lang w:val="es-AR"/>
-        </w:rPr>
-        <w:t>teórico-práctico, y el día después del segundo repositorio, para considerar los últimos cambios que pudieran incorporarse. Consideramos que, en esos momentos, todos los ítems que formaron parte del parcial estarán en su estado más estable.</w:t>
+        <w:t>Proponemos que la línea base se defina el día siguiente a cada parcial teórico-práctico, y el día después del segundo repositorio, para considerar los últimos cambios que pudieran incorporarse. Consideramos que, en esos momentos, todos los ítems que formaron parte del parcial estarán en su estado más estable.</w:t>
       </w:r>
     </w:p>
     <w:p>
@@ -5793,14 +5096,7 @@
           <w:rFonts w:ascii="Overpass" w:hAnsi="Overpass" w:cs="Courier New"/>
           <w:lang w:val="es-AR"/>
         </w:rPr>
-        <w:t xml:space="preserve">Tag de la línea </w:t>
-      </w:r>
-      <w:r>
-        <w:rPr>
-          <w:rFonts w:ascii="Overpass" w:hAnsi="Overpass" w:cs="Courier New"/>
-          <w:lang w:val="es-AR"/>
-        </w:rPr>
-        <w:t>base:  ISW-</w:t>
+        <w:t>Tag de la línea base:  ISW-</w:t>
       </w:r>
       <w:proofErr w:type="spellStart"/>
       <w:r>

</xml_diff>

<commit_message>
arregla error de tipeo
</commit_message>
<xml_diff>
--- a/PlanDeConfiguracion/ISW-G7_PlanDeConfiguracion.docx
+++ b/PlanDeConfiguracion/ISW-G7_PlanDeConfiguracion.docx
@@ -1,6 +1,6 @@
 
 <file path=word/document.xml><?xml version="1.0" encoding="utf-8"?>
-<w:document xmlns:wpc="http://schemas.microsoft.com/office/word/2010/wordprocessingCanvas" xmlns:cx="http://schemas.microsoft.com/office/drawing/2014/chartex" xmlns:cx1="http://schemas.microsoft.com/office/drawing/2015/9/8/chartex" xmlns:cx2="http://schemas.microsoft.com/office/drawing/2015/10/21/chartex" xmlns:cx3="http://schemas.microsoft.com/office/drawing/2016/5/9/chartex" xmlns:cx4="http://schemas.microsoft.com/office/drawing/2016/5/10/chartex" xmlns:cx5="http://schemas.microsoft.com/office/drawing/2016/5/11/chartex" xmlns:cx6="http://schemas.microsoft.com/office/drawing/2016/5/12/chartex" xmlns:cx7="http://schemas.microsoft.com/office/drawing/2016/5/13/chartex" xmlns:cx8="http://schemas.microsoft.com/office/drawing/2016/5/14/chartex" xmlns:mc="http://schemas.openxmlformats.org/markup-compatibility/2006" xmlns:aink="http://schemas.microsoft.com/office/drawing/2016/ink" xmlns:am3d="http://schemas.microsoft.com/office/drawing/2017/model3d" xmlns:o="urn:schemas-microsoft-com:office:office" xmlns:r="http://schemas.openxmlformats.org/officeDocument/2006/relationships" xmlns:m="http://schemas.openxmlformats.org/officeDocument/2006/math" xmlns:v="urn:schemas-microsoft-com:vml" xmlns:wp14="http://schemas.microsoft.com/office/word/2010/wordprocessingDrawing" xmlns:wp="http://schemas.openxmlformats.org/drawingml/2006/wordprocessingDrawing" xmlns:w10="urn:schemas-microsoft-com:office:word" xmlns:w="http://schemas.openxmlformats.org/wordprocessingml/2006/main" xmlns:w14="http://schemas.microsoft.com/office/word/2010/wordml" xmlns:w15="http://schemas.microsoft.com/office/word/2012/wordml" xmlns:w16cex="http://schemas.microsoft.com/office/word/2018/wordml/cex" xmlns:w16cid="http://schemas.microsoft.com/office/word/2016/wordml/cid" xmlns:w16="http://schemas.microsoft.com/office/word/2018/wordml" xmlns:w16sdtdh="http://schemas.microsoft.com/office/word/2020/wordml/sdtdatahash" xmlns:w16se="http://schemas.microsoft.com/office/word/2015/wordml/symex" xmlns:wpg="http://schemas.microsoft.com/office/word/2010/wordprocessingGroup" xmlns:wpi="http://schemas.microsoft.com/office/word/2010/wordprocessingInk" xmlns:wne="http://schemas.microsoft.com/office/word/2006/wordml" xmlns:wps="http://schemas.microsoft.com/office/word/2010/wordprocessingShape" mc:Ignorable="w14 w15 w16se w16cid w16 w16cex w16sdtdh wp14">
+<w:document xmlns:wpc="http://schemas.microsoft.com/office/word/2010/wordprocessingCanvas" xmlns:cx="http://schemas.microsoft.com/office/drawing/2014/chartex" xmlns:cx1="http://schemas.microsoft.com/office/drawing/2015/9/8/chartex" xmlns:cx2="http://schemas.microsoft.com/office/drawing/2015/10/21/chartex" xmlns:cx3="http://schemas.microsoft.com/office/drawing/2016/5/9/chartex" xmlns:cx4="http://schemas.microsoft.com/office/drawing/2016/5/10/chartex" xmlns:cx5="http://schemas.microsoft.com/office/drawing/2016/5/11/chartex" xmlns:cx6="http://schemas.microsoft.com/office/drawing/2016/5/12/chartex" xmlns:cx7="http://schemas.microsoft.com/office/drawing/2016/5/13/chartex" xmlns:cx8="http://schemas.microsoft.com/office/drawing/2016/5/14/chartex" xmlns:mc="http://schemas.openxmlformats.org/markup-compatibility/2006" xmlns:aink="http://schemas.microsoft.com/office/drawing/2016/ink" xmlns:am3d="http://schemas.microsoft.com/office/drawing/2017/model3d" xmlns:o="urn:schemas-microsoft-com:office:office" xmlns:r="http://schemas.openxmlformats.org/officeDocument/2006/relationships" xmlns:m="http://schemas.openxmlformats.org/officeDocument/2006/math" xmlns:v="urn:schemas-microsoft-com:vml" xmlns:wp14="http://schemas.microsoft.com/office/word/2010/wordprocessingDrawing" xmlns:wp="http://schemas.openxmlformats.org/drawingml/2006/wordprocessingDrawing" xmlns:w10="urn:schemas-microsoft-com:office:word" xmlns:w="http://schemas.openxmlformats.org/wordprocessingml/2006/main" xmlns:w14="http://schemas.microsoft.com/office/word/2010/wordml" xmlns:w15="http://schemas.microsoft.com/office/word/2012/wordml" xmlns:w16cex="http://schemas.microsoft.com/office/word/2018/wordml/cex" xmlns:w16cid="http://schemas.microsoft.com/office/word/2016/wordml/cid" xmlns:w16="http://schemas.microsoft.com/office/word/2018/wordml" xmlns:w16se="http://schemas.microsoft.com/office/word/2015/wordml/symex" xmlns:wpg="http://schemas.microsoft.com/office/word/2010/wordprocessingGroup" xmlns:wpi="http://schemas.microsoft.com/office/word/2010/wordprocessingInk" xmlns:wne="http://schemas.microsoft.com/office/word/2006/wordml" xmlns:wps="http://schemas.microsoft.com/office/word/2010/wordprocessingShape" mc:Ignorable="w14 w15 w16se w16cid w16 w16cex wp14">
   <w:body>
     <w:p>
       <w:pPr>
@@ -10,7 +10,7 @@
           <w:rFonts w:ascii="Overpass" w:eastAsia="Times New Roman" w:hAnsi="Overpass" w:cs="Arial"/>
           <w:sz w:val="28"/>
           <w:szCs w:val="28"/>
-          <w:lang w:eastAsia="en-GB"/>
+          <w:lang w:val="es-AR" w:eastAsia="en-GB"/>
         </w:rPr>
       </w:pPr>
       <w:r>
@@ -19,62 +19,28 @@
           <w:color w:val="000000"/>
           <w:sz w:val="28"/>
           <w:szCs w:val="28"/>
-          <w:lang w:eastAsia="en-GB"/>
-        </w:rPr>
-        <w:t xml:space="preserve">Universidad </w:t>
-      </w:r>
-      <w:proofErr w:type="spellStart"/>
+          <w:lang w:val="es-AR" w:eastAsia="en-GB"/>
+        </w:rPr>
+        <w:t>Universidad Tecnológica Nacional,</w:t>
+      </w:r>
+      <w:r>
+        <w:rPr>
+          <w:rFonts w:ascii="Overpass" w:eastAsia="Times New Roman" w:hAnsi="Overpass" w:cs="Arial"/>
+          <w:sz w:val="28"/>
+          <w:szCs w:val="28"/>
+          <w:lang w:val="es-AR" w:eastAsia="en-GB"/>
+        </w:rPr>
+        <w:t xml:space="preserve"> </w:t>
+      </w:r>
       <w:r>
         <w:rPr>
           <w:rFonts w:ascii="Overpass" w:eastAsia="Times New Roman" w:hAnsi="Overpass" w:cs="Arial"/>
           <w:color w:val="000000"/>
           <w:sz w:val="28"/>
           <w:szCs w:val="28"/>
-          <w:lang w:eastAsia="en-GB"/>
-        </w:rPr>
-        <w:t>Tecnológica</w:t>
-      </w:r>
-      <w:proofErr w:type="spellEnd"/>
-      <w:r>
-        <w:rPr>
-          <w:rFonts w:ascii="Overpass" w:eastAsia="Times New Roman" w:hAnsi="Overpass" w:cs="Arial"/>
-          <w:color w:val="000000"/>
-          <w:sz w:val="28"/>
-          <w:szCs w:val="28"/>
-          <w:lang w:eastAsia="en-GB"/>
-        </w:rPr>
-        <w:t xml:space="preserve"> Nacional,</w:t>
-      </w:r>
-      <w:r>
-        <w:rPr>
-          <w:rFonts w:ascii="Overpass" w:eastAsia="Times New Roman" w:hAnsi="Overpass" w:cs="Arial"/>
-          <w:sz w:val="28"/>
-          <w:szCs w:val="28"/>
-          <w:lang w:eastAsia="en-GB"/>
-        </w:rPr>
-        <w:t xml:space="preserve"> </w:t>
-      </w:r>
-      <w:proofErr w:type="spellStart"/>
-      <w:r>
-        <w:rPr>
-          <w:rFonts w:ascii="Overpass" w:eastAsia="Times New Roman" w:hAnsi="Overpass" w:cs="Arial"/>
-          <w:color w:val="000000"/>
-          <w:sz w:val="28"/>
-          <w:szCs w:val="28"/>
-          <w:lang w:eastAsia="en-GB"/>
-        </w:rPr>
-        <w:t>Facultad</w:t>
-      </w:r>
-      <w:proofErr w:type="spellEnd"/>
-      <w:r>
-        <w:rPr>
-          <w:rFonts w:ascii="Overpass" w:eastAsia="Times New Roman" w:hAnsi="Overpass" w:cs="Arial"/>
-          <w:color w:val="000000"/>
-          <w:sz w:val="28"/>
-          <w:szCs w:val="28"/>
-          <w:lang w:eastAsia="en-GB"/>
-        </w:rPr>
-        <w:t xml:space="preserve"> Regional Córdoba</w:t>
+          <w:lang w:val="es-AR" w:eastAsia="en-GB"/>
+        </w:rPr>
+        <w:t>Facultad Regional Córdoba</w:t>
       </w:r>
     </w:p>
     <w:p>
@@ -88,7 +54,7 @@
           <w:color w:val="000000"/>
           <w:sz w:val="32"/>
           <w:szCs w:val="32"/>
-          <w:lang w:eastAsia="en-GB"/>
+          <w:lang w:val="es-AR" w:eastAsia="en-GB"/>
         </w:rPr>
       </w:pPr>
     </w:p>
@@ -98,7 +64,7 @@
         <w:jc w:val="center"/>
         <w:rPr>
           <w:rFonts w:ascii="Overpass" w:eastAsia="Times New Roman" w:hAnsi="Overpass" w:cs="Arial"/>
-          <w:lang w:eastAsia="en-GB"/>
+          <w:lang w:val="es-AR" w:eastAsia="en-GB"/>
         </w:rPr>
       </w:pPr>
     </w:p>
@@ -176,87 +142,54 @@
           <w:rFonts w:ascii="Overpass" w:eastAsia="Times New Roman" w:hAnsi="Overpass" w:cs="Arial"/>
           <w:sz w:val="24"/>
           <w:szCs w:val="24"/>
-          <w:lang w:eastAsia="en-GB"/>
-        </w:rPr>
-      </w:pPr>
-      <w:proofErr w:type="spellStart"/>
+          <w:lang w:val="es-AR" w:eastAsia="en-GB"/>
+        </w:rPr>
+      </w:pPr>
       <w:r>
         <w:rPr>
           <w:rFonts w:ascii="Overpass" w:eastAsia="Times New Roman" w:hAnsi="Overpass" w:cs="Arial"/>
           <w:color w:val="000000"/>
           <w:sz w:val="36"/>
           <w:szCs w:val="36"/>
-          <w:lang w:eastAsia="en-GB"/>
-        </w:rPr>
-        <w:t>Ingeniería</w:t>
-      </w:r>
-      <w:proofErr w:type="spellEnd"/>
-      <w:r>
+          <w:lang w:val="es-AR" w:eastAsia="en-GB"/>
+        </w:rPr>
+        <w:t>Ingeniería en Sistemas de Información</w:t>
+      </w:r>
+    </w:p>
+    <w:p>
+      <w:pPr>
+        <w:spacing w:after="0" w:line="240" w:lineRule="auto"/>
+        <w:jc w:val="center"/>
+        <w:rPr>
+          <w:rFonts w:ascii="Overpass" w:eastAsia="Times New Roman" w:hAnsi="Overpass" w:cs="Arial"/>
+          <w:sz w:val="24"/>
+          <w:szCs w:val="24"/>
+          <w:lang w:val="es-AR" w:eastAsia="en-GB"/>
+        </w:rPr>
+      </w:pPr>
+    </w:p>
+    <w:p>
+      <w:pPr>
+        <w:spacing w:after="0" w:line="240" w:lineRule="auto"/>
+        <w:jc w:val="center"/>
         <w:rPr>
           <w:rFonts w:ascii="Overpass" w:eastAsia="Times New Roman" w:hAnsi="Overpass" w:cs="Arial"/>
           <w:color w:val="000000"/>
           <w:sz w:val="36"/>
           <w:szCs w:val="36"/>
-          <w:lang w:eastAsia="en-GB"/>
-        </w:rPr>
-        <w:t xml:space="preserve"> </w:t>
-      </w:r>
-      <w:proofErr w:type="spellStart"/>
+          <w:lang w:val="es-AR" w:eastAsia="en-GB"/>
+        </w:rPr>
+      </w:pPr>
       <w:r>
         <w:rPr>
           <w:rFonts w:ascii="Overpass" w:eastAsia="Times New Roman" w:hAnsi="Overpass" w:cs="Arial"/>
           <w:color w:val="000000"/>
           <w:sz w:val="36"/>
           <w:szCs w:val="36"/>
-          <w:lang w:eastAsia="en-GB"/>
-        </w:rPr>
-        <w:t>en</w:t>
-      </w:r>
-      <w:proofErr w:type="spellEnd"/>
-      <w:r>
-        <w:rPr>
-          <w:rFonts w:ascii="Overpass" w:eastAsia="Times New Roman" w:hAnsi="Overpass" w:cs="Arial"/>
-          <w:color w:val="000000"/>
-          <w:sz w:val="36"/>
-          <w:szCs w:val="36"/>
-          <w:lang w:eastAsia="en-GB"/>
-        </w:rPr>
-        <w:t xml:space="preserve"> </w:t>
-      </w:r>
-      <w:proofErr w:type="spellStart"/>
-      <w:r>
-        <w:rPr>
-          <w:rFonts w:ascii="Overpass" w:eastAsia="Times New Roman" w:hAnsi="Overpass" w:cs="Arial"/>
-          <w:color w:val="000000"/>
-          <w:sz w:val="36"/>
-          <w:szCs w:val="36"/>
-          <w:lang w:eastAsia="en-GB"/>
-        </w:rPr>
-        <w:t>Sistemas</w:t>
-      </w:r>
-      <w:proofErr w:type="spellEnd"/>
-      <w:r>
-        <w:rPr>
-          <w:rFonts w:ascii="Overpass" w:eastAsia="Times New Roman" w:hAnsi="Overpass" w:cs="Arial"/>
-          <w:color w:val="000000"/>
-          <w:sz w:val="36"/>
-          <w:szCs w:val="36"/>
-          <w:lang w:eastAsia="en-GB"/>
-        </w:rPr>
-        <w:t xml:space="preserve"> de </w:t>
-      </w:r>
-      <w:proofErr w:type="spellStart"/>
-      <w:r>
-        <w:rPr>
-          <w:rFonts w:ascii="Overpass" w:eastAsia="Times New Roman" w:hAnsi="Overpass" w:cs="Arial"/>
-          <w:color w:val="000000"/>
-          <w:sz w:val="36"/>
-          <w:szCs w:val="36"/>
-          <w:lang w:eastAsia="en-GB"/>
-        </w:rPr>
-        <w:t>Información</w:t>
-      </w:r>
-      <w:proofErr w:type="spellEnd"/>
+          <w:lang w:val="es-AR" w:eastAsia="en-GB"/>
+        </w:rPr>
+        <w:t>Ingeniería de Software</w:t>
+      </w:r>
     </w:p>
     <w:p>
       <w:pPr>
@@ -266,7 +199,7 @@
           <w:rFonts w:ascii="Overpass" w:eastAsia="Times New Roman" w:hAnsi="Overpass" w:cs="Arial"/>
           <w:sz w:val="24"/>
           <w:szCs w:val="24"/>
-          <w:lang w:eastAsia="en-GB"/>
+          <w:lang w:val="es-AR" w:eastAsia="en-GB"/>
         </w:rPr>
       </w:pPr>
     </w:p>
@@ -276,34 +209,11 @@
         <w:jc w:val="center"/>
         <w:rPr>
           <w:rFonts w:ascii="Overpass" w:eastAsia="Times New Roman" w:hAnsi="Overpass" w:cs="Arial"/>
-          <w:color w:val="000000"/>
-          <w:sz w:val="36"/>
-          <w:szCs w:val="36"/>
-          <w:lang w:eastAsia="en-GB"/>
-        </w:rPr>
-      </w:pPr>
-      <w:proofErr w:type="spellStart"/>
-      <w:r>
-        <w:rPr>
-          <w:rFonts w:ascii="Overpass" w:eastAsia="Times New Roman" w:hAnsi="Overpass" w:cs="Arial"/>
-          <w:color w:val="000000"/>
-          <w:sz w:val="36"/>
-          <w:szCs w:val="36"/>
-          <w:lang w:eastAsia="en-GB"/>
-        </w:rPr>
-        <w:t>Ingeniería</w:t>
-      </w:r>
-      <w:proofErr w:type="spellEnd"/>
-      <w:r>
-        <w:rPr>
-          <w:rFonts w:ascii="Overpass" w:eastAsia="Times New Roman" w:hAnsi="Overpass" w:cs="Arial"/>
-          <w:color w:val="000000"/>
-          <w:sz w:val="36"/>
-          <w:szCs w:val="36"/>
-          <w:lang w:eastAsia="en-GB"/>
-        </w:rPr>
-        <w:t xml:space="preserve"> de Software</w:t>
-      </w:r>
+          <w:sz w:val="24"/>
+          <w:szCs w:val="24"/>
+          <w:lang w:val="es-AR" w:eastAsia="en-GB"/>
+        </w:rPr>
+      </w:pPr>
     </w:p>
     <w:p>
       <w:pPr>
@@ -311,33 +221,9 @@
         <w:jc w:val="center"/>
         <w:rPr>
           <w:rFonts w:ascii="Overpass" w:eastAsia="Times New Roman" w:hAnsi="Overpass" w:cs="Arial"/>
-          <w:sz w:val="24"/>
-          <w:szCs w:val="24"/>
-          <w:lang w:eastAsia="en-GB"/>
-        </w:rPr>
-      </w:pPr>
-    </w:p>
-    <w:p>
-      <w:pPr>
-        <w:spacing w:after="0" w:line="240" w:lineRule="auto"/>
-        <w:jc w:val="center"/>
-        <w:rPr>
-          <w:rFonts w:ascii="Overpass" w:eastAsia="Times New Roman" w:hAnsi="Overpass" w:cs="Arial"/>
-          <w:sz w:val="24"/>
-          <w:szCs w:val="24"/>
-          <w:lang w:eastAsia="en-GB"/>
-        </w:rPr>
-      </w:pPr>
-    </w:p>
-    <w:p>
-      <w:pPr>
-        <w:spacing w:after="0" w:line="240" w:lineRule="auto"/>
-        <w:jc w:val="center"/>
-        <w:rPr>
-          <w:rFonts w:ascii="Overpass" w:eastAsia="Times New Roman" w:hAnsi="Overpass" w:cs="Arial"/>
           <w:sz w:val="28"/>
           <w:szCs w:val="28"/>
-          <w:lang w:eastAsia="en-GB"/>
+          <w:lang w:val="es-AR" w:eastAsia="en-GB"/>
         </w:rPr>
       </w:pPr>
       <w:r>
@@ -346,31 +232,9 @@
           <w:color w:val="000000"/>
           <w:sz w:val="40"/>
           <w:szCs w:val="40"/>
-          <w:lang w:eastAsia="en-GB"/>
-        </w:rPr>
-        <w:t xml:space="preserve">SCM – </w:t>
-      </w:r>
-      <w:proofErr w:type="spellStart"/>
-      <w:r>
-        <w:rPr>
-          <w:rFonts w:ascii="Overpass" w:eastAsia="Times New Roman" w:hAnsi="Overpass" w:cs="Arial"/>
-          <w:color w:val="000000"/>
-          <w:sz w:val="40"/>
-          <w:szCs w:val="40"/>
-          <w:lang w:eastAsia="en-GB"/>
-        </w:rPr>
-        <w:t>Herramientas</w:t>
-      </w:r>
-      <w:proofErr w:type="spellEnd"/>
-      <w:r>
-        <w:rPr>
-          <w:rFonts w:ascii="Overpass" w:eastAsia="Times New Roman" w:hAnsi="Overpass" w:cs="Arial"/>
-          <w:color w:val="000000"/>
-          <w:sz w:val="40"/>
-          <w:szCs w:val="40"/>
-          <w:lang w:eastAsia="en-GB"/>
-        </w:rPr>
-        <w:t xml:space="preserve"> de SCM</w:t>
+          <w:lang w:val="es-AR" w:eastAsia="en-GB"/>
+        </w:rPr>
+        <w:t>SCM – Herramientas de SCM</w:t>
       </w:r>
     </w:p>
     <w:p>
@@ -381,15 +245,15 @@
           <w:rFonts w:ascii="Overpass" w:eastAsia="Times New Roman" w:hAnsi="Overpass" w:cs="Arial"/>
           <w:sz w:val="28"/>
           <w:szCs w:val="28"/>
-          <w:lang w:eastAsia="en-GB"/>
-        </w:rPr>
-      </w:pPr>
-      <w:r>
-        <w:rPr>
-          <w:rFonts w:ascii="Overpass" w:eastAsia="Times New Roman" w:hAnsi="Overpass" w:cs="Arial"/>
-          <w:sz w:val="24"/>
-          <w:szCs w:val="24"/>
-          <w:lang w:eastAsia="en-GB"/>
+          <w:lang w:val="es-AR" w:eastAsia="en-GB"/>
+        </w:rPr>
+      </w:pPr>
+      <w:r>
+        <w:rPr>
+          <w:rFonts w:ascii="Overpass" w:eastAsia="Times New Roman" w:hAnsi="Overpass" w:cs="Arial"/>
+          <w:sz w:val="24"/>
+          <w:szCs w:val="24"/>
+          <w:lang w:val="es-AR" w:eastAsia="en-GB"/>
         </w:rPr>
         <w:br/>
       </w:r>
@@ -398,7 +262,7 @@
           <w:rFonts w:ascii="Overpass" w:eastAsia="Times New Roman" w:hAnsi="Overpass" w:cs="Arial"/>
           <w:sz w:val="24"/>
           <w:szCs w:val="24"/>
-          <w:lang w:eastAsia="en-GB"/>
+          <w:lang w:val="es-AR" w:eastAsia="en-GB"/>
         </w:rPr>
         <w:br/>
       </w:r>
@@ -412,10 +276,9 @@
           <w:color w:val="000000"/>
           <w:sz w:val="24"/>
           <w:szCs w:val="24"/>
-          <w:lang w:eastAsia="en-GB"/>
-        </w:rPr>
-      </w:pPr>
-      <w:proofErr w:type="spellStart"/>
+          <w:lang w:val="es-AR" w:eastAsia="en-GB"/>
+        </w:rPr>
+      </w:pPr>
       <w:r>
         <w:rPr>
           <w:rFonts w:ascii="Overpass" w:eastAsia="Times New Roman" w:hAnsi="Overpass" w:cs="Arial"/>
@@ -424,11 +287,10 @@
           <w:color w:val="000000"/>
           <w:sz w:val="24"/>
           <w:szCs w:val="24"/>
-          <w:lang w:eastAsia="en-GB"/>
-        </w:rPr>
-        <w:t>Curso</w:t>
-      </w:r>
-      <w:proofErr w:type="spellEnd"/>
+          <w:lang w:val="es-AR" w:eastAsia="en-GB"/>
+        </w:rPr>
+        <w:t>Curso:</w:t>
+      </w:r>
       <w:r>
         <w:rPr>
           <w:rFonts w:ascii="Overpass" w:eastAsia="Times New Roman" w:hAnsi="Overpass" w:cs="Arial"/>
@@ -437,9 +299,9 @@
           <w:color w:val="000000"/>
           <w:sz w:val="24"/>
           <w:szCs w:val="24"/>
-          <w:lang w:eastAsia="en-GB"/>
-        </w:rPr>
-        <w:t>:</w:t>
+          <w:lang w:val="es-AR" w:eastAsia="en-GB"/>
+        </w:rPr>
+        <w:tab/>
       </w:r>
       <w:r>
         <w:rPr>
@@ -449,10 +311,45 @@
           <w:color w:val="000000"/>
           <w:sz w:val="24"/>
           <w:szCs w:val="24"/>
-          <w:lang w:eastAsia="en-GB"/>
+          <w:lang w:val="es-AR" w:eastAsia="en-GB"/>
         </w:rPr>
         <w:tab/>
       </w:r>
+      <w:r>
+        <w:rPr>
+          <w:rFonts w:ascii="Overpass" w:eastAsia="Times New Roman" w:hAnsi="Overpass" w:cs="Arial"/>
+          <w:color w:val="000000"/>
+          <w:sz w:val="24"/>
+          <w:szCs w:val="24"/>
+          <w:lang w:val="es-AR" w:eastAsia="en-GB"/>
+        </w:rPr>
+        <w:t>4K1</w:t>
+      </w:r>
+    </w:p>
+    <w:p>
+      <w:pPr>
+        <w:spacing w:after="0" w:line="240" w:lineRule="auto"/>
+        <w:jc w:val="both"/>
+        <w:rPr>
+          <w:rFonts w:ascii="Overpass" w:eastAsia="Times New Roman" w:hAnsi="Overpass" w:cs="Arial"/>
+          <w:sz w:val="24"/>
+          <w:szCs w:val="24"/>
+          <w:lang w:val="es-AR" w:eastAsia="en-GB"/>
+        </w:rPr>
+      </w:pPr>
+    </w:p>
+    <w:p>
+      <w:pPr>
+        <w:spacing w:after="0" w:line="240" w:lineRule="auto"/>
+        <w:jc w:val="both"/>
+        <w:rPr>
+          <w:rFonts w:ascii="Overpass" w:eastAsia="Times New Roman" w:hAnsi="Overpass" w:cs="Arial"/>
+          <w:color w:val="000000"/>
+          <w:sz w:val="24"/>
+          <w:szCs w:val="24"/>
+          <w:lang w:val="es-AR" w:eastAsia="en-GB"/>
+        </w:rPr>
+      </w:pPr>
       <w:r>
         <w:rPr>
           <w:rFonts w:ascii="Overpass" w:eastAsia="Times New Roman" w:hAnsi="Overpass" w:cs="Arial"/>
@@ -461,46 +358,26 @@
           <w:color w:val="000000"/>
           <w:sz w:val="24"/>
           <w:szCs w:val="24"/>
-          <w:lang w:eastAsia="en-GB"/>
+          <w:lang w:val="es-AR" w:eastAsia="en-GB"/>
+        </w:rPr>
+        <w:t>Grupo:</w:t>
+      </w:r>
+      <w:r>
+        <w:rPr>
+          <w:rFonts w:ascii="Overpass" w:eastAsia="Times New Roman" w:hAnsi="Overpass" w:cs="Arial"/>
+          <w:color w:val="000000"/>
+          <w:sz w:val="24"/>
+          <w:szCs w:val="24"/>
+          <w:lang w:val="es-AR" w:eastAsia="en-GB"/>
         </w:rPr>
         <w:tab/>
-      </w:r>
-      <w:r>
-        <w:rPr>
-          <w:rFonts w:ascii="Overpass" w:eastAsia="Times New Roman" w:hAnsi="Overpass" w:cs="Arial"/>
-          <w:color w:val="000000"/>
-          <w:sz w:val="24"/>
-          <w:szCs w:val="24"/>
-          <w:lang w:eastAsia="en-GB"/>
-        </w:rPr>
-        <w:t>4K1</w:t>
+        <w:t>7</w:t>
       </w:r>
     </w:p>
     <w:p>
       <w:pPr>
         <w:spacing w:after="0" w:line="240" w:lineRule="auto"/>
         <w:jc w:val="both"/>
-        <w:rPr>
-          <w:rFonts w:ascii="Overpass" w:eastAsia="Times New Roman" w:hAnsi="Overpass" w:cs="Arial"/>
-          <w:sz w:val="24"/>
-          <w:szCs w:val="24"/>
-          <w:lang w:eastAsia="en-GB"/>
-        </w:rPr>
-      </w:pPr>
-    </w:p>
-    <w:p>
-      <w:pPr>
-        <w:spacing w:after="0" w:line="240" w:lineRule="auto"/>
-        <w:jc w:val="both"/>
-        <w:rPr>
-          <w:rFonts w:ascii="Overpass" w:eastAsia="Times New Roman" w:hAnsi="Overpass" w:cs="Arial"/>
-          <w:color w:val="000000"/>
-          <w:sz w:val="24"/>
-          <w:szCs w:val="24"/>
-          <w:lang w:eastAsia="en-GB"/>
-        </w:rPr>
-      </w:pPr>
-      <w:r>
         <w:rPr>
           <w:rFonts w:ascii="Overpass" w:eastAsia="Times New Roman" w:hAnsi="Overpass" w:cs="Arial"/>
           <w:b/>
@@ -508,26 +385,22 @@
           <w:color w:val="000000"/>
           <w:sz w:val="24"/>
           <w:szCs w:val="24"/>
-          <w:lang w:eastAsia="en-GB"/>
-        </w:rPr>
-        <w:t>Grupo:</w:t>
-      </w:r>
-      <w:r>
-        <w:rPr>
-          <w:rFonts w:ascii="Overpass" w:eastAsia="Times New Roman" w:hAnsi="Overpass" w:cs="Arial"/>
-          <w:color w:val="000000"/>
-          <w:sz w:val="24"/>
-          <w:szCs w:val="24"/>
-          <w:lang w:eastAsia="en-GB"/>
-        </w:rPr>
-        <w:tab/>
-        <w:t>7</w:t>
-      </w:r>
+          <w:lang w:val="es-AR" w:eastAsia="en-GB"/>
+        </w:rPr>
+      </w:pPr>
     </w:p>
     <w:p>
       <w:pPr>
         <w:spacing w:after="0" w:line="240" w:lineRule="auto"/>
         <w:jc w:val="both"/>
+        <w:rPr>
+          <w:rFonts w:ascii="Overpass" w:eastAsia="Times New Roman" w:hAnsi="Overpass" w:cs="Arial"/>
+          <w:sz w:val="24"/>
+          <w:szCs w:val="24"/>
+          <w:lang w:val="es-AR" w:eastAsia="en-GB"/>
+        </w:rPr>
+      </w:pPr>
+      <w:r>
         <w:rPr>
           <w:rFonts w:ascii="Overpass" w:eastAsia="Times New Roman" w:hAnsi="Overpass" w:cs="Arial"/>
           <w:b/>
@@ -535,9 +408,76 @@
           <w:color w:val="000000"/>
           <w:sz w:val="24"/>
           <w:szCs w:val="24"/>
-          <w:lang w:eastAsia="en-GB"/>
-        </w:rPr>
-      </w:pPr>
+          <w:lang w:val="es-AR" w:eastAsia="en-GB"/>
+        </w:rPr>
+        <w:t>Alumnos:</w:t>
+      </w:r>
+      <w:r>
+        <w:rPr>
+          <w:rFonts w:ascii="Overpass" w:eastAsia="Times New Roman" w:hAnsi="Overpass" w:cs="Arial"/>
+          <w:sz w:val="24"/>
+          <w:szCs w:val="24"/>
+          <w:lang w:val="es-AR" w:eastAsia="en-GB"/>
+        </w:rPr>
+        <w:tab/>
+      </w:r>
+      <w:proofErr w:type="spellStart"/>
+      <w:r>
+        <w:rPr>
+          <w:rFonts w:ascii="Overpass" w:eastAsia="Times New Roman" w:hAnsi="Overpass" w:cs="Arial"/>
+          <w:sz w:val="24"/>
+          <w:szCs w:val="24"/>
+          <w:lang w:val="es-AR" w:eastAsia="en-GB"/>
+        </w:rPr>
+        <w:t>Gonzalez</w:t>
+      </w:r>
+      <w:proofErr w:type="spellEnd"/>
+      <w:r>
+        <w:rPr>
+          <w:rFonts w:ascii="Overpass" w:eastAsia="Times New Roman" w:hAnsi="Overpass" w:cs="Arial"/>
+          <w:sz w:val="24"/>
+          <w:szCs w:val="24"/>
+          <w:lang w:val="es-AR" w:eastAsia="en-GB"/>
+        </w:rPr>
+        <w:t>, María Luz</w:t>
+      </w:r>
+      <w:r>
+        <w:rPr>
+          <w:rFonts w:ascii="Overpass" w:eastAsia="Times New Roman" w:hAnsi="Overpass" w:cs="Arial"/>
+          <w:sz w:val="24"/>
+          <w:szCs w:val="24"/>
+          <w:lang w:val="es-AR" w:eastAsia="en-GB"/>
+        </w:rPr>
+        <w:tab/>
+      </w:r>
+      <w:r>
+        <w:rPr>
+          <w:rFonts w:ascii="Overpass" w:eastAsia="Times New Roman" w:hAnsi="Overpass" w:cs="Arial"/>
+          <w:sz w:val="24"/>
+          <w:szCs w:val="24"/>
+          <w:lang w:val="es-AR" w:eastAsia="en-GB"/>
+        </w:rPr>
+        <w:tab/>
+      </w:r>
+      <w:r>
+        <w:rPr>
+          <w:rFonts w:ascii="Overpass" w:eastAsia="Times New Roman" w:hAnsi="Overpass" w:cs="Arial"/>
+          <w:sz w:val="24"/>
+          <w:szCs w:val="24"/>
+          <w:lang w:val="es-AR" w:eastAsia="en-GB"/>
+        </w:rPr>
+        <w:tab/>
+      </w:r>
+      <w:r>
+        <w:rPr>
+          <w:rFonts w:ascii="Overpass" w:eastAsia="Times New Roman" w:hAnsi="Overpass" w:cs="Arial"/>
+          <w:sz w:val="24"/>
+          <w:szCs w:val="24"/>
+          <w:lang w:val="es-AR" w:eastAsia="en-GB"/>
+        </w:rPr>
+        <w:tab/>
+        <w:t>71157</w:t>
+      </w:r>
     </w:p>
     <w:p>
       <w:pPr>
@@ -547,10 +487,311 @@
           <w:rFonts w:ascii="Overpass" w:eastAsia="Times New Roman" w:hAnsi="Overpass" w:cs="Arial"/>
           <w:sz w:val="24"/>
           <w:szCs w:val="24"/>
-          <w:lang w:eastAsia="en-GB"/>
-        </w:rPr>
-      </w:pPr>
-      <w:proofErr w:type="spellStart"/>
+          <w:lang w:val="es-AR" w:eastAsia="en-GB"/>
+        </w:rPr>
+      </w:pPr>
+      <w:r>
+        <w:rPr>
+          <w:rFonts w:ascii="Overpass" w:eastAsia="Times New Roman" w:hAnsi="Overpass" w:cs="Arial"/>
+          <w:sz w:val="24"/>
+          <w:szCs w:val="24"/>
+          <w:lang w:val="es-AR" w:eastAsia="en-GB"/>
+        </w:rPr>
+        <w:tab/>
+      </w:r>
+      <w:r>
+        <w:rPr>
+          <w:rFonts w:ascii="Overpass" w:eastAsia="Times New Roman" w:hAnsi="Overpass" w:cs="Arial"/>
+          <w:sz w:val="24"/>
+          <w:szCs w:val="24"/>
+          <w:lang w:val="es-AR" w:eastAsia="en-GB"/>
+        </w:rPr>
+        <w:tab/>
+        <w:t>Navarro, Luis Fernando</w:t>
+      </w:r>
+      <w:r>
+        <w:rPr>
+          <w:rFonts w:ascii="Overpass" w:eastAsia="Times New Roman" w:hAnsi="Overpass" w:cs="Arial"/>
+          <w:sz w:val="24"/>
+          <w:szCs w:val="24"/>
+          <w:lang w:val="es-AR" w:eastAsia="en-GB"/>
+        </w:rPr>
+        <w:tab/>
+      </w:r>
+      <w:r>
+        <w:rPr>
+          <w:rFonts w:ascii="Overpass" w:eastAsia="Times New Roman" w:hAnsi="Overpass" w:cs="Arial"/>
+          <w:sz w:val="24"/>
+          <w:szCs w:val="24"/>
+          <w:lang w:val="es-AR" w:eastAsia="en-GB"/>
+        </w:rPr>
+        <w:tab/>
+      </w:r>
+      <w:r>
+        <w:rPr>
+          <w:rFonts w:ascii="Overpass" w:eastAsia="Times New Roman" w:hAnsi="Overpass" w:cs="Arial"/>
+          <w:sz w:val="24"/>
+          <w:szCs w:val="24"/>
+          <w:lang w:val="es-AR" w:eastAsia="en-GB"/>
+        </w:rPr>
+        <w:tab/>
+        <w:t>79581</w:t>
+      </w:r>
+    </w:p>
+    <w:p>
+      <w:pPr>
+        <w:spacing w:after="0" w:line="240" w:lineRule="auto"/>
+        <w:ind w:left="720" w:firstLine="720"/>
+        <w:jc w:val="both"/>
+        <w:rPr>
+          <w:rFonts w:ascii="Overpass" w:eastAsia="Times New Roman" w:hAnsi="Overpass" w:cs="Arial"/>
+          <w:color w:val="000000"/>
+          <w:sz w:val="24"/>
+          <w:szCs w:val="24"/>
+          <w:lang w:val="es-AR" w:eastAsia="en-GB"/>
+        </w:rPr>
+      </w:pPr>
+      <w:r>
+        <w:rPr>
+          <w:rFonts w:ascii="Overpass" w:eastAsia="Times New Roman" w:hAnsi="Overpass" w:cs="Arial"/>
+          <w:color w:val="000000"/>
+          <w:sz w:val="24"/>
+          <w:szCs w:val="24"/>
+          <w:lang w:val="es-AR" w:eastAsia="en-GB"/>
+        </w:rPr>
+        <w:t>Olmedo, Augusto</w:t>
+      </w:r>
+      <w:r>
+        <w:rPr>
+          <w:rFonts w:ascii="Overpass" w:eastAsia="Times New Roman" w:hAnsi="Overpass" w:cs="Arial"/>
+          <w:color w:val="000000"/>
+          <w:sz w:val="24"/>
+          <w:szCs w:val="24"/>
+          <w:lang w:val="es-AR" w:eastAsia="en-GB"/>
+        </w:rPr>
+        <w:tab/>
+      </w:r>
+      <w:r>
+        <w:rPr>
+          <w:rFonts w:ascii="Overpass" w:eastAsia="Times New Roman" w:hAnsi="Overpass" w:cs="Arial"/>
+          <w:color w:val="000000"/>
+          <w:sz w:val="24"/>
+          <w:szCs w:val="24"/>
+          <w:lang w:val="es-AR" w:eastAsia="en-GB"/>
+        </w:rPr>
+        <w:tab/>
+      </w:r>
+      <w:r>
+        <w:rPr>
+          <w:rFonts w:ascii="Overpass" w:eastAsia="Times New Roman" w:hAnsi="Overpass" w:cs="Arial"/>
+          <w:color w:val="000000"/>
+          <w:sz w:val="24"/>
+          <w:szCs w:val="24"/>
+          <w:lang w:val="es-AR" w:eastAsia="en-GB"/>
+        </w:rPr>
+        <w:tab/>
+      </w:r>
+      <w:r>
+        <w:rPr>
+          <w:rFonts w:ascii="Overpass" w:eastAsia="Times New Roman" w:hAnsi="Overpass" w:cs="Arial"/>
+          <w:color w:val="000000"/>
+          <w:sz w:val="24"/>
+          <w:szCs w:val="24"/>
+          <w:lang w:val="es-AR" w:eastAsia="en-GB"/>
+        </w:rPr>
+        <w:tab/>
+        <w:t>75635</w:t>
+      </w:r>
+    </w:p>
+    <w:p>
+      <w:pPr>
+        <w:spacing w:after="0" w:line="240" w:lineRule="auto"/>
+        <w:jc w:val="both"/>
+        <w:rPr>
+          <w:rFonts w:ascii="Overpass" w:eastAsia="Times New Roman" w:hAnsi="Overpass" w:cs="Arial"/>
+          <w:color w:val="000000"/>
+          <w:sz w:val="24"/>
+          <w:szCs w:val="24"/>
+          <w:lang w:val="es-AR" w:eastAsia="en-GB"/>
+        </w:rPr>
+      </w:pPr>
+      <w:r>
+        <w:rPr>
+          <w:rFonts w:ascii="Overpass" w:eastAsia="Times New Roman" w:hAnsi="Overpass" w:cs="Arial"/>
+          <w:color w:val="000000"/>
+          <w:sz w:val="24"/>
+          <w:szCs w:val="24"/>
+          <w:lang w:val="es-AR" w:eastAsia="en-GB"/>
+        </w:rPr>
+        <w:tab/>
+      </w:r>
+      <w:r>
+        <w:rPr>
+          <w:rFonts w:ascii="Overpass" w:eastAsia="Times New Roman" w:hAnsi="Overpass" w:cs="Arial"/>
+          <w:color w:val="000000"/>
+          <w:sz w:val="24"/>
+          <w:szCs w:val="24"/>
+          <w:lang w:val="es-AR" w:eastAsia="en-GB"/>
+        </w:rPr>
+        <w:tab/>
+        <w:t>Olmos Gómez, Leandro Nicolas</w:t>
+      </w:r>
+      <w:r>
+        <w:rPr>
+          <w:rFonts w:ascii="Overpass" w:eastAsia="Times New Roman" w:hAnsi="Overpass" w:cs="Arial"/>
+          <w:color w:val="000000"/>
+          <w:sz w:val="24"/>
+          <w:szCs w:val="24"/>
+          <w:lang w:val="es-AR" w:eastAsia="en-GB"/>
+        </w:rPr>
+        <w:tab/>
+      </w:r>
+      <w:r>
+        <w:rPr>
+          <w:rFonts w:ascii="Overpass" w:eastAsia="Times New Roman" w:hAnsi="Overpass" w:cs="Arial"/>
+          <w:color w:val="000000"/>
+          <w:sz w:val="24"/>
+          <w:szCs w:val="24"/>
+          <w:lang w:val="es-AR" w:eastAsia="en-GB"/>
+        </w:rPr>
+        <w:tab/>
+        <w:t>80648</w:t>
+      </w:r>
+    </w:p>
+    <w:p>
+      <w:pPr>
+        <w:spacing w:after="0" w:line="240" w:lineRule="auto"/>
+        <w:jc w:val="both"/>
+        <w:rPr>
+          <w:rFonts w:ascii="Overpass" w:eastAsia="Times New Roman" w:hAnsi="Overpass" w:cs="Arial"/>
+          <w:color w:val="000000"/>
+          <w:sz w:val="24"/>
+          <w:szCs w:val="24"/>
+          <w:lang w:val="es-AR" w:eastAsia="en-GB"/>
+        </w:rPr>
+      </w:pPr>
+      <w:r>
+        <w:rPr>
+          <w:rFonts w:ascii="Overpass" w:eastAsia="Times New Roman" w:hAnsi="Overpass" w:cs="Arial"/>
+          <w:color w:val="000000"/>
+          <w:sz w:val="24"/>
+          <w:szCs w:val="24"/>
+          <w:lang w:val="es-AR" w:eastAsia="en-GB"/>
+        </w:rPr>
+        <w:tab/>
+      </w:r>
+      <w:r>
+        <w:rPr>
+          <w:rFonts w:ascii="Overpass" w:eastAsia="Times New Roman" w:hAnsi="Overpass" w:cs="Arial"/>
+          <w:color w:val="000000"/>
+          <w:sz w:val="24"/>
+          <w:szCs w:val="24"/>
+          <w:lang w:val="es-AR" w:eastAsia="en-GB"/>
+        </w:rPr>
+        <w:tab/>
+        <w:t>Rius, Bruno Alberto</w:t>
+      </w:r>
+      <w:r>
+        <w:rPr>
+          <w:rFonts w:ascii="Overpass" w:eastAsia="Times New Roman" w:hAnsi="Overpass" w:cs="Arial"/>
+          <w:color w:val="000000"/>
+          <w:sz w:val="24"/>
+          <w:szCs w:val="24"/>
+          <w:lang w:val="es-AR" w:eastAsia="en-GB"/>
+        </w:rPr>
+        <w:tab/>
+      </w:r>
+      <w:r>
+        <w:rPr>
+          <w:rFonts w:ascii="Overpass" w:eastAsia="Times New Roman" w:hAnsi="Overpass" w:cs="Arial"/>
+          <w:color w:val="000000"/>
+          <w:sz w:val="24"/>
+          <w:szCs w:val="24"/>
+          <w:lang w:val="es-AR" w:eastAsia="en-GB"/>
+        </w:rPr>
+        <w:tab/>
+      </w:r>
+      <w:r>
+        <w:rPr>
+          <w:rFonts w:ascii="Overpass" w:eastAsia="Times New Roman" w:hAnsi="Overpass" w:cs="Arial"/>
+          <w:color w:val="000000"/>
+          <w:sz w:val="24"/>
+          <w:szCs w:val="24"/>
+          <w:lang w:val="es-AR" w:eastAsia="en-GB"/>
+        </w:rPr>
+        <w:tab/>
+      </w:r>
+      <w:r>
+        <w:rPr>
+          <w:rFonts w:ascii="Overpass" w:eastAsia="Times New Roman" w:hAnsi="Overpass" w:cs="Arial"/>
+          <w:color w:val="000000"/>
+          <w:sz w:val="24"/>
+          <w:szCs w:val="24"/>
+          <w:lang w:val="es-AR" w:eastAsia="en-GB"/>
+        </w:rPr>
+        <w:tab/>
+        <w:t>79602</w:t>
+      </w:r>
+    </w:p>
+    <w:p>
+      <w:pPr>
+        <w:spacing w:after="0" w:line="240" w:lineRule="auto"/>
+        <w:ind w:left="720" w:firstLine="720"/>
+        <w:jc w:val="both"/>
+        <w:rPr>
+          <w:rFonts w:ascii="Overpass" w:eastAsia="Times New Roman" w:hAnsi="Overpass" w:cs="Arial"/>
+          <w:color w:val="000000"/>
+          <w:sz w:val="24"/>
+          <w:szCs w:val="24"/>
+          <w:lang w:val="es-AR" w:eastAsia="en-GB"/>
+        </w:rPr>
+      </w:pPr>
+      <w:r>
+        <w:rPr>
+          <w:rFonts w:ascii="Overpass" w:eastAsia="Times New Roman" w:hAnsi="Overpass" w:cs="Arial"/>
+          <w:color w:val="000000"/>
+          <w:sz w:val="24"/>
+          <w:szCs w:val="24"/>
+          <w:lang w:val="es-AR" w:eastAsia="en-GB"/>
+        </w:rPr>
+        <w:t>Sepúlveda Amaro, Emiliano Martin</w:t>
+      </w:r>
+      <w:r>
+        <w:rPr>
+          <w:rFonts w:ascii="Overpass" w:eastAsia="Times New Roman" w:hAnsi="Overpass" w:cs="Arial"/>
+          <w:color w:val="000000"/>
+          <w:sz w:val="24"/>
+          <w:szCs w:val="24"/>
+          <w:lang w:val="es-AR" w:eastAsia="en-GB"/>
+        </w:rPr>
+        <w:tab/>
+        <w:t>78284</w:t>
+      </w:r>
+    </w:p>
+    <w:p>
+      <w:pPr>
+        <w:spacing w:after="0" w:line="240" w:lineRule="auto"/>
+        <w:jc w:val="both"/>
+        <w:rPr>
+          <w:rFonts w:ascii="Overpass" w:eastAsia="Times New Roman" w:hAnsi="Overpass" w:cs="Arial"/>
+          <w:color w:val="000000"/>
+          <w:sz w:val="24"/>
+          <w:szCs w:val="24"/>
+          <w:lang w:val="es-AR" w:eastAsia="en-GB"/>
+        </w:rPr>
+      </w:pPr>
+    </w:p>
+    <w:p>
+      <w:pPr>
+        <w:spacing w:after="0" w:line="240" w:lineRule="auto"/>
+        <w:jc w:val="both"/>
+        <w:rPr>
+          <w:rFonts w:ascii="Overpass" w:eastAsia="Times New Roman" w:hAnsi="Overpass" w:cs="Arial"/>
+          <w:sz w:val="24"/>
+          <w:szCs w:val="24"/>
+          <w:lang w:val="es-AR" w:eastAsia="en-GB"/>
+        </w:rPr>
+      </w:pPr>
       <w:r>
         <w:rPr>
           <w:rFonts w:ascii="Overpass" w:eastAsia="Times New Roman" w:hAnsi="Overpass" w:cs="Arial"/>
@@ -559,442 +800,9 @@
           <w:color w:val="000000"/>
           <w:sz w:val="24"/>
           <w:szCs w:val="24"/>
-          <w:lang w:eastAsia="en-GB"/>
-        </w:rPr>
-        <w:t>Alumnos</w:t>
-      </w:r>
-      <w:proofErr w:type="spellEnd"/>
-      <w:r>
-        <w:rPr>
-          <w:rFonts w:ascii="Overpass" w:eastAsia="Times New Roman" w:hAnsi="Overpass" w:cs="Arial"/>
-          <w:b/>
-          <w:bCs/>
-          <w:color w:val="000000"/>
-          <w:sz w:val="24"/>
-          <w:szCs w:val="24"/>
-          <w:lang w:eastAsia="en-GB"/>
-        </w:rPr>
-        <w:t>:</w:t>
-      </w:r>
-      <w:r>
-        <w:rPr>
-          <w:rFonts w:ascii="Overpass" w:eastAsia="Times New Roman" w:hAnsi="Overpass" w:cs="Arial"/>
-          <w:sz w:val="24"/>
-          <w:szCs w:val="24"/>
-          <w:lang w:eastAsia="en-GB"/>
-        </w:rPr>
-        <w:tab/>
-        <w:t>Gonzalez, María Luz</w:t>
-      </w:r>
-      <w:r>
-        <w:rPr>
-          <w:rFonts w:ascii="Overpass" w:eastAsia="Times New Roman" w:hAnsi="Overpass" w:cs="Arial"/>
-          <w:sz w:val="24"/>
-          <w:szCs w:val="24"/>
-          <w:lang w:eastAsia="en-GB"/>
-        </w:rPr>
-        <w:tab/>
-      </w:r>
-      <w:r>
-        <w:rPr>
-          <w:rFonts w:ascii="Overpass" w:eastAsia="Times New Roman" w:hAnsi="Overpass" w:cs="Arial"/>
-          <w:sz w:val="24"/>
-          <w:szCs w:val="24"/>
-          <w:lang w:eastAsia="en-GB"/>
-        </w:rPr>
-        <w:tab/>
-      </w:r>
-      <w:r>
-        <w:rPr>
-          <w:rFonts w:ascii="Overpass" w:eastAsia="Times New Roman" w:hAnsi="Overpass" w:cs="Arial"/>
-          <w:sz w:val="24"/>
-          <w:szCs w:val="24"/>
-          <w:lang w:eastAsia="en-GB"/>
-        </w:rPr>
-        <w:tab/>
-      </w:r>
-      <w:r>
-        <w:rPr>
-          <w:rFonts w:ascii="Overpass" w:eastAsia="Times New Roman" w:hAnsi="Overpass" w:cs="Arial"/>
-          <w:sz w:val="24"/>
-          <w:szCs w:val="24"/>
-          <w:lang w:eastAsia="en-GB"/>
-        </w:rPr>
-        <w:tab/>
-        <w:t>71157</w:t>
-      </w:r>
-    </w:p>
-    <w:p>
-      <w:pPr>
-        <w:spacing w:after="0" w:line="240" w:lineRule="auto"/>
-        <w:jc w:val="both"/>
-        <w:rPr>
-          <w:rFonts w:ascii="Overpass" w:eastAsia="Times New Roman" w:hAnsi="Overpass" w:cs="Arial"/>
-          <w:sz w:val="24"/>
-          <w:szCs w:val="24"/>
-          <w:lang w:eastAsia="en-GB"/>
-        </w:rPr>
-      </w:pPr>
-      <w:r>
-        <w:rPr>
-          <w:rFonts w:ascii="Overpass" w:eastAsia="Times New Roman" w:hAnsi="Overpass" w:cs="Arial"/>
-          <w:sz w:val="24"/>
-          <w:szCs w:val="24"/>
-          <w:lang w:eastAsia="en-GB"/>
-        </w:rPr>
-        <w:tab/>
-      </w:r>
-      <w:r>
-        <w:rPr>
-          <w:rFonts w:ascii="Overpass" w:eastAsia="Times New Roman" w:hAnsi="Overpass" w:cs="Arial"/>
-          <w:sz w:val="24"/>
-          <w:szCs w:val="24"/>
-          <w:lang w:eastAsia="en-GB"/>
-        </w:rPr>
-        <w:tab/>
-        <w:t>Navarro, Luis Fernando</w:t>
-      </w:r>
-      <w:r>
-        <w:rPr>
-          <w:rFonts w:ascii="Overpass" w:eastAsia="Times New Roman" w:hAnsi="Overpass" w:cs="Arial"/>
-          <w:sz w:val="24"/>
-          <w:szCs w:val="24"/>
-          <w:lang w:eastAsia="en-GB"/>
-        </w:rPr>
-        <w:tab/>
-      </w:r>
-      <w:r>
-        <w:rPr>
-          <w:rFonts w:ascii="Overpass" w:eastAsia="Times New Roman" w:hAnsi="Overpass" w:cs="Arial"/>
-          <w:sz w:val="24"/>
-          <w:szCs w:val="24"/>
-          <w:lang w:eastAsia="en-GB"/>
-        </w:rPr>
-        <w:tab/>
-      </w:r>
-      <w:r>
-        <w:rPr>
-          <w:rFonts w:ascii="Overpass" w:eastAsia="Times New Roman" w:hAnsi="Overpass" w:cs="Arial"/>
-          <w:sz w:val="24"/>
-          <w:szCs w:val="24"/>
-          <w:lang w:eastAsia="en-GB"/>
-        </w:rPr>
-        <w:tab/>
-        <w:t>79581</w:t>
-      </w:r>
-    </w:p>
-    <w:p>
-      <w:pPr>
-        <w:spacing w:after="0" w:line="240" w:lineRule="auto"/>
-        <w:ind w:left="720" w:firstLine="720"/>
-        <w:jc w:val="both"/>
-        <w:rPr>
-          <w:rFonts w:ascii="Overpass" w:eastAsia="Times New Roman" w:hAnsi="Overpass" w:cs="Arial"/>
-          <w:color w:val="000000"/>
-          <w:sz w:val="24"/>
-          <w:szCs w:val="24"/>
-          <w:lang w:eastAsia="en-GB"/>
-        </w:rPr>
-      </w:pPr>
-      <w:r>
-        <w:rPr>
-          <w:rFonts w:ascii="Overpass" w:eastAsia="Times New Roman" w:hAnsi="Overpass" w:cs="Arial"/>
-          <w:color w:val="000000"/>
-          <w:sz w:val="24"/>
-          <w:szCs w:val="24"/>
-          <w:lang w:eastAsia="en-GB"/>
-        </w:rPr>
-        <w:t>Olmedo, Augusto</w:t>
-      </w:r>
-      <w:r>
-        <w:rPr>
-          <w:rFonts w:ascii="Overpass" w:eastAsia="Times New Roman" w:hAnsi="Overpass" w:cs="Arial"/>
-          <w:color w:val="000000"/>
-          <w:sz w:val="24"/>
-          <w:szCs w:val="24"/>
-          <w:lang w:eastAsia="en-GB"/>
-        </w:rPr>
-        <w:tab/>
-      </w:r>
-      <w:r>
-        <w:rPr>
-          <w:rFonts w:ascii="Overpass" w:eastAsia="Times New Roman" w:hAnsi="Overpass" w:cs="Arial"/>
-          <w:color w:val="000000"/>
-          <w:sz w:val="24"/>
-          <w:szCs w:val="24"/>
-          <w:lang w:eastAsia="en-GB"/>
-        </w:rPr>
-        <w:tab/>
-      </w:r>
-      <w:r>
-        <w:rPr>
-          <w:rFonts w:ascii="Overpass" w:eastAsia="Times New Roman" w:hAnsi="Overpass" w:cs="Arial"/>
-          <w:color w:val="000000"/>
-          <w:sz w:val="24"/>
-          <w:szCs w:val="24"/>
-          <w:lang w:eastAsia="en-GB"/>
-        </w:rPr>
-        <w:tab/>
-      </w:r>
-      <w:r>
-        <w:rPr>
-          <w:rFonts w:ascii="Overpass" w:eastAsia="Times New Roman" w:hAnsi="Overpass" w:cs="Arial"/>
-          <w:color w:val="000000"/>
-          <w:sz w:val="24"/>
-          <w:szCs w:val="24"/>
-          <w:lang w:eastAsia="en-GB"/>
-        </w:rPr>
-        <w:tab/>
-        <w:t>75635</w:t>
-      </w:r>
-    </w:p>
-    <w:p>
-      <w:pPr>
-        <w:spacing w:after="0" w:line="240" w:lineRule="auto"/>
-        <w:jc w:val="both"/>
-        <w:rPr>
-          <w:rFonts w:ascii="Overpass" w:eastAsia="Times New Roman" w:hAnsi="Overpass" w:cs="Arial"/>
-          <w:color w:val="000000"/>
-          <w:sz w:val="24"/>
-          <w:szCs w:val="24"/>
-          <w:lang w:eastAsia="en-GB"/>
-        </w:rPr>
-      </w:pPr>
-      <w:r>
-        <w:rPr>
-          <w:rFonts w:ascii="Overpass" w:eastAsia="Times New Roman" w:hAnsi="Overpass" w:cs="Arial"/>
-          <w:color w:val="000000"/>
-          <w:sz w:val="24"/>
-          <w:szCs w:val="24"/>
-          <w:lang w:eastAsia="en-GB"/>
-        </w:rPr>
-        <w:tab/>
-      </w:r>
-      <w:r>
-        <w:rPr>
-          <w:rFonts w:ascii="Overpass" w:eastAsia="Times New Roman" w:hAnsi="Overpass" w:cs="Arial"/>
-          <w:color w:val="000000"/>
-          <w:sz w:val="24"/>
-          <w:szCs w:val="24"/>
-          <w:lang w:eastAsia="en-GB"/>
-        </w:rPr>
-        <w:tab/>
-        <w:t>Olmos Gómez, Leandro Nicolas</w:t>
-      </w:r>
-      <w:r>
-        <w:rPr>
-          <w:rFonts w:ascii="Overpass" w:eastAsia="Times New Roman" w:hAnsi="Overpass" w:cs="Arial"/>
-          <w:color w:val="000000"/>
-          <w:sz w:val="24"/>
-          <w:szCs w:val="24"/>
-          <w:lang w:eastAsia="en-GB"/>
-        </w:rPr>
-        <w:tab/>
-      </w:r>
-      <w:r>
-        <w:rPr>
-          <w:rFonts w:ascii="Overpass" w:eastAsia="Times New Roman" w:hAnsi="Overpass" w:cs="Arial"/>
-          <w:color w:val="000000"/>
-          <w:sz w:val="24"/>
-          <w:szCs w:val="24"/>
-          <w:lang w:eastAsia="en-GB"/>
-        </w:rPr>
-        <w:tab/>
-        <w:t>80648</w:t>
-      </w:r>
-    </w:p>
-    <w:p>
-      <w:pPr>
-        <w:spacing w:after="0" w:line="240" w:lineRule="auto"/>
-        <w:jc w:val="both"/>
-        <w:rPr>
-          <w:rFonts w:ascii="Overpass" w:eastAsia="Times New Roman" w:hAnsi="Overpass" w:cs="Arial"/>
-          <w:color w:val="000000"/>
-          <w:sz w:val="24"/>
-          <w:szCs w:val="24"/>
-          <w:lang w:eastAsia="en-GB"/>
-        </w:rPr>
-      </w:pPr>
-      <w:r>
-        <w:rPr>
-          <w:rFonts w:ascii="Overpass" w:eastAsia="Times New Roman" w:hAnsi="Overpass" w:cs="Arial"/>
-          <w:color w:val="000000"/>
-          <w:sz w:val="24"/>
-          <w:szCs w:val="24"/>
-          <w:lang w:eastAsia="en-GB"/>
-        </w:rPr>
-        <w:tab/>
-      </w:r>
-      <w:r>
-        <w:rPr>
-          <w:rFonts w:ascii="Overpass" w:eastAsia="Times New Roman" w:hAnsi="Overpass" w:cs="Arial"/>
-          <w:color w:val="000000"/>
-          <w:sz w:val="24"/>
-          <w:szCs w:val="24"/>
-          <w:lang w:eastAsia="en-GB"/>
-        </w:rPr>
-        <w:tab/>
-      </w:r>
-      <w:proofErr w:type="spellStart"/>
-      <w:r>
-        <w:rPr>
-          <w:rFonts w:ascii="Overpass" w:eastAsia="Times New Roman" w:hAnsi="Overpass" w:cs="Arial"/>
-          <w:color w:val="000000"/>
-          <w:sz w:val="24"/>
-          <w:szCs w:val="24"/>
-          <w:lang w:eastAsia="en-GB"/>
-        </w:rPr>
-        <w:t>Rius</w:t>
-      </w:r>
-      <w:proofErr w:type="spellEnd"/>
-      <w:r>
-        <w:rPr>
-          <w:rFonts w:ascii="Overpass" w:eastAsia="Times New Roman" w:hAnsi="Overpass" w:cs="Arial"/>
-          <w:color w:val="000000"/>
-          <w:sz w:val="24"/>
-          <w:szCs w:val="24"/>
-          <w:lang w:eastAsia="en-GB"/>
-        </w:rPr>
-        <w:t>, Bruno Alberto</w:t>
-      </w:r>
-      <w:r>
-        <w:rPr>
-          <w:rFonts w:ascii="Overpass" w:eastAsia="Times New Roman" w:hAnsi="Overpass" w:cs="Arial"/>
-          <w:color w:val="000000"/>
-          <w:sz w:val="24"/>
-          <w:szCs w:val="24"/>
-          <w:lang w:eastAsia="en-GB"/>
-        </w:rPr>
-        <w:tab/>
-      </w:r>
-      <w:r>
-        <w:rPr>
-          <w:rFonts w:ascii="Overpass" w:eastAsia="Times New Roman" w:hAnsi="Overpass" w:cs="Arial"/>
-          <w:color w:val="000000"/>
-          <w:sz w:val="24"/>
-          <w:szCs w:val="24"/>
-          <w:lang w:eastAsia="en-GB"/>
-        </w:rPr>
-        <w:tab/>
-      </w:r>
-      <w:r>
-        <w:rPr>
-          <w:rFonts w:ascii="Overpass" w:eastAsia="Times New Roman" w:hAnsi="Overpass" w:cs="Arial"/>
-          <w:color w:val="000000"/>
-          <w:sz w:val="24"/>
-          <w:szCs w:val="24"/>
-          <w:lang w:eastAsia="en-GB"/>
-        </w:rPr>
-        <w:tab/>
-      </w:r>
-      <w:r>
-        <w:rPr>
-          <w:rFonts w:ascii="Overpass" w:eastAsia="Times New Roman" w:hAnsi="Overpass" w:cs="Arial"/>
-          <w:color w:val="000000"/>
-          <w:sz w:val="24"/>
-          <w:szCs w:val="24"/>
-          <w:lang w:eastAsia="en-GB"/>
-        </w:rPr>
-        <w:tab/>
-        <w:t>79602</w:t>
-      </w:r>
-    </w:p>
-    <w:p>
-      <w:pPr>
-        <w:spacing w:after="0" w:line="240" w:lineRule="auto"/>
-        <w:ind w:left="720" w:firstLine="720"/>
-        <w:jc w:val="both"/>
-        <w:rPr>
-          <w:rFonts w:ascii="Overpass" w:eastAsia="Times New Roman" w:hAnsi="Overpass" w:cs="Arial"/>
-          <w:color w:val="000000"/>
-          <w:sz w:val="24"/>
-          <w:szCs w:val="24"/>
-          <w:lang w:eastAsia="en-GB"/>
-        </w:rPr>
-      </w:pPr>
-      <w:proofErr w:type="spellStart"/>
-      <w:r>
-        <w:rPr>
-          <w:rFonts w:ascii="Overpass" w:eastAsia="Times New Roman" w:hAnsi="Overpass" w:cs="Arial"/>
-          <w:color w:val="000000"/>
-          <w:sz w:val="24"/>
-          <w:szCs w:val="24"/>
-          <w:lang w:eastAsia="en-GB"/>
-        </w:rPr>
-        <w:t>Sepúlveda</w:t>
-      </w:r>
-      <w:proofErr w:type="spellEnd"/>
-      <w:r>
-        <w:rPr>
-          <w:rFonts w:ascii="Overpass" w:eastAsia="Times New Roman" w:hAnsi="Overpass" w:cs="Arial"/>
-          <w:color w:val="000000"/>
-          <w:sz w:val="24"/>
-          <w:szCs w:val="24"/>
-          <w:lang w:eastAsia="en-GB"/>
-        </w:rPr>
-        <w:t xml:space="preserve"> Amaro, Emiliano Martin</w:t>
-      </w:r>
-      <w:r>
-        <w:rPr>
-          <w:rFonts w:ascii="Overpass" w:eastAsia="Times New Roman" w:hAnsi="Overpass" w:cs="Arial"/>
-          <w:color w:val="000000"/>
-          <w:sz w:val="24"/>
-          <w:szCs w:val="24"/>
-          <w:lang w:eastAsia="en-GB"/>
-        </w:rPr>
-        <w:tab/>
-        <w:t>78284</w:t>
-      </w:r>
-    </w:p>
-    <w:p>
-      <w:pPr>
-        <w:spacing w:after="0" w:line="240" w:lineRule="auto"/>
-        <w:jc w:val="both"/>
-        <w:rPr>
-          <w:rFonts w:ascii="Overpass" w:eastAsia="Times New Roman" w:hAnsi="Overpass" w:cs="Arial"/>
-          <w:color w:val="000000"/>
-          <w:sz w:val="24"/>
-          <w:szCs w:val="24"/>
-          <w:lang w:eastAsia="en-GB"/>
-        </w:rPr>
-      </w:pPr>
-    </w:p>
-    <w:p>
-      <w:pPr>
-        <w:spacing w:after="0" w:line="240" w:lineRule="auto"/>
-        <w:jc w:val="both"/>
-        <w:rPr>
-          <w:rFonts w:ascii="Overpass" w:eastAsia="Times New Roman" w:hAnsi="Overpass" w:cs="Arial"/>
-          <w:sz w:val="24"/>
-          <w:szCs w:val="24"/>
-          <w:lang w:eastAsia="en-GB"/>
-        </w:rPr>
-      </w:pPr>
-      <w:proofErr w:type="spellStart"/>
-      <w:r>
-        <w:rPr>
-          <w:rFonts w:ascii="Overpass" w:eastAsia="Times New Roman" w:hAnsi="Overpass" w:cs="Arial"/>
-          <w:b/>
-          <w:bCs/>
-          <w:color w:val="000000"/>
-          <w:sz w:val="24"/>
-          <w:szCs w:val="24"/>
-          <w:lang w:eastAsia="en-GB"/>
-        </w:rPr>
-        <w:t>Docentes</w:t>
-      </w:r>
-      <w:proofErr w:type="spellEnd"/>
-      <w:r>
-        <w:rPr>
-          <w:rFonts w:ascii="Overpass" w:eastAsia="Times New Roman" w:hAnsi="Overpass" w:cs="Arial"/>
-          <w:b/>
-          <w:bCs/>
-          <w:color w:val="000000"/>
-          <w:sz w:val="24"/>
-          <w:szCs w:val="24"/>
-          <w:lang w:eastAsia="en-GB"/>
-        </w:rPr>
-        <w:t>:</w:t>
+          <w:lang w:val="es-AR" w:eastAsia="en-GB"/>
+        </w:rPr>
+        <w:t>Docentes:</w:t>
       </w:r>
     </w:p>
     <w:p>
@@ -1014,6 +822,7 @@
           <w:lang w:eastAsia="en-GB"/>
         </w:rPr>
       </w:pPr>
+      <w:proofErr w:type="spellStart"/>
       <w:r>
         <w:rPr>
           <w:rFonts w:ascii="Overpass" w:eastAsia="Times New Roman" w:hAnsi="Overpass" w:cs="Arial"/>
@@ -1022,7 +831,18 @@
           <w:szCs w:val="24"/>
           <w:lang w:eastAsia="en-GB"/>
         </w:rPr>
-        <w:t>Meles, Silvia Judith (</w:t>
+        <w:t>Meles</w:t>
+      </w:r>
+      <w:proofErr w:type="spellEnd"/>
+      <w:r>
+        <w:rPr>
+          <w:rFonts w:ascii="Overpass" w:eastAsia="Times New Roman" w:hAnsi="Overpass" w:cs="Arial"/>
+          <w:color w:val="000000"/>
+          <w:sz w:val="24"/>
+          <w:szCs w:val="24"/>
+          <w:lang w:eastAsia="en-GB"/>
+        </w:rPr>
+        <w:t>, Silvia Judith (</w:t>
       </w:r>
       <w:proofErr w:type="spellStart"/>
       <w:r>
@@ -1061,7 +881,7 @@
           <w:color w:val="000000"/>
           <w:sz w:val="24"/>
           <w:szCs w:val="24"/>
-          <w:lang w:eastAsia="en-GB"/>
+          <w:lang w:val="es-AR" w:eastAsia="en-GB"/>
         </w:rPr>
       </w:pPr>
       <w:proofErr w:type="spellStart"/>
@@ -1071,7 +891,7 @@
           <w:color w:val="000000"/>
           <w:sz w:val="24"/>
           <w:szCs w:val="24"/>
-          <w:lang w:eastAsia="en-GB"/>
+          <w:lang w:val="es-AR" w:eastAsia="en-GB"/>
         </w:rPr>
         <w:t>Boiero</w:t>
       </w:r>
@@ -1082,7 +902,7 @@
           <w:color w:val="000000"/>
           <w:sz w:val="24"/>
           <w:szCs w:val="24"/>
-          <w:lang w:eastAsia="en-GB"/>
+          <w:lang w:val="es-AR" w:eastAsia="en-GB"/>
         </w:rPr>
         <w:t xml:space="preserve"> </w:t>
       </w:r>
@@ -1093,7 +913,7 @@
           <w:color w:val="000000"/>
           <w:sz w:val="24"/>
           <w:szCs w:val="24"/>
-          <w:lang w:eastAsia="en-GB"/>
+          <w:lang w:val="es-AR" w:eastAsia="en-GB"/>
         </w:rPr>
         <w:t>Rovera</w:t>
       </w:r>
@@ -1104,7 +924,7 @@
           <w:color w:val="000000"/>
           <w:sz w:val="24"/>
           <w:szCs w:val="24"/>
-          <w:lang w:eastAsia="en-GB"/>
+          <w:lang w:val="es-AR" w:eastAsia="en-GB"/>
         </w:rPr>
         <w:t>, Gerardo Javier (JTP)</w:t>
       </w:r>
@@ -1123,7 +943,7 @@
           <w:color w:val="000000"/>
           <w:sz w:val="24"/>
           <w:szCs w:val="24"/>
-          <w:lang w:eastAsia="en-GB"/>
+          <w:lang w:val="es-AR" w:eastAsia="en-GB"/>
         </w:rPr>
       </w:pPr>
       <w:r>
@@ -1132,7 +952,7 @@
           <w:color w:val="000000"/>
           <w:sz w:val="24"/>
           <w:szCs w:val="24"/>
-          <w:lang w:eastAsia="en-GB"/>
+          <w:lang w:val="es-AR" w:eastAsia="en-GB"/>
         </w:rPr>
         <w:t xml:space="preserve">Crespo, María </w:t>
       </w:r>
@@ -1143,7 +963,7 @@
           <w:color w:val="000000"/>
           <w:sz w:val="24"/>
           <w:szCs w:val="24"/>
-          <w:lang w:eastAsia="en-GB"/>
+          <w:lang w:val="es-AR" w:eastAsia="en-GB"/>
         </w:rPr>
         <w:t>Mickaela</w:t>
       </w:r>
@@ -1154,31 +974,9 @@
           <w:color w:val="000000"/>
           <w:sz w:val="24"/>
           <w:szCs w:val="24"/>
-          <w:lang w:eastAsia="en-GB"/>
-        </w:rPr>
-        <w:t xml:space="preserve"> (</w:t>
-      </w:r>
-      <w:proofErr w:type="spellStart"/>
-      <w:r>
-        <w:rPr>
-          <w:rFonts w:ascii="Overpass" w:eastAsia="Times New Roman" w:hAnsi="Overpass" w:cs="Arial"/>
-          <w:color w:val="000000"/>
-          <w:sz w:val="24"/>
-          <w:szCs w:val="24"/>
-          <w:lang w:eastAsia="en-GB"/>
-        </w:rPr>
-        <w:t>Ayudante</w:t>
-      </w:r>
-      <w:proofErr w:type="spellEnd"/>
-      <w:r>
-        <w:rPr>
-          <w:rFonts w:ascii="Overpass" w:eastAsia="Times New Roman" w:hAnsi="Overpass" w:cs="Arial"/>
-          <w:color w:val="000000"/>
-          <w:sz w:val="24"/>
-          <w:szCs w:val="24"/>
-          <w:lang w:eastAsia="en-GB"/>
-        </w:rPr>
-        <w:t xml:space="preserve"> 1ra)</w:t>
+          <w:lang w:val="es-AR" w:eastAsia="en-GB"/>
+        </w:rPr>
+        <w:t xml:space="preserve"> (Ayudante 1ra)</w:t>
       </w:r>
     </w:p>
     <w:p>
@@ -1192,7 +990,7 @@
           <w:color w:val="000000"/>
           <w:sz w:val="24"/>
           <w:szCs w:val="24"/>
-          <w:lang w:eastAsia="en-GB"/>
+          <w:lang w:val="es-AR" w:eastAsia="en-GB"/>
         </w:rPr>
       </w:pPr>
     </w:p>
@@ -1207,7 +1005,7 @@
           <w:color w:val="000000"/>
           <w:sz w:val="24"/>
           <w:szCs w:val="24"/>
-          <w:lang w:eastAsia="en-GB"/>
+          <w:lang w:val="es-AR" w:eastAsia="en-GB"/>
         </w:rPr>
       </w:pPr>
     </w:p>
@@ -1219,10 +1017,9 @@
           <w:color w:val="000000"/>
           <w:sz w:val="24"/>
           <w:szCs w:val="24"/>
-          <w:lang w:eastAsia="en-GB"/>
-        </w:rPr>
-      </w:pPr>
-      <w:proofErr w:type="spellStart"/>
+          <w:lang w:val="es-AR" w:eastAsia="en-GB"/>
+        </w:rPr>
+      </w:pPr>
       <w:r>
         <w:rPr>
           <w:rFonts w:ascii="Overpass" w:eastAsia="Times New Roman" w:hAnsi="Overpass" w:cs="Arial"/>
@@ -1231,56 +1028,17 @@
           <w:color w:val="000000"/>
           <w:sz w:val="24"/>
           <w:szCs w:val="24"/>
-          <w:lang w:eastAsia="en-GB"/>
-        </w:rPr>
-        <w:t>Fecha</w:t>
-      </w:r>
-      <w:proofErr w:type="spellEnd"/>
-      <w:r>
-        <w:rPr>
-          <w:rFonts w:ascii="Overpass" w:eastAsia="Times New Roman" w:hAnsi="Overpass" w:cs="Arial"/>
-          <w:b/>
-          <w:bCs/>
+          <w:lang w:val="es-AR" w:eastAsia="en-GB"/>
+        </w:rPr>
+        <w:t>Fecha de Presentación:</w:t>
+      </w:r>
+      <w:r>
+        <w:rPr>
+          <w:rFonts w:ascii="Overpass" w:eastAsia="Times New Roman" w:hAnsi="Overpass" w:cs="Arial"/>
           <w:color w:val="000000"/>
           <w:sz w:val="24"/>
           <w:szCs w:val="24"/>
-          <w:lang w:eastAsia="en-GB"/>
-        </w:rPr>
-        <w:t xml:space="preserve"> de </w:t>
-      </w:r>
-      <w:proofErr w:type="spellStart"/>
-      <w:r>
-        <w:rPr>
-          <w:rFonts w:ascii="Overpass" w:eastAsia="Times New Roman" w:hAnsi="Overpass" w:cs="Arial"/>
-          <w:b/>
-          <w:bCs/>
-          <w:color w:val="000000"/>
-          <w:sz w:val="24"/>
-          <w:szCs w:val="24"/>
-          <w:lang w:eastAsia="en-GB"/>
-        </w:rPr>
-        <w:t>Presentación</w:t>
-      </w:r>
-      <w:proofErr w:type="spellEnd"/>
-      <w:r>
-        <w:rPr>
-          <w:rFonts w:ascii="Overpass" w:eastAsia="Times New Roman" w:hAnsi="Overpass" w:cs="Arial"/>
-          <w:b/>
-          <w:bCs/>
-          <w:color w:val="000000"/>
-          <w:sz w:val="24"/>
-          <w:szCs w:val="24"/>
-          <w:lang w:eastAsia="en-GB"/>
-        </w:rPr>
-        <w:t>:</w:t>
-      </w:r>
-      <w:r>
-        <w:rPr>
-          <w:rFonts w:ascii="Overpass" w:eastAsia="Times New Roman" w:hAnsi="Overpass" w:cs="Arial"/>
-          <w:color w:val="000000"/>
-          <w:sz w:val="24"/>
-          <w:szCs w:val="24"/>
-          <w:lang w:eastAsia="en-GB"/>
+          <w:lang w:val="es-AR" w:eastAsia="en-GB"/>
         </w:rPr>
         <w:t xml:space="preserve"> 06/09/21</w:t>
       </w:r>
@@ -1334,6 +1092,11 @@
       </w:r>
     </w:p>
     <w:p>
+      <w:pPr>
+        <w:rPr>
+          <w:lang w:val="es-AR"/>
+        </w:rPr>
+      </w:pPr>
       <w:hyperlink r:id="rId8">
         <w:r>
           <w:rPr>
@@ -3333,6 +3096,9 @@
             <w:pPr>
               <w:spacing w:after="0" w:line="240" w:lineRule="auto"/>
               <w:cnfStyle w:val="000000100000" w:firstRow="0" w:lastRow="0" w:firstColumn="0" w:lastColumn="0" w:oddVBand="0" w:evenVBand="0" w:oddHBand="1" w:evenHBand="0" w:firstRowFirstColumn="0" w:firstRowLastColumn="0" w:lastRowFirstColumn="0" w:lastRowLastColumn="0"/>
+              <w:rPr>
+                <w:lang w:val="es-AR"/>
+              </w:rPr>
             </w:pPr>
             <w:r>
               <w:rPr>
@@ -5080,7 +4846,21 @@
           <w:rFonts w:ascii="Overpass" w:hAnsi="Overpass" w:cs="Courier New"/>
           <w:lang w:val="es-AR"/>
         </w:rPr>
-        <w:t>Proponemos que la línea base se defina el día siguiente a cada parcial teórico-práctico, y el día después del segundo repositorio, para considerar los últimos cambios que pudieran incorporarse. Consideramos que, en esos momentos, todos los ítems que formaron parte del parcial estarán en su estado más estable.</w:t>
+        <w:t xml:space="preserve">Proponemos que la línea base se defina el día siguiente a cada parcial teórico-práctico, y el día después del segundo </w:t>
+      </w:r>
+      <w:r>
+        <w:rPr>
+          <w:rFonts w:ascii="Overpass" w:hAnsi="Overpass" w:cs="Courier New"/>
+          <w:lang w:val="es-AR"/>
+        </w:rPr>
+        <w:t>recuperatorio,</w:t>
+      </w:r>
+      <w:r>
+        <w:rPr>
+          <w:rFonts w:ascii="Overpass" w:hAnsi="Overpass" w:cs="Courier New"/>
+          <w:lang w:val="es-AR"/>
+        </w:rPr>
+        <w:t xml:space="preserve"> para considerar los últimos cambios que pudieran incorporarse. Consideramos que, en esos momentos, todos los ítems que formaron parte del parcial estarán en su estado más estable.</w:t>
       </w:r>
     </w:p>
     <w:p>
@@ -5173,7 +4953,7 @@
 </file>
 
 <file path=word/endnotes.xml><?xml version="1.0" encoding="utf-8"?>
-<w:endnotes xmlns:wpc="http://schemas.microsoft.com/office/word/2010/wordprocessingCanvas" xmlns:cx="http://schemas.microsoft.com/office/drawing/2014/chartex" xmlns:cx1="http://schemas.microsoft.com/office/drawing/2015/9/8/chartex" xmlns:cx2="http://schemas.microsoft.com/office/drawing/2015/10/21/chartex" xmlns:cx3="http://schemas.microsoft.com/office/drawing/2016/5/9/chartex" xmlns:cx4="http://schemas.microsoft.com/office/drawing/2016/5/10/chartex" xmlns:cx5="http://schemas.microsoft.com/office/drawing/2016/5/11/chartex" xmlns:cx6="http://schemas.microsoft.com/office/drawing/2016/5/12/chartex" xmlns:cx7="http://schemas.microsoft.com/office/drawing/2016/5/13/chartex" xmlns:cx8="http://schemas.microsoft.com/office/drawing/2016/5/14/chartex" xmlns:mc="http://schemas.openxmlformats.org/markup-compatibility/2006" xmlns:aink="http://schemas.microsoft.com/office/drawing/2016/ink" xmlns:am3d="http://schemas.microsoft.com/office/drawing/2017/model3d" xmlns:o="urn:schemas-microsoft-com:office:office" xmlns:r="http://schemas.openxmlformats.org/officeDocument/2006/relationships" xmlns:m="http://schemas.openxmlformats.org/officeDocument/2006/math" xmlns:v="urn:schemas-microsoft-com:vml" xmlns:wp14="http://schemas.microsoft.com/office/word/2010/wordprocessingDrawing" xmlns:wp="http://schemas.openxmlformats.org/drawingml/2006/wordprocessingDrawing" xmlns:w10="urn:schemas-microsoft-com:office:word" xmlns:w="http://schemas.openxmlformats.org/wordprocessingml/2006/main" xmlns:w14="http://schemas.microsoft.com/office/word/2010/wordml" xmlns:w15="http://schemas.microsoft.com/office/word/2012/wordml" xmlns:w16cex="http://schemas.microsoft.com/office/word/2018/wordml/cex" xmlns:w16cid="http://schemas.microsoft.com/office/word/2016/wordml/cid" xmlns:w16="http://schemas.microsoft.com/office/word/2018/wordml" xmlns:w16sdtdh="http://schemas.microsoft.com/office/word/2020/wordml/sdtdatahash" xmlns:w16se="http://schemas.microsoft.com/office/word/2015/wordml/symex" xmlns:wpg="http://schemas.microsoft.com/office/word/2010/wordprocessingGroup" xmlns:wpi="http://schemas.microsoft.com/office/word/2010/wordprocessingInk" xmlns:wne="http://schemas.microsoft.com/office/word/2006/wordml" xmlns:wps="http://schemas.microsoft.com/office/word/2010/wordprocessingShape" mc:Ignorable="w14 w15 w16se w16cid w16 w16cex w16sdtdh wp14">
+<w:endnotes xmlns:wpc="http://schemas.microsoft.com/office/word/2010/wordprocessingCanvas" xmlns:cx="http://schemas.microsoft.com/office/drawing/2014/chartex" xmlns:cx1="http://schemas.microsoft.com/office/drawing/2015/9/8/chartex" xmlns:cx2="http://schemas.microsoft.com/office/drawing/2015/10/21/chartex" xmlns:cx3="http://schemas.microsoft.com/office/drawing/2016/5/9/chartex" xmlns:cx4="http://schemas.microsoft.com/office/drawing/2016/5/10/chartex" xmlns:cx5="http://schemas.microsoft.com/office/drawing/2016/5/11/chartex" xmlns:cx6="http://schemas.microsoft.com/office/drawing/2016/5/12/chartex" xmlns:cx7="http://schemas.microsoft.com/office/drawing/2016/5/13/chartex" xmlns:cx8="http://schemas.microsoft.com/office/drawing/2016/5/14/chartex" xmlns:mc="http://schemas.openxmlformats.org/markup-compatibility/2006" xmlns:aink="http://schemas.microsoft.com/office/drawing/2016/ink" xmlns:am3d="http://schemas.microsoft.com/office/drawing/2017/model3d" xmlns:o="urn:schemas-microsoft-com:office:office" xmlns:r="http://schemas.openxmlformats.org/officeDocument/2006/relationships" xmlns:m="http://schemas.openxmlformats.org/officeDocument/2006/math" xmlns:v="urn:schemas-microsoft-com:vml" xmlns:wp14="http://schemas.microsoft.com/office/word/2010/wordprocessingDrawing" xmlns:wp="http://schemas.openxmlformats.org/drawingml/2006/wordprocessingDrawing" xmlns:w10="urn:schemas-microsoft-com:office:word" xmlns:w="http://schemas.openxmlformats.org/wordprocessingml/2006/main" xmlns:w14="http://schemas.microsoft.com/office/word/2010/wordml" xmlns:w15="http://schemas.microsoft.com/office/word/2012/wordml" xmlns:w16cex="http://schemas.microsoft.com/office/word/2018/wordml/cex" xmlns:w16cid="http://schemas.microsoft.com/office/word/2016/wordml/cid" xmlns:w16="http://schemas.microsoft.com/office/word/2018/wordml" xmlns:w16se="http://schemas.microsoft.com/office/word/2015/wordml/symex" xmlns:wpg="http://schemas.microsoft.com/office/word/2010/wordprocessingGroup" xmlns:wpi="http://schemas.microsoft.com/office/word/2010/wordprocessingInk" xmlns:wne="http://schemas.microsoft.com/office/word/2006/wordml" xmlns:wps="http://schemas.microsoft.com/office/word/2010/wordprocessingShape" mc:Ignorable="w14 w15 w16se w16cid w16 w16cex wp14">
   <w:endnote w:type="separator" w:id="-1">
     <w:p>
       <w:pPr>
@@ -5198,7 +4978,7 @@
 </file>
 
 <file path=word/footnotes.xml><?xml version="1.0" encoding="utf-8"?>
-<w:footnotes xmlns:wpc="http://schemas.microsoft.com/office/word/2010/wordprocessingCanvas" xmlns:cx="http://schemas.microsoft.com/office/drawing/2014/chartex" xmlns:cx1="http://schemas.microsoft.com/office/drawing/2015/9/8/chartex" xmlns:cx2="http://schemas.microsoft.com/office/drawing/2015/10/21/chartex" xmlns:cx3="http://schemas.microsoft.com/office/drawing/2016/5/9/chartex" xmlns:cx4="http://schemas.microsoft.com/office/drawing/2016/5/10/chartex" xmlns:cx5="http://schemas.microsoft.com/office/drawing/2016/5/11/chartex" xmlns:cx6="http://schemas.microsoft.com/office/drawing/2016/5/12/chartex" xmlns:cx7="http://schemas.microsoft.com/office/drawing/2016/5/13/chartex" xmlns:cx8="http://schemas.microsoft.com/office/drawing/2016/5/14/chartex" xmlns:mc="http://schemas.openxmlformats.org/markup-compatibility/2006" xmlns:aink="http://schemas.microsoft.com/office/drawing/2016/ink" xmlns:am3d="http://schemas.microsoft.com/office/drawing/2017/model3d" xmlns:o="urn:schemas-microsoft-com:office:office" xmlns:r="http://schemas.openxmlformats.org/officeDocument/2006/relationships" xmlns:m="http://schemas.openxmlformats.org/officeDocument/2006/math" xmlns:v="urn:schemas-microsoft-com:vml" xmlns:wp14="http://schemas.microsoft.com/office/word/2010/wordprocessingDrawing" xmlns:wp="http://schemas.openxmlformats.org/drawingml/2006/wordprocessingDrawing" xmlns:w10="urn:schemas-microsoft-com:office:word" xmlns:w="http://schemas.openxmlformats.org/wordprocessingml/2006/main" xmlns:w14="http://schemas.microsoft.com/office/word/2010/wordml" xmlns:w15="http://schemas.microsoft.com/office/word/2012/wordml" xmlns:w16cex="http://schemas.microsoft.com/office/word/2018/wordml/cex" xmlns:w16cid="http://schemas.microsoft.com/office/word/2016/wordml/cid" xmlns:w16="http://schemas.microsoft.com/office/word/2018/wordml" xmlns:w16sdtdh="http://schemas.microsoft.com/office/word/2020/wordml/sdtdatahash" xmlns:w16se="http://schemas.microsoft.com/office/word/2015/wordml/symex" xmlns:wpg="http://schemas.microsoft.com/office/word/2010/wordprocessingGroup" xmlns:wpi="http://schemas.microsoft.com/office/word/2010/wordprocessingInk" xmlns:wne="http://schemas.microsoft.com/office/word/2006/wordml" xmlns:wps="http://schemas.microsoft.com/office/word/2010/wordprocessingShape" mc:Ignorable="w14 w15 w16se w16cid w16 w16cex w16sdtdh wp14">
+<w:footnotes xmlns:wpc="http://schemas.microsoft.com/office/word/2010/wordprocessingCanvas" xmlns:cx="http://schemas.microsoft.com/office/drawing/2014/chartex" xmlns:cx1="http://schemas.microsoft.com/office/drawing/2015/9/8/chartex" xmlns:cx2="http://schemas.microsoft.com/office/drawing/2015/10/21/chartex" xmlns:cx3="http://schemas.microsoft.com/office/drawing/2016/5/9/chartex" xmlns:cx4="http://schemas.microsoft.com/office/drawing/2016/5/10/chartex" xmlns:cx5="http://schemas.microsoft.com/office/drawing/2016/5/11/chartex" xmlns:cx6="http://schemas.microsoft.com/office/drawing/2016/5/12/chartex" xmlns:cx7="http://schemas.microsoft.com/office/drawing/2016/5/13/chartex" xmlns:cx8="http://schemas.microsoft.com/office/drawing/2016/5/14/chartex" xmlns:mc="http://schemas.openxmlformats.org/markup-compatibility/2006" xmlns:aink="http://schemas.microsoft.com/office/drawing/2016/ink" xmlns:am3d="http://schemas.microsoft.com/office/drawing/2017/model3d" xmlns:o="urn:schemas-microsoft-com:office:office" xmlns:r="http://schemas.openxmlformats.org/officeDocument/2006/relationships" xmlns:m="http://schemas.openxmlformats.org/officeDocument/2006/math" xmlns:v="urn:schemas-microsoft-com:vml" xmlns:wp14="http://schemas.microsoft.com/office/word/2010/wordprocessingDrawing" xmlns:wp="http://schemas.openxmlformats.org/drawingml/2006/wordprocessingDrawing" xmlns:w10="urn:schemas-microsoft-com:office:word" xmlns:w="http://schemas.openxmlformats.org/wordprocessingml/2006/main" xmlns:w14="http://schemas.microsoft.com/office/word/2010/wordml" xmlns:w15="http://schemas.microsoft.com/office/word/2012/wordml" xmlns:w16cex="http://schemas.microsoft.com/office/word/2018/wordml/cex" xmlns:w16cid="http://schemas.microsoft.com/office/word/2016/wordml/cid" xmlns:w16="http://schemas.microsoft.com/office/word/2018/wordml" xmlns:w16se="http://schemas.microsoft.com/office/word/2015/wordml/symex" xmlns:wpg="http://schemas.microsoft.com/office/word/2010/wordprocessingGroup" xmlns:wpi="http://schemas.microsoft.com/office/word/2010/wordprocessingInk" xmlns:wne="http://schemas.microsoft.com/office/word/2006/wordml" xmlns:wps="http://schemas.microsoft.com/office/word/2010/wordprocessingShape" mc:Ignorable="w14 w15 w16se w16cid w16 w16cex wp14">
   <w:footnote w:type="separator" w:id="-1">
     <w:p>
       <w:pPr>
@@ -5223,7 +5003,7 @@
 </file>
 
 <file path=word/header1.xml><?xml version="1.0" encoding="utf-8"?>
-<w:hdr xmlns:wpc="http://schemas.microsoft.com/office/word/2010/wordprocessingCanvas" xmlns:cx="http://schemas.microsoft.com/office/drawing/2014/chartex" xmlns:cx1="http://schemas.microsoft.com/office/drawing/2015/9/8/chartex" xmlns:cx2="http://schemas.microsoft.com/office/drawing/2015/10/21/chartex" xmlns:cx3="http://schemas.microsoft.com/office/drawing/2016/5/9/chartex" xmlns:cx4="http://schemas.microsoft.com/office/drawing/2016/5/10/chartex" xmlns:cx5="http://schemas.microsoft.com/office/drawing/2016/5/11/chartex" xmlns:cx6="http://schemas.microsoft.com/office/drawing/2016/5/12/chartex" xmlns:cx7="http://schemas.microsoft.com/office/drawing/2016/5/13/chartex" xmlns:cx8="http://schemas.microsoft.com/office/drawing/2016/5/14/chartex" xmlns:mc="http://schemas.openxmlformats.org/markup-compatibility/2006" xmlns:aink="http://schemas.microsoft.com/office/drawing/2016/ink" xmlns:am3d="http://schemas.microsoft.com/office/drawing/2017/model3d" xmlns:o="urn:schemas-microsoft-com:office:office" xmlns:r="http://schemas.openxmlformats.org/officeDocument/2006/relationships" xmlns:m="http://schemas.openxmlformats.org/officeDocument/2006/math" xmlns:v="urn:schemas-microsoft-com:vml" xmlns:wp14="http://schemas.microsoft.com/office/word/2010/wordprocessingDrawing" xmlns:wp="http://schemas.openxmlformats.org/drawingml/2006/wordprocessingDrawing" xmlns:w10="urn:schemas-microsoft-com:office:word" xmlns:w="http://schemas.openxmlformats.org/wordprocessingml/2006/main" xmlns:w14="http://schemas.microsoft.com/office/word/2010/wordml" xmlns:w15="http://schemas.microsoft.com/office/word/2012/wordml" xmlns:w16cex="http://schemas.microsoft.com/office/word/2018/wordml/cex" xmlns:w16cid="http://schemas.microsoft.com/office/word/2016/wordml/cid" xmlns:w16="http://schemas.microsoft.com/office/word/2018/wordml" xmlns:w16sdtdh="http://schemas.microsoft.com/office/word/2020/wordml/sdtdatahash" xmlns:w16se="http://schemas.microsoft.com/office/word/2015/wordml/symex" xmlns:wpg="http://schemas.microsoft.com/office/word/2010/wordprocessingGroup" xmlns:wpi="http://schemas.microsoft.com/office/word/2010/wordprocessingInk" xmlns:wne="http://schemas.microsoft.com/office/word/2006/wordml" xmlns:wps="http://schemas.microsoft.com/office/word/2010/wordprocessingShape" mc:Ignorable="w14 w15 w16se w16cid w16 w16cex w16sdtdh wp14">
+<w:hdr xmlns:wpc="http://schemas.microsoft.com/office/word/2010/wordprocessingCanvas" xmlns:cx="http://schemas.microsoft.com/office/drawing/2014/chartex" xmlns:cx1="http://schemas.microsoft.com/office/drawing/2015/9/8/chartex" xmlns:cx2="http://schemas.microsoft.com/office/drawing/2015/10/21/chartex" xmlns:cx3="http://schemas.microsoft.com/office/drawing/2016/5/9/chartex" xmlns:cx4="http://schemas.microsoft.com/office/drawing/2016/5/10/chartex" xmlns:cx5="http://schemas.microsoft.com/office/drawing/2016/5/11/chartex" xmlns:cx6="http://schemas.microsoft.com/office/drawing/2016/5/12/chartex" xmlns:cx7="http://schemas.microsoft.com/office/drawing/2016/5/13/chartex" xmlns:cx8="http://schemas.microsoft.com/office/drawing/2016/5/14/chartex" xmlns:mc="http://schemas.openxmlformats.org/markup-compatibility/2006" xmlns:aink="http://schemas.microsoft.com/office/drawing/2016/ink" xmlns:am3d="http://schemas.microsoft.com/office/drawing/2017/model3d" xmlns:o="urn:schemas-microsoft-com:office:office" xmlns:r="http://schemas.openxmlformats.org/officeDocument/2006/relationships" xmlns:m="http://schemas.openxmlformats.org/officeDocument/2006/math" xmlns:v="urn:schemas-microsoft-com:vml" xmlns:wp14="http://schemas.microsoft.com/office/word/2010/wordprocessingDrawing" xmlns:wp="http://schemas.openxmlformats.org/drawingml/2006/wordprocessingDrawing" xmlns:w10="urn:schemas-microsoft-com:office:word" xmlns:w="http://schemas.openxmlformats.org/wordprocessingml/2006/main" xmlns:w14="http://schemas.microsoft.com/office/word/2010/wordml" xmlns:w15="http://schemas.microsoft.com/office/word/2012/wordml" xmlns:w16cex="http://schemas.microsoft.com/office/word/2018/wordml/cex" xmlns:w16cid="http://schemas.microsoft.com/office/word/2016/wordml/cid" xmlns:w16="http://schemas.microsoft.com/office/word/2018/wordml" xmlns:w16se="http://schemas.microsoft.com/office/word/2015/wordml/symex" xmlns:wpg="http://schemas.microsoft.com/office/word/2010/wordprocessingGroup" xmlns:wpi="http://schemas.microsoft.com/office/word/2010/wordprocessingInk" xmlns:wne="http://schemas.microsoft.com/office/word/2006/wordml" xmlns:wps="http://schemas.microsoft.com/office/word/2010/wordprocessingShape" mc:Ignorable="w14 w15 w16se w16cid w16 w16cex wp14">
   <w:p>
     <w:pPr>
       <w:pStyle w:val="NormalWeb"/>
@@ -5326,7 +5106,7 @@
 </file>
 
 <file path=word/numbering.xml><?xml version="1.0" encoding="utf-8"?>
-<w:numbering xmlns:wpc="http://schemas.microsoft.com/office/word/2010/wordprocessingCanvas" xmlns:cx="http://schemas.microsoft.com/office/drawing/2014/chartex" xmlns:cx1="http://schemas.microsoft.com/office/drawing/2015/9/8/chartex" xmlns:cx2="http://schemas.microsoft.com/office/drawing/2015/10/21/chartex" xmlns:cx3="http://schemas.microsoft.com/office/drawing/2016/5/9/chartex" xmlns:cx4="http://schemas.microsoft.com/office/drawing/2016/5/10/chartex" xmlns:cx5="http://schemas.microsoft.com/office/drawing/2016/5/11/chartex" xmlns:cx6="http://schemas.microsoft.com/office/drawing/2016/5/12/chartex" xmlns:cx7="http://schemas.microsoft.com/office/drawing/2016/5/13/chartex" xmlns:cx8="http://schemas.microsoft.com/office/drawing/2016/5/14/chartex" xmlns:mc="http://schemas.openxmlformats.org/markup-compatibility/2006" xmlns:aink="http://schemas.microsoft.com/office/drawing/2016/ink" xmlns:am3d="http://schemas.microsoft.com/office/drawing/2017/model3d" xmlns:o="urn:schemas-microsoft-com:office:office" xmlns:r="http://schemas.openxmlformats.org/officeDocument/2006/relationships" xmlns:m="http://schemas.openxmlformats.org/officeDocument/2006/math" xmlns:v="urn:schemas-microsoft-com:vml" xmlns:wp14="http://schemas.microsoft.com/office/word/2010/wordprocessingDrawing" xmlns:wp="http://schemas.openxmlformats.org/drawingml/2006/wordprocessingDrawing" xmlns:w10="urn:schemas-microsoft-com:office:word" xmlns:w="http://schemas.openxmlformats.org/wordprocessingml/2006/main" xmlns:w14="http://schemas.microsoft.com/office/word/2010/wordml" xmlns:w15="http://schemas.microsoft.com/office/word/2012/wordml" xmlns:w16cex="http://schemas.microsoft.com/office/word/2018/wordml/cex" xmlns:w16cid="http://schemas.microsoft.com/office/word/2016/wordml/cid" xmlns:w16="http://schemas.microsoft.com/office/word/2018/wordml" xmlns:w16sdtdh="http://schemas.microsoft.com/office/word/2020/wordml/sdtdatahash" xmlns:w16se="http://schemas.microsoft.com/office/word/2015/wordml/symex" xmlns:wpg="http://schemas.microsoft.com/office/word/2010/wordprocessingGroup" xmlns:wpi="http://schemas.microsoft.com/office/word/2010/wordprocessingInk" xmlns:wne="http://schemas.microsoft.com/office/word/2006/wordml" xmlns:wps="http://schemas.microsoft.com/office/word/2010/wordprocessingShape" mc:Ignorable="w14 w15 w16se w16cid w16 w16cex w16sdtdh wp14">
+<w:numbering xmlns:wpc="http://schemas.microsoft.com/office/word/2010/wordprocessingCanvas" xmlns:cx="http://schemas.microsoft.com/office/drawing/2014/chartex" xmlns:cx1="http://schemas.microsoft.com/office/drawing/2015/9/8/chartex" xmlns:cx2="http://schemas.microsoft.com/office/drawing/2015/10/21/chartex" xmlns:cx3="http://schemas.microsoft.com/office/drawing/2016/5/9/chartex" xmlns:cx4="http://schemas.microsoft.com/office/drawing/2016/5/10/chartex" xmlns:cx5="http://schemas.microsoft.com/office/drawing/2016/5/11/chartex" xmlns:cx6="http://schemas.microsoft.com/office/drawing/2016/5/12/chartex" xmlns:cx7="http://schemas.microsoft.com/office/drawing/2016/5/13/chartex" xmlns:cx8="http://schemas.microsoft.com/office/drawing/2016/5/14/chartex" xmlns:mc="http://schemas.openxmlformats.org/markup-compatibility/2006" xmlns:aink="http://schemas.microsoft.com/office/drawing/2016/ink" xmlns:am3d="http://schemas.microsoft.com/office/drawing/2017/model3d" xmlns:o="urn:schemas-microsoft-com:office:office" xmlns:r="http://schemas.openxmlformats.org/officeDocument/2006/relationships" xmlns:m="http://schemas.openxmlformats.org/officeDocument/2006/math" xmlns:v="urn:schemas-microsoft-com:vml" xmlns:wp14="http://schemas.microsoft.com/office/word/2010/wordprocessingDrawing" xmlns:wp="http://schemas.openxmlformats.org/drawingml/2006/wordprocessingDrawing" xmlns:w10="urn:schemas-microsoft-com:office:word" xmlns:w="http://schemas.openxmlformats.org/wordprocessingml/2006/main" xmlns:w14="http://schemas.microsoft.com/office/word/2010/wordml" xmlns:w15="http://schemas.microsoft.com/office/word/2012/wordml" xmlns:w16cex="http://schemas.microsoft.com/office/word/2018/wordml/cex" xmlns:w16cid="http://schemas.microsoft.com/office/word/2016/wordml/cid" xmlns:w16="http://schemas.microsoft.com/office/word/2018/wordml" xmlns:w16se="http://schemas.microsoft.com/office/word/2015/wordml/symex" xmlns:wpg="http://schemas.microsoft.com/office/word/2010/wordprocessingGroup" xmlns:wpi="http://schemas.microsoft.com/office/word/2010/wordprocessingInk" xmlns:wne="http://schemas.microsoft.com/office/word/2006/wordml" xmlns:wps="http://schemas.microsoft.com/office/word/2010/wordprocessingShape" mc:Ignorable="w14 w15 w16se w16cid w16 w16cex wp14">
   <w:abstractNum w:abstractNumId="0" w15:restartNumberingAfterBreak="0">
     <w:nsid w:val="15477E37"/>
     <w:multiLevelType w:val="multilevel"/>
@@ -5581,7 +5361,7 @@
 </file>
 
 <file path=word/styles.xml><?xml version="1.0" encoding="utf-8"?>
-<w:styles xmlns:mc="http://schemas.openxmlformats.org/markup-compatibility/2006" xmlns:r="http://schemas.openxmlformats.org/officeDocument/2006/relationships" xmlns:w="http://schemas.openxmlformats.org/wordprocessingml/2006/main" xmlns:w14="http://schemas.microsoft.com/office/word/2010/wordml" xmlns:w15="http://schemas.microsoft.com/office/word/2012/wordml" xmlns:w16cex="http://schemas.microsoft.com/office/word/2018/wordml/cex" xmlns:w16cid="http://schemas.microsoft.com/office/word/2016/wordml/cid" xmlns:w16="http://schemas.microsoft.com/office/word/2018/wordml" xmlns:w16sdtdh="http://schemas.microsoft.com/office/word/2020/wordml/sdtdatahash" xmlns:w16se="http://schemas.microsoft.com/office/word/2015/wordml/symex" mc:Ignorable="w14 w15 w16se w16cid w16 w16cex w16sdtdh">
+<w:styles xmlns:mc="http://schemas.openxmlformats.org/markup-compatibility/2006" xmlns:r="http://schemas.openxmlformats.org/officeDocument/2006/relationships" xmlns:w="http://schemas.openxmlformats.org/wordprocessingml/2006/main" xmlns:w14="http://schemas.microsoft.com/office/word/2010/wordml" xmlns:w15="http://schemas.microsoft.com/office/word/2012/wordml" xmlns:w16cex="http://schemas.microsoft.com/office/word/2018/wordml/cex" xmlns:w16cid="http://schemas.microsoft.com/office/word/2016/wordml/cid" xmlns:w16="http://schemas.microsoft.com/office/word/2018/wordml" xmlns:w16se="http://schemas.microsoft.com/office/word/2015/wordml/symex" mc:Ignorable="w14 w15 w16se w16cid w16 w16cex">
   <w:docDefaults>
     <w:rPrDefault>
       <w:rPr>

</xml_diff>

<commit_message>
actualiza nombrado de item de configuración
</commit_message>
<xml_diff>
--- a/PlanDeConfiguracion/ISW-G7_PlanDeConfiguracion.docx
+++ b/PlanDeConfiguracion/ISW-G7_PlanDeConfiguracion.docx
@@ -1,6 +1,6 @@
 
 <file path=word/document.xml><?xml version="1.0" encoding="utf-8"?>
-<w:document xmlns:wpc="http://schemas.microsoft.com/office/word/2010/wordprocessingCanvas" xmlns:cx="http://schemas.microsoft.com/office/drawing/2014/chartex" xmlns:cx1="http://schemas.microsoft.com/office/drawing/2015/9/8/chartex" xmlns:cx2="http://schemas.microsoft.com/office/drawing/2015/10/21/chartex" xmlns:cx3="http://schemas.microsoft.com/office/drawing/2016/5/9/chartex" xmlns:cx4="http://schemas.microsoft.com/office/drawing/2016/5/10/chartex" xmlns:cx5="http://schemas.microsoft.com/office/drawing/2016/5/11/chartex" xmlns:cx6="http://schemas.microsoft.com/office/drawing/2016/5/12/chartex" xmlns:cx7="http://schemas.microsoft.com/office/drawing/2016/5/13/chartex" xmlns:cx8="http://schemas.microsoft.com/office/drawing/2016/5/14/chartex" xmlns:mc="http://schemas.openxmlformats.org/markup-compatibility/2006" xmlns:aink="http://schemas.microsoft.com/office/drawing/2016/ink" xmlns:am3d="http://schemas.microsoft.com/office/drawing/2017/model3d" xmlns:o="urn:schemas-microsoft-com:office:office" xmlns:r="http://schemas.openxmlformats.org/officeDocument/2006/relationships" xmlns:m="http://schemas.openxmlformats.org/officeDocument/2006/math" xmlns:v="urn:schemas-microsoft-com:vml" xmlns:wp14="http://schemas.microsoft.com/office/word/2010/wordprocessingDrawing" xmlns:wp="http://schemas.openxmlformats.org/drawingml/2006/wordprocessingDrawing" xmlns:w10="urn:schemas-microsoft-com:office:word" xmlns:w="http://schemas.openxmlformats.org/wordprocessingml/2006/main" xmlns:w14="http://schemas.microsoft.com/office/word/2010/wordml" xmlns:w15="http://schemas.microsoft.com/office/word/2012/wordml" xmlns:w16cex="http://schemas.microsoft.com/office/word/2018/wordml/cex" xmlns:w16cid="http://schemas.microsoft.com/office/word/2016/wordml/cid" xmlns:w16="http://schemas.microsoft.com/office/word/2018/wordml" xmlns:w16se="http://schemas.microsoft.com/office/word/2015/wordml/symex" xmlns:wpg="http://schemas.microsoft.com/office/word/2010/wordprocessingGroup" xmlns:wpi="http://schemas.microsoft.com/office/word/2010/wordprocessingInk" xmlns:wne="http://schemas.microsoft.com/office/word/2006/wordml" xmlns:wps="http://schemas.microsoft.com/office/word/2010/wordprocessingShape" mc:Ignorable="w14 w15 w16se w16cid w16 w16cex wp14">
+<w:document xmlns:wpc="http://schemas.microsoft.com/office/word/2010/wordprocessingCanvas" xmlns:cx="http://schemas.microsoft.com/office/drawing/2014/chartex" xmlns:cx1="http://schemas.microsoft.com/office/drawing/2015/9/8/chartex" xmlns:cx2="http://schemas.microsoft.com/office/drawing/2015/10/21/chartex" xmlns:cx3="http://schemas.microsoft.com/office/drawing/2016/5/9/chartex" xmlns:cx4="http://schemas.microsoft.com/office/drawing/2016/5/10/chartex" xmlns:cx5="http://schemas.microsoft.com/office/drawing/2016/5/11/chartex" xmlns:cx6="http://schemas.microsoft.com/office/drawing/2016/5/12/chartex" xmlns:cx7="http://schemas.microsoft.com/office/drawing/2016/5/13/chartex" xmlns:cx8="http://schemas.microsoft.com/office/drawing/2016/5/14/chartex" xmlns:mc="http://schemas.openxmlformats.org/markup-compatibility/2006" xmlns:aink="http://schemas.microsoft.com/office/drawing/2016/ink" xmlns:am3d="http://schemas.microsoft.com/office/drawing/2017/model3d" xmlns:o="urn:schemas-microsoft-com:office:office" xmlns:r="http://schemas.openxmlformats.org/officeDocument/2006/relationships" xmlns:m="http://schemas.openxmlformats.org/officeDocument/2006/math" xmlns:v="urn:schemas-microsoft-com:vml" xmlns:wp14="http://schemas.microsoft.com/office/word/2010/wordprocessingDrawing" xmlns:wp="http://schemas.openxmlformats.org/drawingml/2006/wordprocessingDrawing" xmlns:w10="urn:schemas-microsoft-com:office:word" xmlns:w="http://schemas.openxmlformats.org/wordprocessingml/2006/main" xmlns:w14="http://schemas.microsoft.com/office/word/2010/wordml" xmlns:w15="http://schemas.microsoft.com/office/word/2012/wordml" xmlns:w16cex="http://schemas.microsoft.com/office/word/2018/wordml/cex" xmlns:w16cid="http://schemas.microsoft.com/office/word/2016/wordml/cid" xmlns:w16="http://schemas.microsoft.com/office/word/2018/wordml" xmlns:w16sdtdh="http://schemas.microsoft.com/office/word/2020/wordml/sdtdatahash" xmlns:w16se="http://schemas.microsoft.com/office/word/2015/wordml/symex" xmlns:wpg="http://schemas.microsoft.com/office/word/2010/wordprocessingGroup" xmlns:wpi="http://schemas.microsoft.com/office/word/2010/wordprocessingInk" xmlns:wne="http://schemas.microsoft.com/office/word/2006/wordml" xmlns:wps="http://schemas.microsoft.com/office/word/2010/wordprocessingShape" mc:Ignorable="w14 w15 w16se w16cid w16 w16cex w16sdtdh wp14">
   <w:body>
     <w:p>
       <w:pPr>
@@ -420,26 +420,7 @@
           <w:lang w:val="es-AR" w:eastAsia="en-GB"/>
         </w:rPr>
         <w:tab/>
-      </w:r>
-      <w:proofErr w:type="spellStart"/>
-      <w:r>
-        <w:rPr>
-          <w:rFonts w:ascii="Overpass" w:eastAsia="Times New Roman" w:hAnsi="Overpass" w:cs="Arial"/>
-          <w:sz w:val="24"/>
-          <w:szCs w:val="24"/>
-          <w:lang w:val="es-AR" w:eastAsia="en-GB"/>
-        </w:rPr>
-        <w:t>Gonzalez</w:t>
-      </w:r>
-      <w:proofErr w:type="spellEnd"/>
-      <w:r>
-        <w:rPr>
-          <w:rFonts w:ascii="Overpass" w:eastAsia="Times New Roman" w:hAnsi="Overpass" w:cs="Arial"/>
-          <w:sz w:val="24"/>
-          <w:szCs w:val="24"/>
-          <w:lang w:val="es-AR" w:eastAsia="en-GB"/>
-        </w:rPr>
-        <w:t>, María Luz</w:t>
+        <w:t>Gonzalez, María Luz</w:t>
       </w:r>
       <w:r>
         <w:rPr>
@@ -822,7 +803,6 @@
           <w:lang w:eastAsia="en-GB"/>
         </w:rPr>
       </w:pPr>
-      <w:proofErr w:type="spellStart"/>
       <w:r>
         <w:rPr>
           <w:rFonts w:ascii="Overpass" w:eastAsia="Times New Roman" w:hAnsi="Overpass" w:cs="Arial"/>
@@ -831,40 +811,7 @@
           <w:szCs w:val="24"/>
           <w:lang w:eastAsia="en-GB"/>
         </w:rPr>
-        <w:t>Meles</w:t>
-      </w:r>
-      <w:proofErr w:type="spellEnd"/>
-      <w:r>
-        <w:rPr>
-          <w:rFonts w:ascii="Overpass" w:eastAsia="Times New Roman" w:hAnsi="Overpass" w:cs="Arial"/>
-          <w:color w:val="000000"/>
-          <w:sz w:val="24"/>
-          <w:szCs w:val="24"/>
-          <w:lang w:eastAsia="en-GB"/>
-        </w:rPr>
-        <w:t>, Silvia Judith (</w:t>
-      </w:r>
-      <w:proofErr w:type="spellStart"/>
-      <w:r>
-        <w:rPr>
-          <w:rFonts w:ascii="Overpass" w:eastAsia="Times New Roman" w:hAnsi="Overpass" w:cs="Arial"/>
-          <w:color w:val="000000"/>
-          <w:sz w:val="24"/>
-          <w:szCs w:val="24"/>
-          <w:lang w:eastAsia="en-GB"/>
-        </w:rPr>
-        <w:t>Titulas</w:t>
-      </w:r>
-      <w:proofErr w:type="spellEnd"/>
-      <w:r>
-        <w:rPr>
-          <w:rFonts w:ascii="Overpass" w:eastAsia="Times New Roman" w:hAnsi="Overpass" w:cs="Arial"/>
-          <w:color w:val="000000"/>
-          <w:sz w:val="24"/>
-          <w:szCs w:val="24"/>
-          <w:lang w:eastAsia="en-GB"/>
-        </w:rPr>
-        <w:t>)</w:t>
+        <w:t>Meles, Silvia Judith (Titulas)</w:t>
       </w:r>
     </w:p>
     <w:p>
@@ -884,7 +831,6 @@
           <w:lang w:val="es-AR" w:eastAsia="en-GB"/>
         </w:rPr>
       </w:pPr>
-      <w:proofErr w:type="spellStart"/>
       <w:r>
         <w:rPr>
           <w:rFonts w:ascii="Overpass" w:eastAsia="Times New Roman" w:hAnsi="Overpass" w:cs="Arial"/>
@@ -893,40 +839,7 @@
           <w:szCs w:val="24"/>
           <w:lang w:val="es-AR" w:eastAsia="en-GB"/>
         </w:rPr>
-        <w:t>Boiero</w:t>
-      </w:r>
-      <w:proofErr w:type="spellEnd"/>
-      <w:r>
-        <w:rPr>
-          <w:rFonts w:ascii="Overpass" w:eastAsia="Times New Roman" w:hAnsi="Overpass" w:cs="Arial"/>
-          <w:color w:val="000000"/>
-          <w:sz w:val="24"/>
-          <w:szCs w:val="24"/>
-          <w:lang w:val="es-AR" w:eastAsia="en-GB"/>
-        </w:rPr>
-        <w:t xml:space="preserve"> </w:t>
-      </w:r>
-      <w:proofErr w:type="spellStart"/>
-      <w:r>
-        <w:rPr>
-          <w:rFonts w:ascii="Overpass" w:eastAsia="Times New Roman" w:hAnsi="Overpass" w:cs="Arial"/>
-          <w:color w:val="000000"/>
-          <w:sz w:val="24"/>
-          <w:szCs w:val="24"/>
-          <w:lang w:val="es-AR" w:eastAsia="en-GB"/>
-        </w:rPr>
-        <w:t>Rovera</w:t>
-      </w:r>
-      <w:proofErr w:type="spellEnd"/>
-      <w:r>
-        <w:rPr>
-          <w:rFonts w:ascii="Overpass" w:eastAsia="Times New Roman" w:hAnsi="Overpass" w:cs="Arial"/>
-          <w:color w:val="000000"/>
-          <w:sz w:val="24"/>
-          <w:szCs w:val="24"/>
-          <w:lang w:val="es-AR" w:eastAsia="en-GB"/>
-        </w:rPr>
-        <w:t>, Gerardo Javier (JTP)</w:t>
+        <w:t>Boiero Rovera, Gerardo Javier (JTP)</w:t>
       </w:r>
     </w:p>
     <w:p>
@@ -954,29 +867,7 @@
           <w:szCs w:val="24"/>
           <w:lang w:val="es-AR" w:eastAsia="en-GB"/>
         </w:rPr>
-        <w:t xml:space="preserve">Crespo, María </w:t>
-      </w:r>
-      <w:proofErr w:type="spellStart"/>
-      <w:r>
-        <w:rPr>
-          <w:rFonts w:ascii="Overpass" w:eastAsia="Times New Roman" w:hAnsi="Overpass" w:cs="Arial"/>
-          <w:color w:val="000000"/>
-          <w:sz w:val="24"/>
-          <w:szCs w:val="24"/>
-          <w:lang w:val="es-AR" w:eastAsia="en-GB"/>
-        </w:rPr>
-        <w:t>Mickaela</w:t>
-      </w:r>
-      <w:proofErr w:type="spellEnd"/>
-      <w:r>
-        <w:rPr>
-          <w:rFonts w:ascii="Overpass" w:eastAsia="Times New Roman" w:hAnsi="Overpass" w:cs="Arial"/>
-          <w:color w:val="000000"/>
-          <w:sz w:val="24"/>
-          <w:szCs w:val="24"/>
-          <w:lang w:val="es-AR" w:eastAsia="en-GB"/>
-        </w:rPr>
-        <w:t xml:space="preserve"> (Ayudante 1ra)</w:t>
+        <w:t>Crespo, María Mickaela (Ayudante 1ra)</w:t>
       </w:r>
     </w:p>
     <w:p>
@@ -1170,7 +1061,6 @@
         </w:rPr>
         <w:t xml:space="preserve"> </w:t>
       </w:r>
-      <w:proofErr w:type="spellStart"/>
       <w:r>
         <w:rPr>
           <w:rFonts w:ascii="Overpass" w:hAnsi="Overpass" w:cs="Courier New"/>
@@ -1182,7 +1072,6 @@
         </w:rPr>
         <w:t>HerramientasParaExamenes</w:t>
       </w:r>
-      <w:proofErr w:type="spellEnd"/>
     </w:p>
     <w:p>
       <w:pPr>
@@ -1291,48 +1180,36 @@
           <w:szCs w:val="24"/>
           <w:lang w:val="es-AR"/>
         </w:rPr>
+        <w:t xml:space="preserve"> Templates</w:t>
+      </w:r>
+    </w:p>
+    <w:p>
+      <w:pPr>
+        <w:rPr>
+          <w:rFonts w:ascii="Overpass" w:hAnsi="Overpass" w:cs="Courier New"/>
+          <w:sz w:val="24"/>
+          <w:szCs w:val="24"/>
+          <w:lang w:val="es-AR"/>
+        </w:rPr>
+      </w:pPr>
+      <w:r>
+        <w:rPr>
+          <w:rFonts w:ascii="Courier New" w:hAnsi="Courier New" w:cs="Courier New"/>
+          <w:sz w:val="24"/>
+          <w:szCs w:val="24"/>
+          <w:lang w:val="es-AR"/>
+        </w:rPr>
+        <w:t>├──</w:t>
+      </w:r>
+      <w:r>
+        <w:rPr>
+          <w:rFonts w:ascii="Overpass" w:hAnsi="Overpass" w:cs="Courier New"/>
+          <w:sz w:val="24"/>
+          <w:szCs w:val="24"/>
+          <w:lang w:val="es-AR"/>
+        </w:rPr>
         <w:t xml:space="preserve"> </w:t>
       </w:r>
-      <w:proofErr w:type="spellStart"/>
-      <w:r>
-        <w:rPr>
-          <w:rFonts w:ascii="Overpass" w:hAnsi="Overpass" w:cs="Courier New"/>
-          <w:sz w:val="24"/>
-          <w:szCs w:val="24"/>
-          <w:lang w:val="es-AR"/>
-        </w:rPr>
-        <w:t>Templates</w:t>
-      </w:r>
-      <w:proofErr w:type="spellEnd"/>
-    </w:p>
-    <w:p>
-      <w:pPr>
-        <w:rPr>
-          <w:rFonts w:ascii="Overpass" w:hAnsi="Overpass" w:cs="Courier New"/>
-          <w:sz w:val="24"/>
-          <w:szCs w:val="24"/>
-          <w:lang w:val="es-AR"/>
-        </w:rPr>
-      </w:pPr>
-      <w:r>
-        <w:rPr>
-          <w:rFonts w:ascii="Courier New" w:hAnsi="Courier New" w:cs="Courier New"/>
-          <w:sz w:val="24"/>
-          <w:szCs w:val="24"/>
-          <w:lang w:val="es-AR"/>
-        </w:rPr>
-        <w:t>├──</w:t>
-      </w:r>
-      <w:r>
-        <w:rPr>
-          <w:rFonts w:ascii="Overpass" w:hAnsi="Overpass" w:cs="Courier New"/>
-          <w:sz w:val="24"/>
-          <w:szCs w:val="24"/>
-          <w:lang w:val="es-AR"/>
-        </w:rPr>
-        <w:t xml:space="preserve"> </w:t>
-      </w:r>
-      <w:proofErr w:type="spellStart"/>
       <w:r>
         <w:rPr>
           <w:rFonts w:ascii="Overpass" w:hAnsi="Overpass" w:cs="Courier New"/>
@@ -1344,7 +1221,6 @@
         </w:rPr>
         <w:t>PlanDeConfiguracion</w:t>
       </w:r>
-      <w:proofErr w:type="spellEnd"/>
     </w:p>
     <w:p>
       <w:pPr>
@@ -1428,9 +1304,54 @@
           <w:szCs w:val="24"/>
           <w:lang w:val="es-AR"/>
         </w:rPr>
+        <w:t xml:space="preserve"> PracticosEvaluables</w:t>
+      </w:r>
+    </w:p>
+    <w:p>
+      <w:pPr>
+        <w:rPr>
+          <w:rFonts w:ascii="Overpass" w:hAnsi="Overpass" w:cs="Courier New"/>
+          <w:sz w:val="24"/>
+          <w:szCs w:val="24"/>
+          <w:lang w:val="es-AR"/>
+        </w:rPr>
+      </w:pPr>
+      <w:r>
+        <w:rPr>
+          <w:rFonts w:ascii="Courier New" w:hAnsi="Courier New" w:cs="Courier New"/>
+          <w:sz w:val="24"/>
+          <w:szCs w:val="24"/>
+          <w:lang w:val="es-AR"/>
+        </w:rPr>
+        <w:t>│</w:t>
+      </w:r>
+      <w:r>
+        <w:rPr>
+          <w:rFonts w:ascii="Overpass" w:hAnsi="Overpass" w:cs="Overpass"/>
+          <w:sz w:val="24"/>
+          <w:szCs w:val="24"/>
+          <w:lang w:val="es-AR"/>
+        </w:rPr>
+        <w:t>  </w:t>
+      </w:r>
+      <w:r>
+        <w:rPr>
+          <w:rFonts w:ascii="Overpass" w:hAnsi="Overpass" w:cs="Courier New"/>
+          <w:sz w:val="24"/>
+          <w:szCs w:val="24"/>
+          <w:lang w:val="es-AR"/>
+        </w:rPr>
         <w:t xml:space="preserve"> </w:t>
       </w:r>
-      <w:proofErr w:type="spellStart"/>
+      <w:r>
+        <w:rPr>
+          <w:rFonts w:ascii="Courier New" w:hAnsi="Courier New" w:cs="Courier New"/>
+          <w:sz w:val="24"/>
+          <w:szCs w:val="24"/>
+          <w:lang w:val="es-AR"/>
+        </w:rPr>
+        <w:t>└──</w:t>
+      </w:r>
       <w:r>
         <w:rPr>
           <w:rFonts w:ascii="Overpass" w:hAnsi="Overpass" w:cs="Courier New"/>
@@ -1438,9 +1359,8 @@
           <w:szCs w:val="24"/>
           <w:lang w:val="es-AR"/>
         </w:rPr>
-        <w:t>PracticosEvaluables</w:t>
-      </w:r>
-      <w:proofErr w:type="spellEnd"/>
+        <w:t xml:space="preserve"> PracticosNoEvaluables</w:t>
+      </w:r>
     </w:p>
     <w:p>
       <w:pPr>
@@ -1458,16 +1378,7 @@
           <w:szCs w:val="24"/>
           <w:lang w:val="es-AR"/>
         </w:rPr>
-        <w:t>│</w:t>
-      </w:r>
-      <w:r>
-        <w:rPr>
-          <w:rFonts w:ascii="Overpass" w:hAnsi="Overpass" w:cs="Overpass"/>
-          <w:sz w:val="24"/>
-          <w:szCs w:val="24"/>
-          <w:lang w:val="es-AR"/>
-        </w:rPr>
-        <w:t>  </w:t>
+        <w:t>└──</w:t>
       </w:r>
       <w:r>
         <w:rPr>
@@ -1478,64 +1389,6 @@
         </w:rPr>
         <w:t xml:space="preserve"> </w:t>
       </w:r>
-      <w:r>
-        <w:rPr>
-          <w:rFonts w:ascii="Courier New" w:hAnsi="Courier New" w:cs="Courier New"/>
-          <w:sz w:val="24"/>
-          <w:szCs w:val="24"/>
-          <w:lang w:val="es-AR"/>
-        </w:rPr>
-        <w:t>└──</w:t>
-      </w:r>
-      <w:r>
-        <w:rPr>
-          <w:rFonts w:ascii="Overpass" w:hAnsi="Overpass" w:cs="Courier New"/>
-          <w:sz w:val="24"/>
-          <w:szCs w:val="24"/>
-          <w:lang w:val="es-AR"/>
-        </w:rPr>
-        <w:t xml:space="preserve"> </w:t>
-      </w:r>
-      <w:proofErr w:type="spellStart"/>
-      <w:r>
-        <w:rPr>
-          <w:rFonts w:ascii="Overpass" w:hAnsi="Overpass" w:cs="Courier New"/>
-          <w:sz w:val="24"/>
-          <w:szCs w:val="24"/>
-          <w:lang w:val="es-AR"/>
-        </w:rPr>
-        <w:t>PracticosNoEvaluables</w:t>
-      </w:r>
-      <w:proofErr w:type="spellEnd"/>
-    </w:p>
-    <w:p>
-      <w:pPr>
-        <w:rPr>
-          <w:rFonts w:ascii="Overpass" w:hAnsi="Overpass" w:cs="Courier New"/>
-          <w:sz w:val="24"/>
-          <w:szCs w:val="24"/>
-          <w:lang w:val="es-AR"/>
-        </w:rPr>
-      </w:pPr>
-      <w:r>
-        <w:rPr>
-          <w:rFonts w:ascii="Courier New" w:hAnsi="Courier New" w:cs="Courier New"/>
-          <w:sz w:val="24"/>
-          <w:szCs w:val="24"/>
-          <w:lang w:val="es-AR"/>
-        </w:rPr>
-        <w:t>└──</w:t>
-      </w:r>
-      <w:r>
-        <w:rPr>
-          <w:rFonts w:ascii="Overpass" w:hAnsi="Overpass" w:cs="Courier New"/>
-          <w:sz w:val="24"/>
-          <w:szCs w:val="24"/>
-          <w:lang w:val="es-AR"/>
-        </w:rPr>
-        <w:t xml:space="preserve"> </w:t>
-      </w:r>
-      <w:proofErr w:type="spellStart"/>
       <w:r>
         <w:rPr>
           <w:rFonts w:ascii="Overpass" w:hAnsi="Overpass" w:cs="Courier New"/>
@@ -1547,7 +1400,6 @@
         </w:rPr>
         <w:t>Teorico</w:t>
       </w:r>
-      <w:proofErr w:type="spellEnd"/>
     </w:p>
     <w:p>
       <w:pPr>
@@ -1583,19 +1435,8 @@
           <w:szCs w:val="24"/>
           <w:lang w:val="es-AR"/>
         </w:rPr>
-        <w:t xml:space="preserve"> </w:t>
-      </w:r>
-      <w:proofErr w:type="spellStart"/>
-      <w:r>
-        <w:rPr>
-          <w:rFonts w:ascii="Overpass" w:hAnsi="Overpass" w:cs="Courier New"/>
-          <w:sz w:val="24"/>
-          <w:szCs w:val="24"/>
-          <w:lang w:val="es-AR"/>
-        </w:rPr>
-        <w:t>Bibliografia</w:t>
-      </w:r>
-      <w:proofErr w:type="spellEnd"/>
+        <w:t xml:space="preserve"> Bibliografia</w:t>
+      </w:r>
     </w:p>
     <w:p>
       <w:pPr>
@@ -1631,29 +1472,36 @@
           <w:szCs w:val="24"/>
           <w:lang w:val="es-AR"/>
         </w:rPr>
-        <w:t xml:space="preserve"> </w:t>
-      </w:r>
-      <w:proofErr w:type="spellStart"/>
-      <w:r>
+        <w:t xml:space="preserve"> PresentacionesDeClase</w:t>
+      </w:r>
+    </w:p>
+    <w:p>
+      <w:pPr>
         <w:rPr>
           <w:rFonts w:ascii="Overpass" w:hAnsi="Overpass" w:cs="Courier New"/>
           <w:sz w:val="24"/>
           <w:szCs w:val="24"/>
           <w:lang w:val="es-AR"/>
         </w:rPr>
-        <w:t>PresentacionesDeClase</w:t>
-      </w:r>
-      <w:proofErr w:type="spellEnd"/>
-    </w:p>
-    <w:p>
-      <w:pPr>
+      </w:pPr>
+      <w:r>
         <w:rPr>
           <w:rFonts w:ascii="Overpass" w:hAnsi="Overpass" w:cs="Courier New"/>
           <w:sz w:val="24"/>
           <w:szCs w:val="24"/>
           <w:lang w:val="es-AR"/>
         </w:rPr>
-      </w:pPr>
+        <w:t xml:space="preserve">    </w:t>
+      </w:r>
+      <w:r>
+        <w:rPr>
+          <w:rFonts w:ascii="Courier New" w:hAnsi="Courier New" w:cs="Courier New"/>
+          <w:sz w:val="24"/>
+          <w:szCs w:val="24"/>
+          <w:lang w:val="es-AR"/>
+        </w:rPr>
+        <w:t>├──</w:t>
+      </w:r>
       <w:r>
         <w:rPr>
           <w:rFonts w:ascii="Overpass" w:hAnsi="Overpass" w:cs="Courier New"/>
@@ -1661,28 +1509,8 @@
           <w:szCs w:val="24"/>
           <w:lang w:val="es-AR"/>
         </w:rPr>
-        <w:t xml:space="preserve">    </w:t>
-      </w:r>
-      <w:r>
-        <w:rPr>
-          <w:rFonts w:ascii="Courier New" w:hAnsi="Courier New" w:cs="Courier New"/>
-          <w:sz w:val="24"/>
-          <w:szCs w:val="24"/>
-          <w:lang w:val="es-AR"/>
-        </w:rPr>
-        <w:t>├──</w:t>
-      </w:r>
-      <w:proofErr w:type="spellStart"/>
-      <w:r>
-        <w:rPr>
-          <w:rFonts w:ascii="Overpass" w:hAnsi="Overpass" w:cs="Courier New"/>
-          <w:sz w:val="24"/>
-          <w:szCs w:val="24"/>
-          <w:lang w:val="es-AR"/>
-        </w:rPr>
         <w:t>TrabajosConceptuales</w:t>
       </w:r>
-      <w:proofErr w:type="spellEnd"/>
     </w:p>
     <w:p>
       <w:pPr>
@@ -1762,23 +1590,7 @@
                 <w:rFonts w:ascii="Overpass" w:hAnsi="Overpass" w:cs="Courier New"/>
                 <w:lang w:val="es-AR"/>
               </w:rPr>
-              <w:t xml:space="preserve">Nombre del </w:t>
-            </w:r>
-            <w:proofErr w:type="spellStart"/>
-            <w:r>
-              <w:rPr>
-                <w:rFonts w:ascii="Overpass" w:hAnsi="Overpass" w:cs="Courier New"/>
-                <w:lang w:val="es-AR"/>
-              </w:rPr>
-              <w:t>Item</w:t>
-            </w:r>
-            <w:proofErr w:type="spellEnd"/>
-            <w:r>
-              <w:rPr>
-                <w:rFonts w:ascii="Overpass" w:hAnsi="Overpass" w:cs="Courier New"/>
-                <w:lang w:val="es-AR"/>
-              </w:rPr>
-              <w:t xml:space="preserve"> de Configuraci</w:t>
+              <w:t>Nombre del Item de Configuraci</w:t>
             </w:r>
             <w:r>
               <w:rPr>
@@ -2102,23 +1914,7 @@
                 <w:rFonts w:ascii="Overpass" w:hAnsi="Overpass" w:cs="Courier New"/>
                 <w:lang w:val="es-AR"/>
               </w:rPr>
-              <w:t>/</w:t>
-            </w:r>
-            <w:proofErr w:type="spellStart"/>
-            <w:r>
-              <w:rPr>
-                <w:rFonts w:ascii="Overpass" w:hAnsi="Overpass" w:cs="Courier New"/>
-                <w:lang w:val="es-AR"/>
-              </w:rPr>
-              <w:t>PlanDeConfiguracion</w:t>
-            </w:r>
-            <w:proofErr w:type="spellEnd"/>
-            <w:r>
-              <w:rPr>
-                <w:rFonts w:ascii="Overpass" w:hAnsi="Overpass" w:cs="Courier New"/>
-                <w:lang w:val="es-AR"/>
-              </w:rPr>
-              <w:t>/</w:t>
+              <w:t>/PlanDeConfiguracion/</w:t>
             </w:r>
           </w:p>
         </w:tc>
@@ -2278,33 +2074,8 @@
                 <w:rFonts w:ascii="Overpass" w:hAnsi="Overpass" w:cs="Courier New"/>
                 <w:lang w:val="es-AR"/>
               </w:rPr>
-              <w:t>ISW-G7-PR_&lt;</w:t>
-            </w:r>
-            <w:proofErr w:type="spellStart"/>
-            <w:r>
-              <w:rPr>
-                <w:rFonts w:ascii="Overpass" w:hAnsi="Overpass" w:cs="Courier New"/>
-                <w:lang w:val="es-AR"/>
-              </w:rPr>
-              <w:t>NombreDelProtocolo</w:t>
-            </w:r>
-            <w:proofErr w:type="spellEnd"/>
-            <w:r>
-              <w:rPr>
-                <w:rFonts w:ascii="Overpass" w:hAnsi="Overpass" w:cs="Courier New"/>
-                <w:lang w:val="es-AR"/>
-              </w:rPr>
-              <w:t>&gt;.</w:t>
-            </w:r>
-            <w:proofErr w:type="spellStart"/>
-            <w:r>
-              <w:rPr>
-                <w:rFonts w:ascii="Overpass" w:hAnsi="Overpass" w:cs="Courier New"/>
-                <w:lang w:val="es-AR"/>
-              </w:rPr>
-              <w:t>pdf</w:t>
-            </w:r>
-            <w:proofErr w:type="spellEnd"/>
+              <w:t>ISW-G7-PR_&lt;NombreDelProtocolo&gt;.pdf</w:t>
+            </w:r>
           </w:p>
         </w:tc>
         <w:tc>
@@ -2326,23 +2097,7 @@
                 <w:rFonts w:ascii="Overpass" w:hAnsi="Overpass" w:cs="Courier New"/>
                 <w:lang w:val="es-AR"/>
               </w:rPr>
-              <w:t>/</w:t>
-            </w:r>
-            <w:proofErr w:type="spellStart"/>
-            <w:r>
-              <w:rPr>
-                <w:rFonts w:ascii="Overpass" w:hAnsi="Overpass" w:cs="Courier New"/>
-                <w:lang w:val="es-AR"/>
-              </w:rPr>
-              <w:t>HerramientasParaExamenes</w:t>
-            </w:r>
-            <w:proofErr w:type="spellEnd"/>
-            <w:r>
-              <w:rPr>
-                <w:rFonts w:ascii="Overpass" w:hAnsi="Overpass" w:cs="Courier New"/>
-                <w:lang w:val="es-AR"/>
-              </w:rPr>
-              <w:t xml:space="preserve"> /Protocolos/</w:t>
+              <w:t>/HerramientasParaExamenes /Protocolos/</w:t>
             </w:r>
           </w:p>
         </w:tc>
@@ -2369,7 +2124,6 @@
                 <w:lang w:val="es-AR"/>
               </w:rPr>
             </w:pPr>
-            <w:proofErr w:type="spellStart"/>
             <w:r>
               <w:rPr>
                 <w:rFonts w:ascii="Overpass" w:hAnsi="Overpass" w:cs="Courier New"/>
@@ -2377,7 +2131,6 @@
               </w:rPr>
               <w:t>Template</w:t>
             </w:r>
-            <w:proofErr w:type="spellEnd"/>
           </w:p>
         </w:tc>
         <w:tc>
@@ -2399,23 +2152,7 @@
                 <w:rFonts w:ascii="Overpass" w:hAnsi="Overpass" w:cs="Courier New"/>
                 <w:lang w:val="es-AR"/>
               </w:rPr>
-              <w:t>ISW-G7-T_&lt;</w:t>
-            </w:r>
-            <w:proofErr w:type="spellStart"/>
-            <w:r>
-              <w:rPr>
-                <w:rFonts w:ascii="Overpass" w:hAnsi="Overpass" w:cs="Courier New"/>
-                <w:lang w:val="es-AR"/>
-              </w:rPr>
-              <w:t>NombreDelTemplate</w:t>
-            </w:r>
-            <w:proofErr w:type="spellEnd"/>
-            <w:r>
-              <w:rPr>
-                <w:rFonts w:ascii="Overpass" w:hAnsi="Overpass" w:cs="Courier New"/>
-                <w:lang w:val="es-AR"/>
-              </w:rPr>
-              <w:t>&gt;.</w:t>
+              <w:t>ISW-G7-T_&lt;NombreDelTemplate&gt;.</w:t>
             </w:r>
           </w:p>
           <w:p>
@@ -2469,17 +2206,8 @@
                 <w:rFonts w:ascii="Overpass" w:hAnsi="Overpass" w:cs="Courier New"/>
                 <w:lang w:val="es-AR"/>
               </w:rPr>
-              <w:t>/</w:t>
-            </w:r>
-            <w:proofErr w:type="spellStart"/>
-            <w:r>
-              <w:rPr>
-                <w:rFonts w:ascii="Overpass" w:hAnsi="Overpass" w:cs="Courier New"/>
-                <w:lang w:val="es-AR"/>
-              </w:rPr>
-              <w:t>HerramientasParaExamenes</w:t>
-            </w:r>
-            <w:proofErr w:type="spellEnd"/>
+              <w:t>/HerramientasParaExamenes</w:t>
+            </w:r>
           </w:p>
           <w:p>
             <w:pPr>
@@ -2495,23 +2223,7 @@
                 <w:rFonts w:ascii="Overpass" w:hAnsi="Overpass" w:cs="Courier New"/>
                 <w:lang w:val="es-AR"/>
               </w:rPr>
-              <w:t>/</w:t>
-            </w:r>
-            <w:proofErr w:type="spellStart"/>
-            <w:r>
-              <w:rPr>
-                <w:rFonts w:ascii="Overpass" w:hAnsi="Overpass" w:cs="Courier New"/>
-                <w:lang w:val="es-AR"/>
-              </w:rPr>
-              <w:t>Templates</w:t>
-            </w:r>
-            <w:proofErr w:type="spellEnd"/>
-            <w:r>
-              <w:rPr>
-                <w:rFonts w:ascii="Overpass" w:hAnsi="Overpass" w:cs="Courier New"/>
-                <w:lang w:val="es-AR"/>
-              </w:rPr>
-              <w:t>/</w:t>
+              <w:t>/Templates/</w:t>
             </w:r>
           </w:p>
         </w:tc>
@@ -2594,23 +2306,7 @@
                 <w:rFonts w:ascii="Overpass" w:hAnsi="Overpass" w:cs="Courier New"/>
                 <w:lang w:val="es-AR"/>
               </w:rPr>
-              <w:t>_&lt;</w:t>
-            </w:r>
-            <w:proofErr w:type="spellStart"/>
-            <w:r>
-              <w:rPr>
-                <w:rFonts w:ascii="Overpass" w:hAnsi="Overpass" w:cs="Courier New"/>
-                <w:lang w:val="es-AR"/>
-              </w:rPr>
-              <w:t>NombreDelEjercicio</w:t>
-            </w:r>
-            <w:proofErr w:type="spellEnd"/>
-            <w:r>
-              <w:rPr>
-                <w:rFonts w:ascii="Overpass" w:hAnsi="Overpass" w:cs="Courier New"/>
-                <w:lang w:val="es-AR"/>
-              </w:rPr>
-              <w:t>&gt;. &lt;extensi</w:t>
+              <w:t>_&lt;NombreDelEjercicio&gt;. &lt;extensi</w:t>
             </w:r>
             <w:r>
               <w:rPr>
@@ -2673,7 +2369,6 @@
                 <w:lang w:val="es-AR"/>
               </w:rPr>
             </w:pPr>
-            <w:proofErr w:type="spellStart"/>
             <w:r>
               <w:rPr>
                 <w:rFonts w:ascii="Overpass" w:hAnsi="Overpass" w:cs="Courier New"/>
@@ -2693,15 +2388,7 @@
                 <w:rFonts w:ascii="Overpass" w:hAnsi="Overpass" w:cs="Courier New"/>
                 <w:lang w:val="es-AR"/>
               </w:rPr>
-              <w:t>cticosEvaluables</w:t>
-            </w:r>
-            <w:proofErr w:type="spellEnd"/>
-            <w:r>
-              <w:rPr>
-                <w:rFonts w:ascii="Overpass" w:hAnsi="Overpass" w:cs="Courier New"/>
-                <w:lang w:val="es-AR"/>
-              </w:rPr>
-              <w:t>/</w:t>
+              <w:t>cticosEvaluables/</w:t>
             </w:r>
           </w:p>
         </w:tc>
@@ -2785,23 +2472,7 @@
                 <w:rFonts w:ascii="Overpass" w:hAnsi="Overpass" w:cs="Courier New"/>
                 <w:lang w:val="es-AR"/>
               </w:rPr>
-              <w:t>_&lt;</w:t>
-            </w:r>
-            <w:proofErr w:type="spellStart"/>
-            <w:r>
-              <w:rPr>
-                <w:rFonts w:ascii="Overpass" w:hAnsi="Overpass" w:cs="Courier New"/>
-                <w:lang w:val="es-AR"/>
-              </w:rPr>
-              <w:t>NombreDelEjercicio</w:t>
-            </w:r>
-            <w:proofErr w:type="spellEnd"/>
-            <w:r>
-              <w:rPr>
-                <w:rFonts w:ascii="Overpass" w:hAnsi="Overpass" w:cs="Courier New"/>
-                <w:lang w:val="es-AR"/>
-              </w:rPr>
-              <w:t>&gt;. docx</w:t>
+              <w:t>_&lt;NombreDelEjercicio&gt;. docx</w:t>
             </w:r>
           </w:p>
         </w:tc>
@@ -2850,7 +2521,6 @@
                 <w:lang w:val="es-AR"/>
               </w:rPr>
             </w:pPr>
-            <w:proofErr w:type="spellStart"/>
             <w:r>
               <w:rPr>
                 <w:rFonts w:ascii="Overpass" w:hAnsi="Overpass" w:cs="Courier New"/>
@@ -2870,15 +2540,7 @@
                 <w:rFonts w:ascii="Overpass" w:hAnsi="Overpass" w:cs="Courier New"/>
                 <w:lang w:val="es-AR"/>
               </w:rPr>
-              <w:t>cticosNoEvaluables</w:t>
-            </w:r>
-            <w:proofErr w:type="spellEnd"/>
-            <w:r>
-              <w:rPr>
-                <w:rFonts w:ascii="Overpass" w:hAnsi="Overpass" w:cs="Courier New"/>
-                <w:lang w:val="es-AR"/>
-              </w:rPr>
-              <w:t>/</w:t>
+              <w:t>cticosNoEvaluables/</w:t>
             </w:r>
           </w:p>
         </w:tc>
@@ -2947,33 +2609,8 @@
                 <w:rFonts w:ascii="Overpass" w:hAnsi="Overpass" w:cs="Courier New"/>
                 <w:lang w:val="es-AR"/>
               </w:rPr>
-              <w:t>_&lt;</w:t>
-            </w:r>
-            <w:proofErr w:type="spellStart"/>
-            <w:r>
-              <w:rPr>
-                <w:rFonts w:ascii="Overpass" w:hAnsi="Overpass" w:cs="Courier New"/>
-                <w:lang w:val="es-AR"/>
-              </w:rPr>
-              <w:t>NombreDelTrabajo</w:t>
-            </w:r>
-            <w:proofErr w:type="spellEnd"/>
-            <w:r>
-              <w:rPr>
-                <w:rFonts w:ascii="Overpass" w:hAnsi="Overpass" w:cs="Courier New"/>
-                <w:lang w:val="es-AR"/>
-              </w:rPr>
-              <w:t>&gt;.</w:t>
-            </w:r>
-            <w:proofErr w:type="spellStart"/>
-            <w:r>
-              <w:rPr>
-                <w:rFonts w:ascii="Overpass" w:hAnsi="Overpass" w:cs="Courier New"/>
-                <w:lang w:val="es-AR"/>
-              </w:rPr>
-              <w:t>pdf</w:t>
-            </w:r>
-            <w:proofErr w:type="spellEnd"/>
+              <w:t>_&lt;NombreDelTrabajo&gt;.pdf</w:t>
+            </w:r>
           </w:p>
         </w:tc>
         <w:tc>
@@ -2995,15 +2632,7 @@
                 <w:rFonts w:ascii="Overpass" w:hAnsi="Overpass" w:cs="Courier New"/>
                 <w:lang w:val="es-AR"/>
               </w:rPr>
-              <w:t>/</w:t>
-            </w:r>
-            <w:proofErr w:type="spellStart"/>
-            <w:r>
-              <w:rPr>
-                <w:rFonts w:ascii="Overpass" w:hAnsi="Overpass" w:cs="Courier New"/>
-                <w:lang w:val="es-AR"/>
-              </w:rPr>
-              <w:t>Te</w:t>
+              <w:t>/Te</w:t>
             </w:r>
             <w:r>
               <w:rPr>
@@ -3017,15 +2646,7 @@
                 <w:rFonts w:ascii="Overpass" w:hAnsi="Overpass" w:cs="Courier New"/>
                 <w:lang w:val="es-AR"/>
               </w:rPr>
-              <w:t>rico</w:t>
-            </w:r>
-            <w:proofErr w:type="spellEnd"/>
-            <w:r>
-              <w:rPr>
-                <w:rFonts w:ascii="Overpass" w:hAnsi="Overpass" w:cs="Courier New"/>
-                <w:lang w:val="es-AR"/>
-              </w:rPr>
-              <w:t>/</w:t>
+              <w:t>rico/</w:t>
             </w:r>
           </w:p>
           <w:p>
@@ -3037,21 +2658,12 @@
                 <w:lang w:val="es-AR"/>
               </w:rPr>
             </w:pPr>
-            <w:proofErr w:type="spellStart"/>
-            <w:r>
-              <w:rPr>
-                <w:rFonts w:ascii="Overpass" w:hAnsi="Overpass" w:cs="Courier New"/>
-                <w:lang w:val="es-AR"/>
-              </w:rPr>
-              <w:t>TrabajosConceptuales</w:t>
-            </w:r>
-            <w:proofErr w:type="spellEnd"/>
-            <w:r>
-              <w:rPr>
-                <w:rFonts w:ascii="Overpass" w:hAnsi="Overpass" w:cs="Courier New"/>
-                <w:lang w:val="es-AR"/>
-              </w:rPr>
-              <w:t>/</w:t>
+            <w:r>
+              <w:rPr>
+                <w:rFonts w:ascii="Overpass" w:hAnsi="Overpass" w:cs="Courier New"/>
+                <w:lang w:val="es-AR"/>
+              </w:rPr>
+              <w:t>TrabajosConceptuales/</w:t>
             </w:r>
           </w:p>
         </w:tc>
@@ -3120,15 +2732,7 @@
                 <w:rFonts w:ascii="Overpass" w:hAnsi="Overpass" w:cs="Courier New"/>
                 <w:lang w:val="es-AR"/>
               </w:rPr>
-              <w:t>_&lt;</w:t>
-            </w:r>
-            <w:proofErr w:type="spellStart"/>
-            <w:r>
-              <w:rPr>
-                <w:rFonts w:ascii="Overpass" w:hAnsi="Overpass" w:cs="Courier New"/>
-                <w:lang w:val="es-AR"/>
-              </w:rPr>
-              <w:t>NombreDeLaPresentaci</w:t>
+              <w:t>_&lt;NombreDeLaPresentaci</w:t>
             </w:r>
             <w:r>
               <w:rPr>
@@ -3142,25 +2746,8 @@
                 <w:rFonts w:ascii="Overpass" w:hAnsi="Overpass" w:cs="Courier New"/>
                 <w:lang w:val="es-AR"/>
               </w:rPr>
-              <w:t>n</w:t>
-            </w:r>
-            <w:proofErr w:type="spellEnd"/>
-            <w:r>
-              <w:rPr>
-                <w:rFonts w:ascii="Overpass" w:hAnsi="Overpass" w:cs="Courier New"/>
-                <w:lang w:val="es-AR"/>
-              </w:rPr>
-              <w:t>&gt;.</w:t>
-            </w:r>
-            <w:proofErr w:type="spellStart"/>
-            <w:r>
-              <w:rPr>
-                <w:rFonts w:ascii="Overpass" w:hAnsi="Overpass" w:cs="Courier New"/>
-                <w:lang w:val="es-AR"/>
-              </w:rPr>
-              <w:t>pdf</w:t>
-            </w:r>
-            <w:proofErr w:type="spellEnd"/>
+              <w:t>n&gt;.pdf</w:t>
+            </w:r>
           </w:p>
         </w:tc>
         <w:tc>
@@ -3182,15 +2769,7 @@
                 <w:rFonts w:ascii="Overpass" w:hAnsi="Overpass" w:cs="Courier New"/>
                 <w:lang w:val="es-AR"/>
               </w:rPr>
-              <w:t>/</w:t>
-            </w:r>
-            <w:proofErr w:type="spellStart"/>
-            <w:r>
-              <w:rPr>
-                <w:rFonts w:ascii="Overpass" w:hAnsi="Overpass" w:cs="Courier New"/>
-                <w:lang w:val="es-AR"/>
-              </w:rPr>
-              <w:t>Te</w:t>
+              <w:t>/Te</w:t>
             </w:r>
             <w:r>
               <w:rPr>
@@ -3204,15 +2783,7 @@
                 <w:rFonts w:ascii="Overpass" w:hAnsi="Overpass" w:cs="Courier New"/>
                 <w:lang w:val="es-AR"/>
               </w:rPr>
-              <w:t>rico</w:t>
-            </w:r>
-            <w:proofErr w:type="spellEnd"/>
-            <w:r>
-              <w:rPr>
-                <w:rFonts w:ascii="Overpass" w:hAnsi="Overpass" w:cs="Courier New"/>
-                <w:lang w:val="es-AR"/>
-              </w:rPr>
-              <w:t>/</w:t>
+              <w:t>rico/</w:t>
             </w:r>
           </w:p>
           <w:p>
@@ -3224,21 +2795,12 @@
                 <w:lang w:val="es-AR"/>
               </w:rPr>
             </w:pPr>
-            <w:proofErr w:type="spellStart"/>
-            <w:r>
-              <w:rPr>
-                <w:rFonts w:ascii="Overpass" w:hAnsi="Overpass" w:cs="Courier New"/>
-                <w:lang w:val="es-AR"/>
-              </w:rPr>
-              <w:t>PresentacionesDeClases</w:t>
-            </w:r>
-            <w:proofErr w:type="spellEnd"/>
-            <w:r>
-              <w:rPr>
-                <w:rFonts w:ascii="Overpass" w:hAnsi="Overpass" w:cs="Courier New"/>
-                <w:lang w:val="es-AR"/>
-              </w:rPr>
-              <w:t>/</w:t>
+            <w:r>
+              <w:rPr>
+                <w:rFonts w:ascii="Overpass" w:hAnsi="Overpass" w:cs="Courier New"/>
+                <w:lang w:val="es-AR"/>
+              </w:rPr>
+              <w:t>PresentacionesDeClases/</w:t>
             </w:r>
           </w:p>
         </w:tc>
@@ -3292,33 +2854,8 @@
                 <w:rFonts w:ascii="Overpass" w:hAnsi="Overpass" w:cs="Courier New"/>
                 <w:lang w:val="es-AR"/>
               </w:rPr>
-              <w:t>ISW-G7-B_&lt;</w:t>
-            </w:r>
-            <w:proofErr w:type="spellStart"/>
-            <w:r>
-              <w:rPr>
-                <w:rFonts w:ascii="Overpass" w:hAnsi="Overpass" w:cs="Courier New"/>
-                <w:lang w:val="es-AR"/>
-              </w:rPr>
-              <w:t>NombreDelLibro</w:t>
-            </w:r>
-            <w:proofErr w:type="spellEnd"/>
-            <w:r>
-              <w:rPr>
-                <w:rFonts w:ascii="Overpass" w:hAnsi="Overpass" w:cs="Courier New"/>
-                <w:lang w:val="es-AR"/>
-              </w:rPr>
-              <w:t>&gt;.</w:t>
-            </w:r>
-            <w:proofErr w:type="spellStart"/>
-            <w:r>
-              <w:rPr>
-                <w:rFonts w:ascii="Overpass" w:hAnsi="Overpass" w:cs="Courier New"/>
-                <w:lang w:val="es-AR"/>
-              </w:rPr>
-              <w:t>pdf</w:t>
-            </w:r>
-            <w:proofErr w:type="spellEnd"/>
+              <w:t>ISW-G7-B_&lt;NombreDelLibro&gt;.pdf</w:t>
+            </w:r>
           </w:p>
         </w:tc>
         <w:tc>
@@ -3340,15 +2877,7 @@
                 <w:rFonts w:ascii="Overpass" w:hAnsi="Overpass" w:cs="Courier New"/>
                 <w:lang w:val="es-AR"/>
               </w:rPr>
-              <w:t>/</w:t>
-            </w:r>
-            <w:proofErr w:type="spellStart"/>
-            <w:r>
-              <w:rPr>
-                <w:rFonts w:ascii="Overpass" w:hAnsi="Overpass" w:cs="Courier New"/>
-                <w:lang w:val="es-AR"/>
-              </w:rPr>
-              <w:t>Te</w:t>
+              <w:t>/Te</w:t>
             </w:r>
             <w:r>
               <w:rPr>
@@ -3362,15 +2891,7 @@
                 <w:rFonts w:ascii="Overpass" w:hAnsi="Overpass" w:cs="Courier New"/>
                 <w:lang w:val="es-AR"/>
               </w:rPr>
-              <w:t>rico</w:t>
-            </w:r>
-            <w:proofErr w:type="spellEnd"/>
-            <w:r>
-              <w:rPr>
-                <w:rFonts w:ascii="Overpass" w:hAnsi="Overpass" w:cs="Courier New"/>
-                <w:lang w:val="es-AR"/>
-              </w:rPr>
-              <w:t>/Bibliograf</w:t>
+              <w:t>rico/Bibliograf</w:t>
             </w:r>
             <w:r>
               <w:rPr>
@@ -3669,23 +3190,7 @@
                 <w:rFonts w:ascii="Overpass" w:hAnsi="Overpass" w:cs="Courier New"/>
                 <w:lang w:val="es-AR"/>
               </w:rPr>
-              <w:t>ctico/</w:t>
-            </w:r>
-            <w:proofErr w:type="spellStart"/>
-            <w:r>
-              <w:rPr>
-                <w:rFonts w:ascii="Overpass" w:hAnsi="Overpass" w:cs="Courier New"/>
-                <w:lang w:val="es-AR"/>
-              </w:rPr>
-              <w:t>PracticosEvaluables</w:t>
-            </w:r>
-            <w:proofErr w:type="spellEnd"/>
-            <w:r>
-              <w:rPr>
-                <w:rFonts w:ascii="Overpass" w:hAnsi="Overpass" w:cs="Courier New"/>
-                <w:lang w:val="es-AR"/>
-              </w:rPr>
-              <w:t>/</w:t>
+              <w:t>ctico/PracticosEvaluables/</w:t>
             </w:r>
           </w:p>
         </w:tc>
@@ -3762,39 +3267,7 @@
                 <w:rFonts w:ascii="Overpass" w:hAnsi="Overpass" w:cs="Courier New"/>
                 <w:lang w:val="es-AR"/>
               </w:rPr>
-              <w:t>/</w:t>
-            </w:r>
-            <w:proofErr w:type="spellStart"/>
-            <w:r>
-              <w:rPr>
-                <w:rFonts w:ascii="Overpass" w:hAnsi="Overpass" w:cs="Courier New"/>
-                <w:lang w:val="es-AR"/>
-              </w:rPr>
-              <w:t>Teorico</w:t>
-            </w:r>
-            <w:proofErr w:type="spellEnd"/>
-            <w:r>
-              <w:rPr>
-                <w:rFonts w:ascii="Overpass" w:hAnsi="Overpass" w:cs="Courier New"/>
-                <w:lang w:val="es-AR"/>
-              </w:rPr>
-              <w:t>/</w:t>
-            </w:r>
-            <w:proofErr w:type="spellStart"/>
-            <w:r>
-              <w:rPr>
-                <w:rFonts w:ascii="Overpass" w:hAnsi="Overpass" w:cs="Courier New"/>
-                <w:lang w:val="es-AR"/>
-              </w:rPr>
-              <w:t>TrabajosConceptuales</w:t>
-            </w:r>
-            <w:proofErr w:type="spellEnd"/>
-            <w:r>
-              <w:rPr>
-                <w:rFonts w:ascii="Overpass" w:hAnsi="Overpass" w:cs="Courier New"/>
-                <w:lang w:val="es-AR"/>
-              </w:rPr>
-              <w:t xml:space="preserve"> /</w:t>
+              <w:t>/Teorico/TrabajosConceptuales /</w:t>
             </w:r>
           </w:p>
         </w:tc>
@@ -3871,23 +3344,7 @@
                 <w:rFonts w:ascii="Overpass" w:hAnsi="Overpass" w:cs="Courier New"/>
                 <w:lang w:val="es-AR"/>
               </w:rPr>
-              <w:t xml:space="preserve">Nombre del </w:t>
-            </w:r>
-            <w:proofErr w:type="spellStart"/>
-            <w:r>
-              <w:rPr>
-                <w:rFonts w:ascii="Overpass" w:hAnsi="Overpass" w:cs="Courier New"/>
-                <w:lang w:val="es-AR"/>
-              </w:rPr>
-              <w:t>Item</w:t>
-            </w:r>
-            <w:proofErr w:type="spellEnd"/>
-            <w:r>
-              <w:rPr>
-                <w:rFonts w:ascii="Overpass" w:hAnsi="Overpass" w:cs="Courier New"/>
-                <w:lang w:val="es-AR"/>
-              </w:rPr>
-              <w:t xml:space="preserve"> de Configuraci</w:t>
+              <w:t>Nombre del Item de Configuraci</w:t>
             </w:r>
             <w:r>
               <w:rPr>
@@ -3996,21 +3453,12 @@
                 <w:lang w:val="es-AR"/>
               </w:rPr>
             </w:pPr>
-            <w:proofErr w:type="spellStart"/>
-            <w:r>
-              <w:rPr>
-                <w:rFonts w:ascii="Overpass" w:hAnsi="Overpass" w:cs="Courier New"/>
-                <w:lang w:val="es-AR"/>
-              </w:rPr>
-              <w:t>pdf</w:t>
-            </w:r>
-            <w:proofErr w:type="spellEnd"/>
-            <w:r>
-              <w:rPr>
-                <w:rFonts w:ascii="Overpass" w:hAnsi="Overpass" w:cs="Courier New"/>
-                <w:lang w:val="es-AR"/>
-              </w:rPr>
-              <w:t>, docx</w:t>
+            <w:r>
+              <w:rPr>
+                <w:rFonts w:ascii="Overpass" w:hAnsi="Overpass" w:cs="Courier New"/>
+                <w:lang w:val="es-AR"/>
+              </w:rPr>
+              <w:t>pdf, docx</w:t>
             </w:r>
           </w:p>
         </w:tc>
@@ -4036,7 +3484,6 @@
                 <w:lang w:val="es-AR"/>
               </w:rPr>
             </w:pPr>
-            <w:proofErr w:type="spellStart"/>
             <w:r>
               <w:rPr>
                 <w:rFonts w:ascii="Overpass" w:hAnsi="Overpass" w:cs="Courier New"/>
@@ -4044,7 +3491,6 @@
               </w:rPr>
               <w:t>Template</w:t>
             </w:r>
-            <w:proofErr w:type="spellEnd"/>
           </w:p>
         </w:tc>
         <w:tc>
@@ -4063,21 +3509,12 @@
                 <w:lang w:val="es-AR"/>
               </w:rPr>
             </w:pPr>
-            <w:proofErr w:type="spellStart"/>
-            <w:r>
-              <w:rPr>
-                <w:rFonts w:ascii="Overpass" w:hAnsi="Overpass" w:cs="Courier New"/>
-                <w:lang w:val="es-AR"/>
-              </w:rPr>
-              <w:t>pdf</w:t>
-            </w:r>
-            <w:proofErr w:type="spellEnd"/>
-            <w:r>
-              <w:rPr>
-                <w:rFonts w:ascii="Overpass" w:hAnsi="Overpass" w:cs="Courier New"/>
-                <w:lang w:val="es-AR"/>
-              </w:rPr>
-              <w:t>, docx, xlsx</w:t>
+            <w:r>
+              <w:rPr>
+                <w:rFonts w:ascii="Overpass" w:hAnsi="Overpass" w:cs="Courier New"/>
+                <w:lang w:val="es-AR"/>
+              </w:rPr>
+              <w:t>pdf, docx, xlsx</w:t>
             </w:r>
           </w:p>
         </w:tc>
@@ -4143,21 +3580,19 @@
                 <w:lang w:val="es-AR"/>
               </w:rPr>
             </w:pPr>
-            <w:proofErr w:type="spellStart"/>
-            <w:r>
-              <w:rPr>
-                <w:rFonts w:ascii="Overpass" w:hAnsi="Overpass" w:cs="Courier New"/>
-                <w:lang w:val="es-AR"/>
-              </w:rPr>
-              <w:t>pdf</w:t>
-            </w:r>
-            <w:proofErr w:type="spellEnd"/>
-            <w:r>
-              <w:rPr>
-                <w:rFonts w:ascii="Overpass" w:hAnsi="Overpass" w:cs="Courier New"/>
-                <w:lang w:val="es-AR"/>
-              </w:rPr>
-              <w:t>, docx</w:t>
+            <w:r>
+              <w:rPr>
+                <w:rFonts w:ascii="Overpass" w:hAnsi="Overpass" w:cs="Courier New"/>
+                <w:lang w:val="es-AR"/>
+              </w:rPr>
+              <w:t>pdf, docx</w:t>
+            </w:r>
+            <w:r>
+              <w:rPr>
+                <w:rFonts w:ascii="Overpass" w:hAnsi="Overpass" w:cs="Courier New"/>
+                <w:lang w:val="es-AR"/>
+              </w:rPr>
+              <w:t>, zip</w:t>
             </w:r>
           </w:p>
         </w:tc>
@@ -4362,7 +3797,6 @@
                 <w:lang w:val="es-AR"/>
               </w:rPr>
             </w:pPr>
-            <w:proofErr w:type="spellStart"/>
             <w:r>
               <w:rPr>
                 <w:rFonts w:ascii="Overpass" w:hAnsi="Overpass" w:cs="Courier New"/>
@@ -4370,7 +3804,6 @@
               </w:rPr>
               <w:t>Template</w:t>
             </w:r>
-            <w:proofErr w:type="spellEnd"/>
           </w:p>
         </w:tc>
       </w:tr>
@@ -4876,23 +4309,7 @@
           <w:rFonts w:ascii="Overpass" w:hAnsi="Overpass" w:cs="Courier New"/>
           <w:lang w:val="es-AR"/>
         </w:rPr>
-        <w:t>Tag de la línea base:  ISW-</w:t>
-      </w:r>
-      <w:proofErr w:type="spellStart"/>
-      <w:r>
-        <w:rPr>
-          <w:rFonts w:ascii="Overpass" w:hAnsi="Overpass" w:cs="Courier New"/>
-          <w:lang w:val="es-AR"/>
-        </w:rPr>
-        <w:t>LineaBase_v</w:t>
-      </w:r>
-      <w:proofErr w:type="spellEnd"/>
-      <w:r>
-        <w:rPr>
-          <w:rFonts w:ascii="Overpass" w:hAnsi="Overpass" w:cs="Courier New"/>
-          <w:lang w:val="es-AR"/>
-        </w:rPr>
-        <w:t>&lt;X&gt;</w:t>
+        <w:t>Tag de la línea base:  ISW-LineaBase_v&lt;X&gt;</w:t>
       </w:r>
     </w:p>
     <w:p>
@@ -4953,7 +4370,7 @@
 </file>
 
 <file path=word/endnotes.xml><?xml version="1.0" encoding="utf-8"?>
-<w:endnotes xmlns:wpc="http://schemas.microsoft.com/office/word/2010/wordprocessingCanvas" xmlns:cx="http://schemas.microsoft.com/office/drawing/2014/chartex" xmlns:cx1="http://schemas.microsoft.com/office/drawing/2015/9/8/chartex" xmlns:cx2="http://schemas.microsoft.com/office/drawing/2015/10/21/chartex" xmlns:cx3="http://schemas.microsoft.com/office/drawing/2016/5/9/chartex" xmlns:cx4="http://schemas.microsoft.com/office/drawing/2016/5/10/chartex" xmlns:cx5="http://schemas.microsoft.com/office/drawing/2016/5/11/chartex" xmlns:cx6="http://schemas.microsoft.com/office/drawing/2016/5/12/chartex" xmlns:cx7="http://schemas.microsoft.com/office/drawing/2016/5/13/chartex" xmlns:cx8="http://schemas.microsoft.com/office/drawing/2016/5/14/chartex" xmlns:mc="http://schemas.openxmlformats.org/markup-compatibility/2006" xmlns:aink="http://schemas.microsoft.com/office/drawing/2016/ink" xmlns:am3d="http://schemas.microsoft.com/office/drawing/2017/model3d" xmlns:o="urn:schemas-microsoft-com:office:office" xmlns:r="http://schemas.openxmlformats.org/officeDocument/2006/relationships" xmlns:m="http://schemas.openxmlformats.org/officeDocument/2006/math" xmlns:v="urn:schemas-microsoft-com:vml" xmlns:wp14="http://schemas.microsoft.com/office/word/2010/wordprocessingDrawing" xmlns:wp="http://schemas.openxmlformats.org/drawingml/2006/wordprocessingDrawing" xmlns:w10="urn:schemas-microsoft-com:office:word" xmlns:w="http://schemas.openxmlformats.org/wordprocessingml/2006/main" xmlns:w14="http://schemas.microsoft.com/office/word/2010/wordml" xmlns:w15="http://schemas.microsoft.com/office/word/2012/wordml" xmlns:w16cex="http://schemas.microsoft.com/office/word/2018/wordml/cex" xmlns:w16cid="http://schemas.microsoft.com/office/word/2016/wordml/cid" xmlns:w16="http://schemas.microsoft.com/office/word/2018/wordml" xmlns:w16se="http://schemas.microsoft.com/office/word/2015/wordml/symex" xmlns:wpg="http://schemas.microsoft.com/office/word/2010/wordprocessingGroup" xmlns:wpi="http://schemas.microsoft.com/office/word/2010/wordprocessingInk" xmlns:wne="http://schemas.microsoft.com/office/word/2006/wordml" xmlns:wps="http://schemas.microsoft.com/office/word/2010/wordprocessingShape" mc:Ignorable="w14 w15 w16se w16cid w16 w16cex wp14">
+<w:endnotes xmlns:wpc="http://schemas.microsoft.com/office/word/2010/wordprocessingCanvas" xmlns:cx="http://schemas.microsoft.com/office/drawing/2014/chartex" xmlns:cx1="http://schemas.microsoft.com/office/drawing/2015/9/8/chartex" xmlns:cx2="http://schemas.microsoft.com/office/drawing/2015/10/21/chartex" xmlns:cx3="http://schemas.microsoft.com/office/drawing/2016/5/9/chartex" xmlns:cx4="http://schemas.microsoft.com/office/drawing/2016/5/10/chartex" xmlns:cx5="http://schemas.microsoft.com/office/drawing/2016/5/11/chartex" xmlns:cx6="http://schemas.microsoft.com/office/drawing/2016/5/12/chartex" xmlns:cx7="http://schemas.microsoft.com/office/drawing/2016/5/13/chartex" xmlns:cx8="http://schemas.microsoft.com/office/drawing/2016/5/14/chartex" xmlns:mc="http://schemas.openxmlformats.org/markup-compatibility/2006" xmlns:aink="http://schemas.microsoft.com/office/drawing/2016/ink" xmlns:am3d="http://schemas.microsoft.com/office/drawing/2017/model3d" xmlns:o="urn:schemas-microsoft-com:office:office" xmlns:r="http://schemas.openxmlformats.org/officeDocument/2006/relationships" xmlns:m="http://schemas.openxmlformats.org/officeDocument/2006/math" xmlns:v="urn:schemas-microsoft-com:vml" xmlns:wp14="http://schemas.microsoft.com/office/word/2010/wordprocessingDrawing" xmlns:wp="http://schemas.openxmlformats.org/drawingml/2006/wordprocessingDrawing" xmlns:w10="urn:schemas-microsoft-com:office:word" xmlns:w="http://schemas.openxmlformats.org/wordprocessingml/2006/main" xmlns:w14="http://schemas.microsoft.com/office/word/2010/wordml" xmlns:w15="http://schemas.microsoft.com/office/word/2012/wordml" xmlns:w16cex="http://schemas.microsoft.com/office/word/2018/wordml/cex" xmlns:w16cid="http://schemas.microsoft.com/office/word/2016/wordml/cid" xmlns:w16="http://schemas.microsoft.com/office/word/2018/wordml" xmlns:w16sdtdh="http://schemas.microsoft.com/office/word/2020/wordml/sdtdatahash" xmlns:w16se="http://schemas.microsoft.com/office/word/2015/wordml/symex" xmlns:wpg="http://schemas.microsoft.com/office/word/2010/wordprocessingGroup" xmlns:wpi="http://schemas.microsoft.com/office/word/2010/wordprocessingInk" xmlns:wne="http://schemas.microsoft.com/office/word/2006/wordml" xmlns:wps="http://schemas.microsoft.com/office/word/2010/wordprocessingShape" mc:Ignorable="w14 w15 w16se w16cid w16 w16cex w16sdtdh wp14">
   <w:endnote w:type="separator" w:id="-1">
     <w:p>
       <w:pPr>
@@ -4978,7 +4395,7 @@
 </file>
 
 <file path=word/footnotes.xml><?xml version="1.0" encoding="utf-8"?>
-<w:footnotes xmlns:wpc="http://schemas.microsoft.com/office/word/2010/wordprocessingCanvas" xmlns:cx="http://schemas.microsoft.com/office/drawing/2014/chartex" xmlns:cx1="http://schemas.microsoft.com/office/drawing/2015/9/8/chartex" xmlns:cx2="http://schemas.microsoft.com/office/drawing/2015/10/21/chartex" xmlns:cx3="http://schemas.microsoft.com/office/drawing/2016/5/9/chartex" xmlns:cx4="http://schemas.microsoft.com/office/drawing/2016/5/10/chartex" xmlns:cx5="http://schemas.microsoft.com/office/drawing/2016/5/11/chartex" xmlns:cx6="http://schemas.microsoft.com/office/drawing/2016/5/12/chartex" xmlns:cx7="http://schemas.microsoft.com/office/drawing/2016/5/13/chartex" xmlns:cx8="http://schemas.microsoft.com/office/drawing/2016/5/14/chartex" xmlns:mc="http://schemas.openxmlformats.org/markup-compatibility/2006" xmlns:aink="http://schemas.microsoft.com/office/drawing/2016/ink" xmlns:am3d="http://schemas.microsoft.com/office/drawing/2017/model3d" xmlns:o="urn:schemas-microsoft-com:office:office" xmlns:r="http://schemas.openxmlformats.org/officeDocument/2006/relationships" xmlns:m="http://schemas.openxmlformats.org/officeDocument/2006/math" xmlns:v="urn:schemas-microsoft-com:vml" xmlns:wp14="http://schemas.microsoft.com/office/word/2010/wordprocessingDrawing" xmlns:wp="http://schemas.openxmlformats.org/drawingml/2006/wordprocessingDrawing" xmlns:w10="urn:schemas-microsoft-com:office:word" xmlns:w="http://schemas.openxmlformats.org/wordprocessingml/2006/main" xmlns:w14="http://schemas.microsoft.com/office/word/2010/wordml" xmlns:w15="http://schemas.microsoft.com/office/word/2012/wordml" xmlns:w16cex="http://schemas.microsoft.com/office/word/2018/wordml/cex" xmlns:w16cid="http://schemas.microsoft.com/office/word/2016/wordml/cid" xmlns:w16="http://schemas.microsoft.com/office/word/2018/wordml" xmlns:w16se="http://schemas.microsoft.com/office/word/2015/wordml/symex" xmlns:wpg="http://schemas.microsoft.com/office/word/2010/wordprocessingGroup" xmlns:wpi="http://schemas.microsoft.com/office/word/2010/wordprocessingInk" xmlns:wne="http://schemas.microsoft.com/office/word/2006/wordml" xmlns:wps="http://schemas.microsoft.com/office/word/2010/wordprocessingShape" mc:Ignorable="w14 w15 w16se w16cid w16 w16cex wp14">
+<w:footnotes xmlns:wpc="http://schemas.microsoft.com/office/word/2010/wordprocessingCanvas" xmlns:cx="http://schemas.microsoft.com/office/drawing/2014/chartex" xmlns:cx1="http://schemas.microsoft.com/office/drawing/2015/9/8/chartex" xmlns:cx2="http://schemas.microsoft.com/office/drawing/2015/10/21/chartex" xmlns:cx3="http://schemas.microsoft.com/office/drawing/2016/5/9/chartex" xmlns:cx4="http://schemas.microsoft.com/office/drawing/2016/5/10/chartex" xmlns:cx5="http://schemas.microsoft.com/office/drawing/2016/5/11/chartex" xmlns:cx6="http://schemas.microsoft.com/office/drawing/2016/5/12/chartex" xmlns:cx7="http://schemas.microsoft.com/office/drawing/2016/5/13/chartex" xmlns:cx8="http://schemas.microsoft.com/office/drawing/2016/5/14/chartex" xmlns:mc="http://schemas.openxmlformats.org/markup-compatibility/2006" xmlns:aink="http://schemas.microsoft.com/office/drawing/2016/ink" xmlns:am3d="http://schemas.microsoft.com/office/drawing/2017/model3d" xmlns:o="urn:schemas-microsoft-com:office:office" xmlns:r="http://schemas.openxmlformats.org/officeDocument/2006/relationships" xmlns:m="http://schemas.openxmlformats.org/officeDocument/2006/math" xmlns:v="urn:schemas-microsoft-com:vml" xmlns:wp14="http://schemas.microsoft.com/office/word/2010/wordprocessingDrawing" xmlns:wp="http://schemas.openxmlformats.org/drawingml/2006/wordprocessingDrawing" xmlns:w10="urn:schemas-microsoft-com:office:word" xmlns:w="http://schemas.openxmlformats.org/wordprocessingml/2006/main" xmlns:w14="http://schemas.microsoft.com/office/word/2010/wordml" xmlns:w15="http://schemas.microsoft.com/office/word/2012/wordml" xmlns:w16cex="http://schemas.microsoft.com/office/word/2018/wordml/cex" xmlns:w16cid="http://schemas.microsoft.com/office/word/2016/wordml/cid" xmlns:w16="http://schemas.microsoft.com/office/word/2018/wordml" xmlns:w16sdtdh="http://schemas.microsoft.com/office/word/2020/wordml/sdtdatahash" xmlns:w16se="http://schemas.microsoft.com/office/word/2015/wordml/symex" xmlns:wpg="http://schemas.microsoft.com/office/word/2010/wordprocessingGroup" xmlns:wpi="http://schemas.microsoft.com/office/word/2010/wordprocessingInk" xmlns:wne="http://schemas.microsoft.com/office/word/2006/wordml" xmlns:wps="http://schemas.microsoft.com/office/word/2010/wordprocessingShape" mc:Ignorable="w14 w15 w16se w16cid w16 w16cex w16sdtdh wp14">
   <w:footnote w:type="separator" w:id="-1">
     <w:p>
       <w:pPr>
@@ -5003,7 +4420,7 @@
 </file>
 
 <file path=word/header1.xml><?xml version="1.0" encoding="utf-8"?>
-<w:hdr xmlns:wpc="http://schemas.microsoft.com/office/word/2010/wordprocessingCanvas" xmlns:cx="http://schemas.microsoft.com/office/drawing/2014/chartex" xmlns:cx1="http://schemas.microsoft.com/office/drawing/2015/9/8/chartex" xmlns:cx2="http://schemas.microsoft.com/office/drawing/2015/10/21/chartex" xmlns:cx3="http://schemas.microsoft.com/office/drawing/2016/5/9/chartex" xmlns:cx4="http://schemas.microsoft.com/office/drawing/2016/5/10/chartex" xmlns:cx5="http://schemas.microsoft.com/office/drawing/2016/5/11/chartex" xmlns:cx6="http://schemas.microsoft.com/office/drawing/2016/5/12/chartex" xmlns:cx7="http://schemas.microsoft.com/office/drawing/2016/5/13/chartex" xmlns:cx8="http://schemas.microsoft.com/office/drawing/2016/5/14/chartex" xmlns:mc="http://schemas.openxmlformats.org/markup-compatibility/2006" xmlns:aink="http://schemas.microsoft.com/office/drawing/2016/ink" xmlns:am3d="http://schemas.microsoft.com/office/drawing/2017/model3d" xmlns:o="urn:schemas-microsoft-com:office:office" xmlns:r="http://schemas.openxmlformats.org/officeDocument/2006/relationships" xmlns:m="http://schemas.openxmlformats.org/officeDocument/2006/math" xmlns:v="urn:schemas-microsoft-com:vml" xmlns:wp14="http://schemas.microsoft.com/office/word/2010/wordprocessingDrawing" xmlns:wp="http://schemas.openxmlformats.org/drawingml/2006/wordprocessingDrawing" xmlns:w10="urn:schemas-microsoft-com:office:word" xmlns:w="http://schemas.openxmlformats.org/wordprocessingml/2006/main" xmlns:w14="http://schemas.microsoft.com/office/word/2010/wordml" xmlns:w15="http://schemas.microsoft.com/office/word/2012/wordml" xmlns:w16cex="http://schemas.microsoft.com/office/word/2018/wordml/cex" xmlns:w16cid="http://schemas.microsoft.com/office/word/2016/wordml/cid" xmlns:w16="http://schemas.microsoft.com/office/word/2018/wordml" xmlns:w16se="http://schemas.microsoft.com/office/word/2015/wordml/symex" xmlns:wpg="http://schemas.microsoft.com/office/word/2010/wordprocessingGroup" xmlns:wpi="http://schemas.microsoft.com/office/word/2010/wordprocessingInk" xmlns:wne="http://schemas.microsoft.com/office/word/2006/wordml" xmlns:wps="http://schemas.microsoft.com/office/word/2010/wordprocessingShape" mc:Ignorable="w14 w15 w16se w16cid w16 w16cex wp14">
+<w:hdr xmlns:wpc="http://schemas.microsoft.com/office/word/2010/wordprocessingCanvas" xmlns:cx="http://schemas.microsoft.com/office/drawing/2014/chartex" xmlns:cx1="http://schemas.microsoft.com/office/drawing/2015/9/8/chartex" xmlns:cx2="http://schemas.microsoft.com/office/drawing/2015/10/21/chartex" xmlns:cx3="http://schemas.microsoft.com/office/drawing/2016/5/9/chartex" xmlns:cx4="http://schemas.microsoft.com/office/drawing/2016/5/10/chartex" xmlns:cx5="http://schemas.microsoft.com/office/drawing/2016/5/11/chartex" xmlns:cx6="http://schemas.microsoft.com/office/drawing/2016/5/12/chartex" xmlns:cx7="http://schemas.microsoft.com/office/drawing/2016/5/13/chartex" xmlns:cx8="http://schemas.microsoft.com/office/drawing/2016/5/14/chartex" xmlns:mc="http://schemas.openxmlformats.org/markup-compatibility/2006" xmlns:aink="http://schemas.microsoft.com/office/drawing/2016/ink" xmlns:am3d="http://schemas.microsoft.com/office/drawing/2017/model3d" xmlns:o="urn:schemas-microsoft-com:office:office" xmlns:r="http://schemas.openxmlformats.org/officeDocument/2006/relationships" xmlns:m="http://schemas.openxmlformats.org/officeDocument/2006/math" xmlns:v="urn:schemas-microsoft-com:vml" xmlns:wp14="http://schemas.microsoft.com/office/word/2010/wordprocessingDrawing" xmlns:wp="http://schemas.openxmlformats.org/drawingml/2006/wordprocessingDrawing" xmlns:w10="urn:schemas-microsoft-com:office:word" xmlns:w="http://schemas.openxmlformats.org/wordprocessingml/2006/main" xmlns:w14="http://schemas.microsoft.com/office/word/2010/wordml" xmlns:w15="http://schemas.microsoft.com/office/word/2012/wordml" xmlns:w16cex="http://schemas.microsoft.com/office/word/2018/wordml/cex" xmlns:w16cid="http://schemas.microsoft.com/office/word/2016/wordml/cid" xmlns:w16="http://schemas.microsoft.com/office/word/2018/wordml" xmlns:w16sdtdh="http://schemas.microsoft.com/office/word/2020/wordml/sdtdatahash" xmlns:w16se="http://schemas.microsoft.com/office/word/2015/wordml/symex" xmlns:wpg="http://schemas.microsoft.com/office/word/2010/wordprocessingGroup" xmlns:wpi="http://schemas.microsoft.com/office/word/2010/wordprocessingInk" xmlns:wne="http://schemas.microsoft.com/office/word/2006/wordml" xmlns:wps="http://schemas.microsoft.com/office/word/2010/wordprocessingShape" mc:Ignorable="w14 w15 w16se w16cid w16 w16cex w16sdtdh wp14">
   <w:p>
     <w:pPr>
       <w:pStyle w:val="NormalWeb"/>
@@ -5106,7 +4523,7 @@
 </file>
 
 <file path=word/numbering.xml><?xml version="1.0" encoding="utf-8"?>
-<w:numbering xmlns:wpc="http://schemas.microsoft.com/office/word/2010/wordprocessingCanvas" xmlns:cx="http://schemas.microsoft.com/office/drawing/2014/chartex" xmlns:cx1="http://schemas.microsoft.com/office/drawing/2015/9/8/chartex" xmlns:cx2="http://schemas.microsoft.com/office/drawing/2015/10/21/chartex" xmlns:cx3="http://schemas.microsoft.com/office/drawing/2016/5/9/chartex" xmlns:cx4="http://schemas.microsoft.com/office/drawing/2016/5/10/chartex" xmlns:cx5="http://schemas.microsoft.com/office/drawing/2016/5/11/chartex" xmlns:cx6="http://schemas.microsoft.com/office/drawing/2016/5/12/chartex" xmlns:cx7="http://schemas.microsoft.com/office/drawing/2016/5/13/chartex" xmlns:cx8="http://schemas.microsoft.com/office/drawing/2016/5/14/chartex" xmlns:mc="http://schemas.openxmlformats.org/markup-compatibility/2006" xmlns:aink="http://schemas.microsoft.com/office/drawing/2016/ink" xmlns:am3d="http://schemas.microsoft.com/office/drawing/2017/model3d" xmlns:o="urn:schemas-microsoft-com:office:office" xmlns:r="http://schemas.openxmlformats.org/officeDocument/2006/relationships" xmlns:m="http://schemas.openxmlformats.org/officeDocument/2006/math" xmlns:v="urn:schemas-microsoft-com:vml" xmlns:wp14="http://schemas.microsoft.com/office/word/2010/wordprocessingDrawing" xmlns:wp="http://schemas.openxmlformats.org/drawingml/2006/wordprocessingDrawing" xmlns:w10="urn:schemas-microsoft-com:office:word" xmlns:w="http://schemas.openxmlformats.org/wordprocessingml/2006/main" xmlns:w14="http://schemas.microsoft.com/office/word/2010/wordml" xmlns:w15="http://schemas.microsoft.com/office/word/2012/wordml" xmlns:w16cex="http://schemas.microsoft.com/office/word/2018/wordml/cex" xmlns:w16cid="http://schemas.microsoft.com/office/word/2016/wordml/cid" xmlns:w16="http://schemas.microsoft.com/office/word/2018/wordml" xmlns:w16se="http://schemas.microsoft.com/office/word/2015/wordml/symex" xmlns:wpg="http://schemas.microsoft.com/office/word/2010/wordprocessingGroup" xmlns:wpi="http://schemas.microsoft.com/office/word/2010/wordprocessingInk" xmlns:wne="http://schemas.microsoft.com/office/word/2006/wordml" xmlns:wps="http://schemas.microsoft.com/office/word/2010/wordprocessingShape" mc:Ignorable="w14 w15 w16se w16cid w16 w16cex wp14">
+<w:numbering xmlns:wpc="http://schemas.microsoft.com/office/word/2010/wordprocessingCanvas" xmlns:cx="http://schemas.microsoft.com/office/drawing/2014/chartex" xmlns:cx1="http://schemas.microsoft.com/office/drawing/2015/9/8/chartex" xmlns:cx2="http://schemas.microsoft.com/office/drawing/2015/10/21/chartex" xmlns:cx3="http://schemas.microsoft.com/office/drawing/2016/5/9/chartex" xmlns:cx4="http://schemas.microsoft.com/office/drawing/2016/5/10/chartex" xmlns:cx5="http://schemas.microsoft.com/office/drawing/2016/5/11/chartex" xmlns:cx6="http://schemas.microsoft.com/office/drawing/2016/5/12/chartex" xmlns:cx7="http://schemas.microsoft.com/office/drawing/2016/5/13/chartex" xmlns:cx8="http://schemas.microsoft.com/office/drawing/2016/5/14/chartex" xmlns:mc="http://schemas.openxmlformats.org/markup-compatibility/2006" xmlns:aink="http://schemas.microsoft.com/office/drawing/2016/ink" xmlns:am3d="http://schemas.microsoft.com/office/drawing/2017/model3d" xmlns:o="urn:schemas-microsoft-com:office:office" xmlns:r="http://schemas.openxmlformats.org/officeDocument/2006/relationships" xmlns:m="http://schemas.openxmlformats.org/officeDocument/2006/math" xmlns:v="urn:schemas-microsoft-com:vml" xmlns:wp14="http://schemas.microsoft.com/office/word/2010/wordprocessingDrawing" xmlns:wp="http://schemas.openxmlformats.org/drawingml/2006/wordprocessingDrawing" xmlns:w10="urn:schemas-microsoft-com:office:word" xmlns:w="http://schemas.openxmlformats.org/wordprocessingml/2006/main" xmlns:w14="http://schemas.microsoft.com/office/word/2010/wordml" xmlns:w15="http://schemas.microsoft.com/office/word/2012/wordml" xmlns:w16cex="http://schemas.microsoft.com/office/word/2018/wordml/cex" xmlns:w16cid="http://schemas.microsoft.com/office/word/2016/wordml/cid" xmlns:w16="http://schemas.microsoft.com/office/word/2018/wordml" xmlns:w16sdtdh="http://schemas.microsoft.com/office/word/2020/wordml/sdtdatahash" xmlns:w16se="http://schemas.microsoft.com/office/word/2015/wordml/symex" xmlns:wpg="http://schemas.microsoft.com/office/word/2010/wordprocessingGroup" xmlns:wpi="http://schemas.microsoft.com/office/word/2010/wordprocessingInk" xmlns:wne="http://schemas.microsoft.com/office/word/2006/wordml" xmlns:wps="http://schemas.microsoft.com/office/word/2010/wordprocessingShape" mc:Ignorable="w14 w15 w16se w16cid w16 w16cex w16sdtdh wp14">
   <w:abstractNum w:abstractNumId="0" w15:restartNumberingAfterBreak="0">
     <w:nsid w:val="15477E37"/>
     <w:multiLevelType w:val="multilevel"/>
@@ -5361,7 +4778,7 @@
 </file>
 
 <file path=word/styles.xml><?xml version="1.0" encoding="utf-8"?>
-<w:styles xmlns:mc="http://schemas.openxmlformats.org/markup-compatibility/2006" xmlns:r="http://schemas.openxmlformats.org/officeDocument/2006/relationships" xmlns:w="http://schemas.openxmlformats.org/wordprocessingml/2006/main" xmlns:w14="http://schemas.microsoft.com/office/word/2010/wordml" xmlns:w15="http://schemas.microsoft.com/office/word/2012/wordml" xmlns:w16cex="http://schemas.microsoft.com/office/word/2018/wordml/cex" xmlns:w16cid="http://schemas.microsoft.com/office/word/2016/wordml/cid" xmlns:w16="http://schemas.microsoft.com/office/word/2018/wordml" xmlns:w16se="http://schemas.microsoft.com/office/word/2015/wordml/symex" mc:Ignorable="w14 w15 w16se w16cid w16 w16cex">
+<w:styles xmlns:mc="http://schemas.openxmlformats.org/markup-compatibility/2006" xmlns:r="http://schemas.openxmlformats.org/officeDocument/2006/relationships" xmlns:w="http://schemas.openxmlformats.org/wordprocessingml/2006/main" xmlns:w14="http://schemas.microsoft.com/office/word/2010/wordml" xmlns:w15="http://schemas.microsoft.com/office/word/2012/wordml" xmlns:w16cex="http://schemas.microsoft.com/office/word/2018/wordml/cex" xmlns:w16cid="http://schemas.microsoft.com/office/word/2016/wordml/cid" xmlns:w16="http://schemas.microsoft.com/office/word/2018/wordml" xmlns:w16sdtdh="http://schemas.microsoft.com/office/word/2020/wordml/sdtdatahash" xmlns:w16se="http://schemas.microsoft.com/office/word/2015/wordml/symex" mc:Ignorable="w14 w15 w16se w16cid w16 w16cex w16sdtdh">
   <w:docDefaults>
     <w:rPrDefault>
       <w:rPr>

</xml_diff>